<commit_message>
lab 9 report progress
</commit_message>
<xml_diff>
--- a/Lab9/Lab9Report.docx
+++ b/Lab9/Lab9Report.docx
@@ -86,17 +86,21 @@
         <w:jc w:val="center"/>
         <w:rPr>
           <w:rFonts w:ascii="Times New Roman" w:hAnsi="Times New Roman" w:cs="Times New Roman"/>
-          <w:sz w:val="24"/>
-          <w:szCs w:val="24"/>
-        </w:rPr>
-      </w:pPr>
-      <w:r>
-        <w:rPr>
-          <w:rFonts w:ascii="Times New Roman" w:hAnsi="Times New Roman" w:cs="Times New Roman"/>
-          <w:sz w:val="24"/>
-          <w:szCs w:val="24"/>
-        </w:rPr>
-        <w:t>Lab 9</w:t>
+          <w:b/>
+          <w:sz w:val="32"/>
+          <w:szCs w:val="24"/>
+          <w:u w:val="single"/>
+        </w:rPr>
+      </w:pPr>
+      <w:r>
+        <w:rPr>
+          <w:rFonts w:ascii="Times New Roman" w:hAnsi="Times New Roman" w:cs="Times New Roman"/>
+          <w:b/>
+          <w:sz w:val="32"/>
+          <w:szCs w:val="24"/>
+          <w:u w:val="single"/>
+        </w:rPr>
+        <w:t>Lab 9 Report</w:t>
       </w:r>
     </w:p>
     <w:p>
@@ -591,7 +595,7 @@
     <w:p>
       <w:pPr>
         <w:pStyle w:val="ListParagraph"/>
-        <w:ind w:left="360"/>
+        <w:ind w:left="0"/>
         <w:rPr>
           <w:rFonts w:ascii="Times New Roman" w:hAnsi="Times New Roman" w:cs="Times New Roman"/>
           <w:b/>
@@ -605,9 +609,9 @@
         </w:rPr>
         <w:lastRenderedPageBreak/>
         <w:drawing>
-          <wp:inline distT="0" distB="0" distL="0" distR="0" wp14:anchorId="5BF3047B" wp14:editId="13982C2B">
-            <wp:extent cx="6521804" cy="4306759"/>
-            <wp:effectExtent l="0" t="0" r="0" b="0"/>
+          <wp:inline distT="0" distB="0" distL="0" distR="0" wp14:anchorId="5BF3047B" wp14:editId="6FE3AAB3">
+            <wp:extent cx="6663834" cy="4400550"/>
+            <wp:effectExtent l="0" t="0" r="3810" b="0"/>
             <wp:docPr id="1" name="Picture 1"/>
             <wp:cNvGraphicFramePr>
               <a:graphicFrameLocks xmlns:a="http://schemas.openxmlformats.org/drawingml/2006/main" noChangeAspect="1"/>
@@ -628,7 +632,7 @@
                   <pic:spPr>
                     <a:xfrm>
                       <a:off x="0" y="0"/>
-                      <a:ext cx="6534033" cy="4314834"/>
+                      <a:ext cx="6681251" cy="4412052"/>
                     </a:xfrm>
                     <a:prstGeom prst="rect">
                       <a:avLst/>
@@ -1012,97 +1016,4556 @@
       <w:pPr>
         <w:rPr>
           <w:rFonts w:ascii="Times New Roman" w:eastAsiaTheme="minorEastAsia" w:hAnsi="Times New Roman" w:cs="Times New Roman"/>
+          <w:sz w:val="24"/>
+          <w:szCs w:val="24"/>
+        </w:rPr>
+      </w:pPr>
+    </w:p>
+    <w:tbl>
+      <w:tblPr>
+        <w:tblStyle w:val="TableGrid"/>
+        <w:tblpPr w:leftFromText="180" w:rightFromText="180" w:vertAnchor="text" w:horzAnchor="margin" w:tblpXSpec="center" w:tblpY="689"/>
+        <w:tblW w:w="0" w:type="auto"/>
+        <w:tblLook w:val="04A0" w:firstRow="1" w:lastRow="0" w:firstColumn="1" w:lastColumn="0" w:noHBand="0" w:noVBand="1"/>
+      </w:tblPr>
+      <w:tblGrid>
+        <w:gridCol w:w="2779"/>
+        <w:gridCol w:w="2780"/>
+      </w:tblGrid>
+      <w:tr>
+        <w:trPr>
+          <w:trHeight w:val="273"/>
+        </w:trPr>
+        <w:tc>
+          <w:tcPr>
+            <w:tcW w:w="2779" w:type="dxa"/>
+          </w:tcPr>
+          <w:p>
+            <w:pPr>
+              <w:jc w:val="center"/>
+              <w:rPr>
+                <w:rFonts w:ascii="Times New Roman" w:hAnsi="Times New Roman" w:cs="Times New Roman"/>
+                <w:b/>
+                <w:sz w:val="24"/>
+                <w:szCs w:val="24"/>
+              </w:rPr>
+            </w:pPr>
+            <w:r>
+              <w:rPr>
+                <w:rFonts w:ascii="Times New Roman" w:hAnsi="Times New Roman" w:cs="Times New Roman"/>
+                <w:b/>
+                <w:sz w:val="24"/>
+                <w:szCs w:val="24"/>
+              </w:rPr>
+              <w:t>Resistance</w:t>
+            </w:r>
+          </w:p>
+        </w:tc>
+        <w:tc>
+          <w:tcPr>
+            <w:tcW w:w="2780" w:type="dxa"/>
+          </w:tcPr>
+          <w:p>
+            <w:pPr>
+              <w:jc w:val="center"/>
+              <w:rPr>
+                <w:rFonts w:ascii="Times New Roman" w:hAnsi="Times New Roman" w:cs="Times New Roman"/>
+                <w:b/>
+                <w:sz w:val="24"/>
+                <w:szCs w:val="24"/>
+              </w:rPr>
+            </w:pPr>
+            <w:r>
+              <w:rPr>
+                <w:rFonts w:ascii="Times New Roman" w:hAnsi="Times New Roman" w:cs="Times New Roman"/>
+                <w:b/>
+                <w:sz w:val="24"/>
+                <w:szCs w:val="24"/>
+              </w:rPr>
+              <w:t>Temperature</w:t>
+            </w:r>
+          </w:p>
+        </w:tc>
+      </w:tr>
+      <w:tr>
+        <w:trPr>
+          <w:trHeight w:val="263"/>
+        </w:trPr>
+        <w:tc>
+          <w:tcPr>
+            <w:tcW w:w="2779" w:type="dxa"/>
+          </w:tcPr>
+          <w:p>
+            <w:pPr>
+              <w:jc w:val="center"/>
+              <w:rPr>
+                <w:rFonts w:ascii="Times New Roman" w:hAnsi="Times New Roman" w:cs="Times New Roman"/>
+                <w:sz w:val="24"/>
+                <w:szCs w:val="24"/>
+              </w:rPr>
+            </w:pPr>
+            <w:r>
+              <w:rPr>
+                <w:rFonts w:ascii="Times New Roman" w:hAnsi="Times New Roman" w:cs="Times New Roman"/>
+                <w:sz w:val="24"/>
+                <w:szCs w:val="24"/>
+              </w:rPr>
+              <w:t xml:space="preserve">104.5 </w:t>
+            </w:r>
+            <w:r>
+              <w:rPr>
+                <w:rFonts w:ascii="Times New Roman" w:hAnsi="Times New Roman" w:cs="Times New Roman"/>
+                <w:sz w:val="24"/>
+                <w:szCs w:val="24"/>
+              </w:rPr>
+              <w:t>kΩ</w:t>
+            </w:r>
+          </w:p>
+        </w:tc>
+        <w:tc>
+          <w:tcPr>
+            <w:tcW w:w="2780" w:type="dxa"/>
+          </w:tcPr>
+          <w:p>
+            <w:pPr>
+              <w:rPr>
+                <w:rFonts w:ascii="Times New Roman" w:hAnsi="Times New Roman" w:cs="Times New Roman"/>
+                <w:sz w:val="24"/>
+                <w:szCs w:val="24"/>
+              </w:rPr>
+            </w:pPr>
+            <m:oMathPara>
+              <m:oMath>
+                <m:sSup>
+                  <m:sSupPr>
+                    <m:ctrlPr>
+                      <w:rPr>
+                        <w:rFonts w:ascii="Cambria Math" w:hAnsi="Cambria Math" w:cs="Times New Roman"/>
+                        <w:i/>
+                        <w:sz w:val="24"/>
+                        <w:szCs w:val="24"/>
+                      </w:rPr>
+                    </m:ctrlPr>
+                  </m:sSupPr>
+                  <m:e>
+                    <m:r>
+                      <w:rPr>
+                        <w:rFonts w:ascii="Cambria Math" w:hAnsi="Cambria Math" w:cs="Times New Roman"/>
+                        <w:sz w:val="24"/>
+                        <w:szCs w:val="24"/>
+                      </w:rPr>
+                      <m:t>25</m:t>
+                    </m:r>
+                  </m:e>
+                  <m:sup>
+                    <m:r>
+                      <w:rPr>
+                        <w:rFonts w:ascii="Cambria Math" w:hAnsi="Cambria Math" w:cs="Times New Roman"/>
+                        <w:sz w:val="24"/>
+                        <w:szCs w:val="24"/>
+                      </w:rPr>
+                      <m:t>o</m:t>
+                    </m:r>
+                  </m:sup>
+                </m:sSup>
+                <m:r>
+                  <w:rPr>
+                    <w:rFonts w:ascii="Cambria Math" w:hAnsi="Cambria Math" w:cs="Times New Roman"/>
+                    <w:sz w:val="24"/>
+                    <w:szCs w:val="24"/>
+                  </w:rPr>
+                  <m:t>C</m:t>
+                </m:r>
+              </m:oMath>
+            </m:oMathPara>
+          </w:p>
+        </w:tc>
+      </w:tr>
+      <w:tr>
+        <w:trPr>
+          <w:trHeight w:val="273"/>
+        </w:trPr>
+        <w:tc>
+          <w:tcPr>
+            <w:tcW w:w="2779" w:type="dxa"/>
+          </w:tcPr>
+          <w:p>
+            <w:pPr>
+              <w:jc w:val="center"/>
+              <w:rPr>
+                <w:rFonts w:ascii="Times New Roman" w:hAnsi="Times New Roman" w:cs="Times New Roman"/>
+                <w:sz w:val="24"/>
+                <w:szCs w:val="24"/>
+              </w:rPr>
+            </w:pPr>
+            <w:r>
+              <w:rPr>
+                <w:rFonts w:ascii="Times New Roman" w:hAnsi="Times New Roman" w:cs="Times New Roman"/>
+                <w:sz w:val="24"/>
+                <w:szCs w:val="24"/>
+              </w:rPr>
+              <w:t>70 k</w:t>
+            </w:r>
+            <w:r>
+              <w:rPr>
+                <w:rFonts w:ascii="Times New Roman" w:hAnsi="Times New Roman" w:cs="Times New Roman"/>
+                <w:sz w:val="24"/>
+                <w:szCs w:val="24"/>
+              </w:rPr>
+              <w:t>Ω</w:t>
+            </w:r>
+          </w:p>
+        </w:tc>
+        <w:tc>
+          <w:tcPr>
+            <w:tcW w:w="2780" w:type="dxa"/>
+          </w:tcPr>
+          <w:p>
+            <w:pPr>
+              <w:rPr>
+                <w:rFonts w:ascii="Times New Roman" w:hAnsi="Times New Roman" w:cs="Times New Roman"/>
+                <w:sz w:val="24"/>
+                <w:szCs w:val="24"/>
+              </w:rPr>
+            </w:pPr>
+            <m:oMathPara>
+              <m:oMath>
+                <m:sSup>
+                  <m:sSupPr>
+                    <m:ctrlPr>
+                      <w:rPr>
+                        <w:rFonts w:ascii="Cambria Math" w:hAnsi="Cambria Math" w:cs="Times New Roman"/>
+                        <w:i/>
+                        <w:sz w:val="24"/>
+                        <w:szCs w:val="24"/>
+                      </w:rPr>
+                    </m:ctrlPr>
+                  </m:sSupPr>
+                  <m:e>
+                    <m:r>
+                      <w:rPr>
+                        <w:rFonts w:ascii="Cambria Math" w:hAnsi="Cambria Math" w:cs="Times New Roman"/>
+                        <w:sz w:val="24"/>
+                        <w:szCs w:val="24"/>
+                      </w:rPr>
+                      <m:t>36</m:t>
+                    </m:r>
+                  </m:e>
+                  <m:sup>
+                    <m:r>
+                      <w:rPr>
+                        <w:rFonts w:ascii="Cambria Math" w:hAnsi="Cambria Math" w:cs="Times New Roman"/>
+                        <w:sz w:val="24"/>
+                        <w:szCs w:val="24"/>
+                      </w:rPr>
+                      <m:t>o</m:t>
+                    </m:r>
+                  </m:sup>
+                </m:sSup>
+                <m:r>
+                  <w:rPr>
+                    <w:rFonts w:ascii="Cambria Math" w:hAnsi="Cambria Math" w:cs="Times New Roman"/>
+                    <w:sz w:val="24"/>
+                    <w:szCs w:val="24"/>
+                  </w:rPr>
+                  <m:t>C</m:t>
+                </m:r>
+              </m:oMath>
+            </m:oMathPara>
+          </w:p>
+        </w:tc>
+      </w:tr>
+    </w:tbl>
+    <w:p>
+      <w:pPr>
+        <w:rPr>
+          <w:rFonts w:ascii="Times New Roman" w:hAnsi="Times New Roman" w:cs="Times New Roman"/>
+          <w:sz w:val="24"/>
+          <w:szCs w:val="24"/>
+        </w:rPr>
+      </w:pPr>
+      <w:r>
+        <w:rPr>
+          <w:rFonts w:ascii="Times New Roman" w:hAnsi="Times New Roman" w:cs="Times New Roman"/>
+          <w:sz w:val="24"/>
+          <w:szCs w:val="24"/>
+        </w:rPr>
+        <w:t>To</w:t>
+      </w:r>
+      <w:r>
+        <w:rPr>
+          <w:rFonts w:ascii="Times New Roman" w:hAnsi="Times New Roman" w:cs="Times New Roman"/>
+          <w:sz w:val="24"/>
+          <w:szCs w:val="24"/>
+        </w:rPr>
+        <w:t xml:space="preserve"> obtain the β-term of the NTC Thermistor </w:t>
+      </w:r>
+      <w:r>
+        <w:rPr>
+          <w:rFonts w:ascii="Times New Roman" w:hAnsi="Times New Roman" w:cs="Times New Roman"/>
+          <w:sz w:val="24"/>
+          <w:szCs w:val="24"/>
+        </w:rPr>
+        <w:t xml:space="preserve">equation, I measured the resistance of my thermistor at </w:t>
+      </w:r>
+      <w:r>
+        <w:rPr>
+          <w:rFonts w:ascii="Times New Roman" w:hAnsi="Times New Roman" w:cs="Times New Roman"/>
+          <w:sz w:val="24"/>
+          <w:szCs w:val="24"/>
+        </w:rPr>
+        <w:t>two temperatures as follows:</w:t>
+      </w:r>
+    </w:p>
+    <w:p>
+      <w:pPr>
+        <w:rPr>
+          <w:rFonts w:ascii="Times New Roman" w:eastAsiaTheme="minorEastAsia" w:hAnsi="Times New Roman" w:cs="Times New Roman"/>
+          <w:sz w:val="24"/>
+          <w:szCs w:val="24"/>
+        </w:rPr>
+      </w:pPr>
+    </w:p>
+    <w:p>
+      <w:pPr>
+        <w:rPr>
+          <w:rFonts w:ascii="Times New Roman" w:eastAsiaTheme="minorEastAsia" w:hAnsi="Times New Roman" w:cs="Times New Roman"/>
+          <w:sz w:val="24"/>
+          <w:szCs w:val="24"/>
+        </w:rPr>
+      </w:pPr>
+    </w:p>
+    <w:p>
+      <w:pPr>
+        <w:rPr>
+          <w:rFonts w:ascii="Times New Roman" w:hAnsi="Times New Roman" w:cs="Times New Roman"/>
+          <w:sz w:val="24"/>
+          <w:szCs w:val="24"/>
+        </w:rPr>
+      </w:pPr>
+      <w:r>
+        <w:rPr>
+          <w:rFonts w:ascii="Times New Roman" w:eastAsiaTheme="minorEastAsia" w:hAnsi="Times New Roman" w:cs="Times New Roman"/>
+          <w:sz w:val="24"/>
+          <w:szCs w:val="24"/>
+        </w:rPr>
+        <w:t xml:space="preserve">Turning the temperature into Kelvin, the </w:t>
+      </w:r>
+      <w:r>
+        <w:rPr>
+          <w:rFonts w:ascii="Times New Roman" w:hAnsi="Times New Roman" w:cs="Times New Roman"/>
+          <w:sz w:val="24"/>
+          <w:szCs w:val="24"/>
+        </w:rPr>
+        <w:t>β-term</w:t>
+      </w:r>
+      <w:r>
+        <w:rPr>
+          <w:rFonts w:ascii="Times New Roman" w:hAnsi="Times New Roman" w:cs="Times New Roman"/>
+          <w:sz w:val="24"/>
+          <w:szCs w:val="24"/>
+        </w:rPr>
+        <w:t xml:space="preserve"> (in Kelvin) can be calculated to be:</w:t>
+      </w:r>
+    </w:p>
+    <w:p>
+      <w:pPr>
+        <w:rPr>
+          <w:rFonts w:ascii="Times New Roman" w:eastAsiaTheme="minorEastAsia" w:hAnsi="Times New Roman" w:cs="Times New Roman"/>
+          <w:sz w:val="24"/>
+          <w:szCs w:val="24"/>
+        </w:rPr>
+      </w:pPr>
+      <m:oMathPara>
+        <m:oMath>
+          <m:r>
+            <w:rPr>
+              <w:rFonts w:ascii="Cambria Math" w:eastAsiaTheme="minorEastAsia" w:hAnsi="Cambria Math" w:cs="Times New Roman"/>
+              <w:sz w:val="24"/>
+              <w:szCs w:val="24"/>
+            </w:rPr>
+            <m:t>β=3357.55 K</m:t>
+          </m:r>
+        </m:oMath>
+      </m:oMathPara>
+    </w:p>
+    <w:p>
+      <w:pPr>
+        <w:rPr>
+          <w:rFonts w:ascii="Times New Roman" w:hAnsi="Times New Roman" w:cs="Times New Roman"/>
+          <w:sz w:val="24"/>
+          <w:szCs w:val="24"/>
+        </w:rPr>
+      </w:pPr>
+      <w:r>
+        <w:rPr>
+          <w:rFonts w:ascii="Times New Roman" w:hAnsi="Times New Roman" w:cs="Times New Roman"/>
+          <w:sz w:val="24"/>
+          <w:szCs w:val="24"/>
+        </w:rPr>
+        <w:lastRenderedPageBreak/>
+        <w:t xml:space="preserve">This produces </w:t>
+      </w:r>
+      <w:r>
+        <w:rPr>
+          <w:rFonts w:ascii="Times New Roman" w:hAnsi="Times New Roman" w:cs="Times New Roman"/>
+          <w:sz w:val="24"/>
+          <w:szCs w:val="24"/>
+        </w:rPr>
+        <w:t>our approximate</w:t>
+      </w:r>
+      <w:r>
+        <w:rPr>
+          <w:rFonts w:ascii="Times New Roman" w:hAnsi="Times New Roman" w:cs="Times New Roman"/>
+          <w:sz w:val="24"/>
+          <w:szCs w:val="24"/>
+        </w:rPr>
+        <w:t xml:space="preserve"> thermistor curve as follows:</w:t>
+      </w:r>
+    </w:p>
+    <w:p>
+      <w:pPr>
+        <w:rPr>
+          <w:rFonts w:ascii="Times New Roman" w:eastAsiaTheme="minorEastAsia" w:hAnsi="Times New Roman" w:cs="Times New Roman"/>
+          <w:sz w:val="24"/>
+          <w:szCs w:val="24"/>
+        </w:rPr>
+      </w:pPr>
+      <w:r>
+        <w:rPr>
+          <w:noProof/>
+        </w:rPr>
+        <w:drawing>
+          <wp:inline distT="0" distB="0" distL="0" distR="0" wp14:anchorId="1789C512" wp14:editId="3C116358">
+            <wp:extent cx="5943600" cy="4471670"/>
+            <wp:effectExtent l="0" t="0" r="0" b="5080"/>
+            <wp:docPr id="3" name="Picture 3"/>
+            <wp:cNvGraphicFramePr>
+              <a:graphicFrameLocks xmlns:a="http://schemas.openxmlformats.org/drawingml/2006/main" noChangeAspect="1"/>
+            </wp:cNvGraphicFramePr>
+            <a:graphic xmlns:a="http://schemas.openxmlformats.org/drawingml/2006/main">
+              <a:graphicData uri="http://schemas.openxmlformats.org/drawingml/2006/picture">
+                <pic:pic xmlns:pic="http://schemas.openxmlformats.org/drawingml/2006/picture">
+                  <pic:nvPicPr>
+                    <pic:cNvPr id="1" name=""/>
+                    <pic:cNvPicPr/>
+                  </pic:nvPicPr>
+                  <pic:blipFill>
+                    <a:blip r:embed="rId6"/>
+                    <a:stretch>
+                      <a:fillRect/>
+                    </a:stretch>
+                  </pic:blipFill>
+                  <pic:spPr>
+                    <a:xfrm>
+                      <a:off x="0" y="0"/>
+                      <a:ext cx="5943600" cy="4471670"/>
+                    </a:xfrm>
+                    <a:prstGeom prst="rect">
+                      <a:avLst/>
+                    </a:prstGeom>
+                  </pic:spPr>
+                </pic:pic>
+              </a:graphicData>
+            </a:graphic>
+          </wp:inline>
+        </w:drawing>
+      </w:r>
+    </w:p>
+    <w:p>
+      <w:pPr>
+        <w:rPr>
+          <w:rFonts w:ascii="Times New Roman" w:eastAsiaTheme="minorEastAsia" w:hAnsi="Times New Roman" w:cs="Times New Roman"/>
+          <w:sz w:val="24"/>
+          <w:szCs w:val="24"/>
+        </w:rPr>
+      </w:pPr>
+    </w:p>
+    <w:tbl>
+      <w:tblPr>
+        <w:tblStyle w:val="TableGrid"/>
+        <w:tblpPr w:leftFromText="180" w:rightFromText="180" w:vertAnchor="text" w:horzAnchor="margin" w:tblpXSpec="center" w:tblpY="1282"/>
+        <w:tblW w:w="0" w:type="auto"/>
+        <w:tblLook w:val="04A0" w:firstRow="1" w:lastRow="0" w:firstColumn="1" w:lastColumn="0" w:noHBand="0" w:noVBand="1"/>
+      </w:tblPr>
+      <w:tblGrid>
+        <w:gridCol w:w="2779"/>
+        <w:gridCol w:w="2780"/>
+      </w:tblGrid>
+      <w:tr>
+        <w:trPr>
+          <w:trHeight w:val="273"/>
+        </w:trPr>
+        <w:tc>
+          <w:tcPr>
+            <w:tcW w:w="2779" w:type="dxa"/>
+          </w:tcPr>
+          <w:p>
+            <w:pPr>
+              <w:jc w:val="center"/>
+              <w:rPr>
+                <w:rFonts w:ascii="Times New Roman" w:hAnsi="Times New Roman" w:cs="Times New Roman"/>
+                <w:b/>
+                <w:sz w:val="24"/>
+                <w:szCs w:val="24"/>
+              </w:rPr>
+            </w:pPr>
+            <w:r>
+              <w:rPr>
+                <w:rFonts w:ascii="Times New Roman" w:hAnsi="Times New Roman" w:cs="Times New Roman"/>
+                <w:b/>
+                <w:sz w:val="24"/>
+                <w:szCs w:val="24"/>
+              </w:rPr>
+              <w:t>Resistance</w:t>
+            </w:r>
+          </w:p>
+        </w:tc>
+        <w:tc>
+          <w:tcPr>
+            <w:tcW w:w="2780" w:type="dxa"/>
+          </w:tcPr>
+          <w:p>
+            <w:pPr>
+              <w:jc w:val="center"/>
+              <w:rPr>
+                <w:rFonts w:ascii="Times New Roman" w:hAnsi="Times New Roman" w:cs="Times New Roman"/>
+                <w:b/>
+                <w:sz w:val="24"/>
+                <w:szCs w:val="24"/>
+              </w:rPr>
+            </w:pPr>
+            <w:r>
+              <w:rPr>
+                <w:rFonts w:ascii="Times New Roman" w:hAnsi="Times New Roman" w:cs="Times New Roman"/>
+                <w:b/>
+                <w:sz w:val="24"/>
+                <w:szCs w:val="24"/>
+              </w:rPr>
+              <w:t>Temperature</w:t>
+            </w:r>
+          </w:p>
+        </w:tc>
+      </w:tr>
+      <w:tr>
+        <w:trPr>
+          <w:trHeight w:val="263"/>
+        </w:trPr>
+        <w:tc>
+          <w:tcPr>
+            <w:tcW w:w="2779" w:type="dxa"/>
+          </w:tcPr>
+          <w:p>
+            <w:pPr>
+              <w:jc w:val="center"/>
+              <w:rPr>
+                <w:rFonts w:ascii="Times New Roman" w:hAnsi="Times New Roman" w:cs="Times New Roman"/>
+                <w:sz w:val="24"/>
+                <w:szCs w:val="24"/>
+              </w:rPr>
+            </w:pPr>
+            <w:r>
+              <w:rPr>
+                <w:rFonts w:ascii="Times New Roman" w:hAnsi="Times New Roman" w:cs="Times New Roman"/>
+                <w:sz w:val="24"/>
+                <w:szCs w:val="24"/>
+              </w:rPr>
+              <w:t>1</w:t>
+            </w:r>
+            <w:r>
+              <w:rPr>
+                <w:rFonts w:ascii="Times New Roman" w:hAnsi="Times New Roman" w:cs="Times New Roman"/>
+                <w:sz w:val="24"/>
+                <w:szCs w:val="24"/>
+              </w:rPr>
+              <w:t>26.629</w:t>
+            </w:r>
+            <w:r>
+              <w:rPr>
+                <w:rFonts w:ascii="Times New Roman" w:hAnsi="Times New Roman" w:cs="Times New Roman"/>
+                <w:sz w:val="24"/>
+                <w:szCs w:val="24"/>
+              </w:rPr>
+              <w:t xml:space="preserve"> kΩ</w:t>
+            </w:r>
+          </w:p>
+        </w:tc>
+        <w:tc>
+          <w:tcPr>
+            <w:tcW w:w="2780" w:type="dxa"/>
+          </w:tcPr>
+          <w:p>
+            <w:pPr>
+              <w:rPr>
+                <w:rFonts w:ascii="Times New Roman" w:hAnsi="Times New Roman" w:cs="Times New Roman"/>
+                <w:sz w:val="24"/>
+                <w:szCs w:val="24"/>
+              </w:rPr>
+            </w:pPr>
+            <m:oMathPara>
+              <m:oMath>
+                <m:sSup>
+                  <m:sSupPr>
+                    <m:ctrlPr>
+                      <w:rPr>
+                        <w:rFonts w:ascii="Cambria Math" w:hAnsi="Cambria Math" w:cs="Times New Roman"/>
+                        <w:i/>
+                        <w:sz w:val="24"/>
+                        <w:szCs w:val="24"/>
+                      </w:rPr>
+                    </m:ctrlPr>
+                  </m:sSupPr>
+                  <m:e>
+                    <m:r>
+                      <w:rPr>
+                        <w:rFonts w:ascii="Cambria Math" w:hAnsi="Cambria Math" w:cs="Times New Roman"/>
+                        <w:sz w:val="24"/>
+                        <w:szCs w:val="24"/>
+                      </w:rPr>
+                      <m:t>2</m:t>
+                    </m:r>
+                    <m:r>
+                      <w:rPr>
+                        <w:rFonts w:ascii="Cambria Math" w:hAnsi="Cambria Math" w:cs="Times New Roman"/>
+                        <w:sz w:val="24"/>
+                        <w:szCs w:val="24"/>
+                      </w:rPr>
+                      <m:t>0</m:t>
+                    </m:r>
+                  </m:e>
+                  <m:sup>
+                    <m:r>
+                      <w:rPr>
+                        <w:rFonts w:ascii="Cambria Math" w:hAnsi="Cambria Math" w:cs="Times New Roman"/>
+                        <w:sz w:val="24"/>
+                        <w:szCs w:val="24"/>
+                      </w:rPr>
+                      <m:t>o</m:t>
+                    </m:r>
+                  </m:sup>
+                </m:sSup>
+                <m:r>
+                  <w:rPr>
+                    <w:rFonts w:ascii="Cambria Math" w:hAnsi="Cambria Math" w:cs="Times New Roman"/>
+                    <w:sz w:val="24"/>
+                    <w:szCs w:val="24"/>
+                  </w:rPr>
+                  <m:t>C</m:t>
+                </m:r>
+              </m:oMath>
+            </m:oMathPara>
+          </w:p>
+        </w:tc>
+      </w:tr>
+      <w:tr>
+        <w:trPr>
+          <w:trHeight w:val="273"/>
+        </w:trPr>
+        <w:tc>
+          <w:tcPr>
+            <w:tcW w:w="2779" w:type="dxa"/>
+          </w:tcPr>
+          <w:p>
+            <w:pPr>
+              <w:jc w:val="center"/>
+              <w:rPr>
+                <w:rFonts w:ascii="Times New Roman" w:hAnsi="Times New Roman" w:cs="Times New Roman"/>
+                <w:sz w:val="24"/>
+                <w:szCs w:val="24"/>
+              </w:rPr>
+            </w:pPr>
+            <w:r>
+              <w:rPr>
+                <w:rFonts w:ascii="Times New Roman" w:hAnsi="Times New Roman" w:cs="Times New Roman"/>
+                <w:sz w:val="24"/>
+                <w:szCs w:val="24"/>
+              </w:rPr>
+              <w:t>6</w:t>
+            </w:r>
+            <w:r>
+              <w:rPr>
+                <w:rFonts w:ascii="Times New Roman" w:hAnsi="Times New Roman" w:cs="Times New Roman"/>
+                <w:sz w:val="24"/>
+                <w:szCs w:val="24"/>
+              </w:rPr>
+              <w:t>0</w:t>
+            </w:r>
+            <w:r>
+              <w:rPr>
+                <w:rFonts w:ascii="Times New Roman" w:hAnsi="Times New Roman" w:cs="Times New Roman"/>
+                <w:sz w:val="24"/>
+                <w:szCs w:val="24"/>
+              </w:rPr>
+              <w:t>.932</w:t>
+            </w:r>
+            <w:r>
+              <w:rPr>
+                <w:rFonts w:ascii="Times New Roman" w:hAnsi="Times New Roman" w:cs="Times New Roman"/>
+                <w:sz w:val="24"/>
+                <w:szCs w:val="24"/>
+              </w:rPr>
+              <w:t xml:space="preserve"> kΩ</w:t>
+            </w:r>
+          </w:p>
+        </w:tc>
+        <w:tc>
+          <w:tcPr>
+            <w:tcW w:w="2780" w:type="dxa"/>
+          </w:tcPr>
+          <w:p>
+            <w:pPr>
+              <w:rPr>
+                <w:rFonts w:ascii="Times New Roman" w:hAnsi="Times New Roman" w:cs="Times New Roman"/>
+                <w:sz w:val="24"/>
+                <w:szCs w:val="24"/>
+              </w:rPr>
+            </w:pPr>
+            <m:oMathPara>
+              <m:oMath>
+                <m:sSup>
+                  <m:sSupPr>
+                    <m:ctrlPr>
+                      <w:rPr>
+                        <w:rFonts w:ascii="Cambria Math" w:hAnsi="Cambria Math" w:cs="Times New Roman"/>
+                        <w:i/>
+                        <w:sz w:val="24"/>
+                        <w:szCs w:val="24"/>
+                      </w:rPr>
+                    </m:ctrlPr>
+                  </m:sSupPr>
+                  <m:e>
+                    <m:r>
+                      <w:rPr>
+                        <w:rFonts w:ascii="Cambria Math" w:hAnsi="Cambria Math" w:cs="Times New Roman"/>
+                        <w:sz w:val="24"/>
+                        <w:szCs w:val="24"/>
+                      </w:rPr>
+                      <m:t>40</m:t>
+                    </m:r>
+                  </m:e>
+                  <m:sup>
+                    <m:r>
+                      <w:rPr>
+                        <w:rFonts w:ascii="Cambria Math" w:hAnsi="Cambria Math" w:cs="Times New Roman"/>
+                        <w:sz w:val="24"/>
+                        <w:szCs w:val="24"/>
+                      </w:rPr>
+                      <m:t>o</m:t>
+                    </m:r>
+                  </m:sup>
+                </m:sSup>
+                <m:r>
+                  <w:rPr>
+                    <w:rFonts w:ascii="Cambria Math" w:hAnsi="Cambria Math" w:cs="Times New Roman"/>
+                    <w:sz w:val="24"/>
+                    <w:szCs w:val="24"/>
+                  </w:rPr>
+                  <m:t>C</m:t>
+                </m:r>
+              </m:oMath>
+            </m:oMathPara>
+          </w:p>
+        </w:tc>
+      </w:tr>
+    </w:tbl>
+    <w:p>
+      <w:pPr>
+        <w:rPr>
+          <w:rFonts w:ascii="Times New Roman" w:eastAsiaTheme="minorEastAsia" w:hAnsi="Times New Roman" w:cs="Times New Roman"/>
+          <w:sz w:val="24"/>
+          <w:szCs w:val="24"/>
+        </w:rPr>
+      </w:pPr>
+      <w:r>
+        <w:rPr>
+          <w:rFonts w:ascii="Times New Roman" w:eastAsiaTheme="minorEastAsia" w:hAnsi="Times New Roman" w:cs="Times New Roman"/>
+          <w:sz w:val="24"/>
+          <w:szCs w:val="24"/>
+        </w:rPr>
+        <w:t>We can see that at the end of our temperature range of interest (</w:t>
+      </w:r>
+      <m:oMath>
+        <m:sSup>
+          <m:sSupPr>
+            <m:ctrlPr>
+              <w:rPr>
+                <w:rFonts w:ascii="Cambria Math" w:eastAsiaTheme="minorEastAsia" w:hAnsi="Cambria Math" w:cs="Times New Roman"/>
+                <w:i/>
+                <w:sz w:val="24"/>
+                <w:szCs w:val="24"/>
+              </w:rPr>
+            </m:ctrlPr>
+          </m:sSupPr>
+          <m:e>
+            <m:r>
+              <w:rPr>
+                <w:rFonts w:ascii="Cambria Math" w:eastAsiaTheme="minorEastAsia" w:hAnsi="Cambria Math" w:cs="Times New Roman"/>
+                <w:sz w:val="24"/>
+                <w:szCs w:val="24"/>
+              </w:rPr>
+              <m:t>40</m:t>
+            </m:r>
+          </m:e>
+          <m:sup>
+            <m:r>
+              <w:rPr>
+                <w:rFonts w:ascii="Cambria Math" w:eastAsiaTheme="minorEastAsia" w:hAnsi="Cambria Math" w:cs="Times New Roman"/>
+                <w:sz w:val="24"/>
+                <w:szCs w:val="24"/>
+              </w:rPr>
+              <m:t>o</m:t>
+            </m:r>
+          </m:sup>
+        </m:sSup>
+        <m:r>
+          <w:rPr>
+            <w:rFonts w:ascii="Cambria Math" w:eastAsiaTheme="minorEastAsia" w:hAnsi="Cambria Math" w:cs="Times New Roman"/>
+            <w:sz w:val="24"/>
+            <w:szCs w:val="24"/>
+          </w:rPr>
+          <m:t>C)</m:t>
+        </m:r>
+      </m:oMath>
+      <w:r>
+        <w:rPr>
+          <w:rFonts w:ascii="Times New Roman" w:eastAsiaTheme="minorEastAsia" w:hAnsi="Times New Roman" w:cs="Times New Roman"/>
+          <w:sz w:val="24"/>
+          <w:szCs w:val="24"/>
+        </w:rPr>
+        <w:t>, the r</w:t>
+      </w:r>
+      <w:proofErr w:type="spellStart"/>
+      <w:r>
+        <w:rPr>
+          <w:rFonts w:ascii="Times New Roman" w:eastAsiaTheme="minorEastAsia" w:hAnsi="Times New Roman" w:cs="Times New Roman"/>
+          <w:sz w:val="24"/>
+          <w:szCs w:val="24"/>
+        </w:rPr>
+        <w:t>esistance</w:t>
+      </w:r>
+      <w:proofErr w:type="spellEnd"/>
+      <w:r>
+        <w:rPr>
+          <w:rFonts w:ascii="Times New Roman" w:eastAsiaTheme="minorEastAsia" w:hAnsi="Times New Roman" w:cs="Times New Roman"/>
+          <w:sz w:val="24"/>
+          <w:szCs w:val="24"/>
+        </w:rPr>
+        <w:t xml:space="preserve"> of our thermistor approaches ~ 60 kΩ, and at the beginning of our region of interest (</w:t>
+      </w:r>
+      <m:oMath>
+        <m:sSup>
+          <m:sSupPr>
+            <m:ctrlPr>
+              <w:rPr>
+                <w:rFonts w:ascii="Cambria Math" w:eastAsiaTheme="minorEastAsia" w:hAnsi="Cambria Math" w:cs="Times New Roman"/>
+                <w:i/>
+                <w:sz w:val="24"/>
+                <w:szCs w:val="24"/>
+              </w:rPr>
+            </m:ctrlPr>
+          </m:sSupPr>
+          <m:e>
+            <m:r>
+              <w:rPr>
+                <w:rFonts w:ascii="Cambria Math" w:eastAsiaTheme="minorEastAsia" w:hAnsi="Cambria Math" w:cs="Times New Roman"/>
+                <w:sz w:val="24"/>
+                <w:szCs w:val="24"/>
+              </w:rPr>
+              <m:t>20</m:t>
+            </m:r>
+          </m:e>
+          <m:sup>
+            <m:r>
+              <w:rPr>
+                <w:rFonts w:ascii="Cambria Math" w:eastAsiaTheme="minorEastAsia" w:hAnsi="Cambria Math" w:cs="Times New Roman"/>
+                <w:sz w:val="24"/>
+                <w:szCs w:val="24"/>
+              </w:rPr>
+              <m:t>o</m:t>
+            </m:r>
+          </m:sup>
+        </m:sSup>
+        <m:r>
+          <w:rPr>
+            <w:rFonts w:ascii="Cambria Math" w:eastAsiaTheme="minorEastAsia" w:hAnsi="Cambria Math" w:cs="Times New Roman"/>
+            <w:sz w:val="24"/>
+            <w:szCs w:val="24"/>
+          </w:rPr>
+          <m:t>C</m:t>
+        </m:r>
+      </m:oMath>
+      <w:r>
+        <w:rPr>
+          <w:rFonts w:ascii="Times New Roman" w:eastAsiaTheme="minorEastAsia" w:hAnsi="Times New Roman" w:cs="Times New Roman"/>
+          <w:sz w:val="24"/>
+          <w:szCs w:val="24"/>
+        </w:rPr>
+        <w:t>) it appr</w:t>
+      </w:r>
+      <w:proofErr w:type="spellStart"/>
+      <w:r>
+        <w:rPr>
+          <w:rFonts w:ascii="Times New Roman" w:eastAsiaTheme="minorEastAsia" w:hAnsi="Times New Roman" w:cs="Times New Roman"/>
+          <w:sz w:val="24"/>
+          <w:szCs w:val="24"/>
+        </w:rPr>
+        <w:t>oaches</w:t>
+      </w:r>
+      <w:proofErr w:type="spellEnd"/>
+      <w:r>
+        <w:rPr>
+          <w:rFonts w:ascii="Times New Roman" w:eastAsiaTheme="minorEastAsia" w:hAnsi="Times New Roman" w:cs="Times New Roman"/>
+          <w:sz w:val="24"/>
+          <w:szCs w:val="24"/>
+        </w:rPr>
+        <w:t xml:space="preserve"> ~ 125 kΩ.</w:t>
+      </w:r>
+      <w:r>
+        <w:rPr>
+          <w:rFonts w:ascii="Times New Roman" w:eastAsiaTheme="minorEastAsia" w:hAnsi="Times New Roman" w:cs="Times New Roman"/>
+          <w:sz w:val="24"/>
+          <w:szCs w:val="24"/>
+        </w:rPr>
+        <w:t xml:space="preserve"> Indeed, when calculating the resistances with our acquired β-value, we arrive at:</w:t>
+      </w:r>
+    </w:p>
+    <w:p>
+      <w:pPr>
+        <w:rPr>
+          <w:rFonts w:ascii="Times New Roman" w:eastAsiaTheme="minorEastAsia" w:hAnsi="Times New Roman" w:cs="Times New Roman"/>
+          <w:sz w:val="24"/>
+          <w:szCs w:val="24"/>
+        </w:rPr>
+      </w:pPr>
+    </w:p>
+    <w:p>
+      <w:pPr>
+        <w:rPr>
+          <w:rFonts w:ascii="Times New Roman" w:eastAsiaTheme="minorEastAsia" w:hAnsi="Times New Roman" w:cs="Times New Roman"/>
+          <w:sz w:val="24"/>
+          <w:szCs w:val="24"/>
+        </w:rPr>
+      </w:pPr>
+    </w:p>
+    <w:p>
+      <w:pPr>
+        <w:rPr>
+          <w:rFonts w:ascii="Times New Roman" w:eastAsiaTheme="minorEastAsia" w:hAnsi="Times New Roman" w:cs="Times New Roman"/>
+          <w:sz w:val="24"/>
+          <w:szCs w:val="24"/>
+        </w:rPr>
+      </w:pPr>
+      <w:r>
+        <w:rPr>
+          <w:rFonts w:ascii="Times New Roman" w:eastAsiaTheme="minorEastAsia" w:hAnsi="Times New Roman" w:cs="Times New Roman"/>
+          <w:sz w:val="24"/>
+          <w:szCs w:val="24"/>
+        </w:rPr>
+        <w:t xml:space="preserve">Given these values, we can choose the resistor values of the Wheatstone bridge used to transform the variable resistance of the thermistor into a voltage </w:t>
+      </w:r>
+      <w:r>
+        <w:rPr>
+          <w:rFonts w:ascii="Times New Roman" w:eastAsiaTheme="minorEastAsia" w:hAnsi="Times New Roman" w:cs="Times New Roman"/>
+          <w:sz w:val="24"/>
+          <w:szCs w:val="24"/>
+        </w:rPr>
+        <w:t>that we can condition and process</w:t>
+      </w:r>
+      <w:r>
+        <w:rPr>
+          <w:rFonts w:ascii="Times New Roman" w:eastAsiaTheme="minorEastAsia" w:hAnsi="Times New Roman" w:cs="Times New Roman"/>
+          <w:sz w:val="24"/>
+          <w:szCs w:val="24"/>
+        </w:rPr>
+        <w:t>. The bridge circuit is as follows:</w:t>
+      </w:r>
+    </w:p>
+    <w:p>
+      <w:pPr>
+        <w:jc w:val="center"/>
+        <w:rPr>
+          <w:rFonts w:ascii="Times New Roman" w:eastAsiaTheme="minorEastAsia" w:hAnsi="Times New Roman" w:cs="Times New Roman"/>
+          <w:sz w:val="24"/>
+          <w:szCs w:val="24"/>
+        </w:rPr>
+      </w:pPr>
+      <w:r>
+        <w:rPr>
+          <w:noProof/>
+        </w:rPr>
+        <w:lastRenderedPageBreak/>
+        <w:drawing>
+          <wp:inline distT="0" distB="0" distL="0" distR="0" wp14:anchorId="3BC070FE" wp14:editId="143EBD26">
+            <wp:extent cx="2343150" cy="3201670"/>
+            <wp:effectExtent l="0" t="0" r="0" b="0"/>
+            <wp:docPr id="4" name="Picture 4"/>
+            <wp:cNvGraphicFramePr>
+              <a:graphicFrameLocks xmlns:a="http://schemas.openxmlformats.org/drawingml/2006/main" noChangeAspect="1"/>
+            </wp:cNvGraphicFramePr>
+            <a:graphic xmlns:a="http://schemas.openxmlformats.org/drawingml/2006/main">
+              <a:graphicData uri="http://schemas.openxmlformats.org/drawingml/2006/picture">
+                <pic:pic xmlns:pic="http://schemas.openxmlformats.org/drawingml/2006/picture">
+                  <pic:nvPicPr>
+                    <pic:cNvPr id="1" name=""/>
+                    <pic:cNvPicPr/>
+                  </pic:nvPicPr>
+                  <pic:blipFill>
+                    <a:blip r:embed="rId7"/>
+                    <a:stretch>
+                      <a:fillRect/>
+                    </a:stretch>
+                  </pic:blipFill>
+                  <pic:spPr>
+                    <a:xfrm>
+                      <a:off x="0" y="0"/>
+                      <a:ext cx="2350553" cy="3211785"/>
+                    </a:xfrm>
+                    <a:prstGeom prst="rect">
+                      <a:avLst/>
+                    </a:prstGeom>
+                  </pic:spPr>
+                </pic:pic>
+              </a:graphicData>
+            </a:graphic>
+          </wp:inline>
+        </w:drawing>
+      </w:r>
+    </w:p>
+    <w:p>
+      <w:pPr>
+        <w:rPr>
+          <w:rFonts w:ascii="Times New Roman" w:eastAsiaTheme="minorEastAsia" w:hAnsi="Times New Roman" w:cs="Times New Roman"/>
+          <w:sz w:val="24"/>
+          <w:szCs w:val="24"/>
+        </w:rPr>
+      </w:pPr>
+      <w:r>
+        <w:rPr>
+          <w:rFonts w:ascii="Times New Roman" w:eastAsiaTheme="minorEastAsia" w:hAnsi="Times New Roman" w:cs="Times New Roman"/>
+          <w:sz w:val="24"/>
+          <w:szCs w:val="24"/>
+        </w:rPr>
+        <w:t>Using voltage division equations, the range of input resistances to the bridge can be represented as a voltage as follows:</w:t>
+      </w:r>
+    </w:p>
+    <w:p>
+      <w:pPr>
+        <w:rPr>
+          <w:rFonts w:ascii="Times New Roman" w:eastAsiaTheme="minorEastAsia" w:hAnsi="Times New Roman" w:cs="Times New Roman"/>
+          <w:sz w:val="24"/>
+          <w:szCs w:val="24"/>
+        </w:rPr>
+      </w:pPr>
+      <m:oMathPara>
+        <m:oMath>
+          <m:sSub>
+            <m:sSubPr>
+              <m:ctrlPr>
+                <w:rPr>
+                  <w:rFonts w:ascii="Cambria Math" w:eastAsiaTheme="minorEastAsia" w:hAnsi="Cambria Math" w:cs="Times New Roman"/>
+                  <w:i/>
+                  <w:sz w:val="24"/>
+                  <w:szCs w:val="24"/>
+                </w:rPr>
+              </m:ctrlPr>
+            </m:sSubPr>
+            <m:e>
+              <m:r>
+                <w:rPr>
+                  <w:rFonts w:ascii="Cambria Math" w:eastAsiaTheme="minorEastAsia" w:hAnsi="Cambria Math" w:cs="Times New Roman"/>
+                  <w:sz w:val="24"/>
+                  <w:szCs w:val="24"/>
+                </w:rPr>
+                <m:t>V</m:t>
+              </m:r>
+            </m:e>
+            <m:sub>
+              <m:r>
+                <w:rPr>
+                  <w:rFonts w:ascii="Cambria Math" w:eastAsiaTheme="minorEastAsia" w:hAnsi="Cambria Math" w:cs="Times New Roman"/>
+                  <w:sz w:val="24"/>
+                  <w:szCs w:val="24"/>
+                </w:rPr>
+                <m:t>@</m:t>
+              </m:r>
+              <m:sSup>
+                <m:sSupPr>
+                  <m:ctrlPr>
+                    <w:rPr>
+                      <w:rFonts w:ascii="Cambria Math" w:eastAsiaTheme="minorEastAsia" w:hAnsi="Cambria Math" w:cs="Times New Roman"/>
+                      <w:i/>
+                      <w:sz w:val="24"/>
+                      <w:szCs w:val="24"/>
+                    </w:rPr>
+                  </m:ctrlPr>
+                </m:sSupPr>
+                <m:e>
+                  <m:r>
+                    <w:rPr>
+                      <w:rFonts w:ascii="Cambria Math" w:eastAsiaTheme="minorEastAsia" w:hAnsi="Cambria Math" w:cs="Times New Roman"/>
+                      <w:sz w:val="24"/>
+                      <w:szCs w:val="24"/>
+                    </w:rPr>
+                    <m:t>20</m:t>
+                  </m:r>
+                </m:e>
+                <m:sup>
+                  <m:r>
+                    <w:rPr>
+                      <w:rFonts w:ascii="Cambria Math" w:eastAsiaTheme="minorEastAsia" w:hAnsi="Cambria Math" w:cs="Times New Roman"/>
+                      <w:sz w:val="24"/>
+                      <w:szCs w:val="24"/>
+                    </w:rPr>
+                    <m:t>o</m:t>
+                  </m:r>
+                </m:sup>
+              </m:sSup>
+              <m:r>
+                <w:rPr>
+                  <w:rFonts w:ascii="Cambria Math" w:eastAsiaTheme="minorEastAsia" w:hAnsi="Cambria Math" w:cs="Times New Roman"/>
+                  <w:sz w:val="24"/>
+                  <w:szCs w:val="24"/>
+                </w:rPr>
+                <m:t>C</m:t>
+              </m:r>
+            </m:sub>
+          </m:sSub>
+          <m:r>
+            <w:rPr>
+              <w:rFonts w:ascii="Cambria Math" w:eastAsiaTheme="minorEastAsia" w:hAnsi="Cambria Math" w:cs="Times New Roman"/>
+              <w:sz w:val="24"/>
+              <w:szCs w:val="24"/>
+            </w:rPr>
+            <m:t>=2.5V</m:t>
+          </m:r>
+          <m:d>
+            <m:dPr>
+              <m:ctrlPr>
+                <w:rPr>
+                  <w:rFonts w:ascii="Cambria Math" w:eastAsiaTheme="minorEastAsia" w:hAnsi="Cambria Math" w:cs="Times New Roman"/>
+                  <w:i/>
+                  <w:sz w:val="24"/>
+                  <w:szCs w:val="24"/>
+                </w:rPr>
+              </m:ctrlPr>
+            </m:dPr>
+            <m:e>
+              <m:f>
+                <m:fPr>
+                  <m:ctrlPr>
+                    <w:rPr>
+                      <w:rFonts w:ascii="Cambria Math" w:eastAsiaTheme="minorEastAsia" w:hAnsi="Cambria Math" w:cs="Times New Roman"/>
+                      <w:i/>
+                      <w:sz w:val="24"/>
+                      <w:szCs w:val="24"/>
+                    </w:rPr>
+                  </m:ctrlPr>
+                </m:fPr>
+                <m:num>
+                  <m:r>
+                    <w:rPr>
+                      <w:rFonts w:ascii="Cambria Math" w:eastAsiaTheme="minorEastAsia" w:hAnsi="Cambria Math" w:cs="Times New Roman"/>
+                      <w:sz w:val="24"/>
+                      <w:szCs w:val="24"/>
+                    </w:rPr>
+                    <m:t>500kΩ</m:t>
+                  </m:r>
+                </m:num>
+                <m:den>
+                  <m:r>
+                    <w:rPr>
+                      <w:rFonts w:ascii="Cambria Math" w:eastAsiaTheme="minorEastAsia" w:hAnsi="Cambria Math" w:cs="Times New Roman"/>
+                      <w:sz w:val="24"/>
+                      <w:szCs w:val="24"/>
+                    </w:rPr>
+                    <m:t>500kΩ+126.629kΩ</m:t>
+                  </m:r>
+                </m:den>
+              </m:f>
+            </m:e>
+          </m:d>
+          <m:r>
+            <w:rPr>
+              <w:rFonts w:ascii="Cambria Math" w:eastAsiaTheme="minorEastAsia" w:hAnsi="Cambria Math" w:cs="Times New Roman"/>
+              <w:sz w:val="24"/>
+              <w:szCs w:val="24"/>
+            </w:rPr>
+            <m:t>-2.5V</m:t>
+          </m:r>
+          <m:d>
+            <m:dPr>
+              <m:ctrlPr>
+                <w:rPr>
+                  <w:rFonts w:ascii="Cambria Math" w:eastAsiaTheme="minorEastAsia" w:hAnsi="Cambria Math" w:cs="Times New Roman"/>
+                  <w:i/>
+                  <w:sz w:val="24"/>
+                  <w:szCs w:val="24"/>
+                </w:rPr>
+              </m:ctrlPr>
+            </m:dPr>
+            <m:e>
+              <m:f>
+                <m:fPr>
+                  <m:ctrlPr>
+                    <w:rPr>
+                      <w:rFonts w:ascii="Cambria Math" w:eastAsiaTheme="minorEastAsia" w:hAnsi="Cambria Math" w:cs="Times New Roman"/>
+                      <w:i/>
+                      <w:sz w:val="24"/>
+                      <w:szCs w:val="24"/>
+                    </w:rPr>
+                  </m:ctrlPr>
+                </m:fPr>
+                <m:num>
+                  <m:r>
+                    <w:rPr>
+                      <w:rFonts w:ascii="Cambria Math" w:eastAsiaTheme="minorEastAsia" w:hAnsi="Cambria Math" w:cs="Times New Roman"/>
+                      <w:sz w:val="24"/>
+                      <w:szCs w:val="24"/>
+                    </w:rPr>
+                    <m:t>500kΩ</m:t>
+                  </m:r>
+                </m:num>
+                <m:den>
+                  <m:r>
+                    <w:rPr>
+                      <w:rFonts w:ascii="Cambria Math" w:eastAsiaTheme="minorEastAsia" w:hAnsi="Cambria Math" w:cs="Times New Roman"/>
+                      <w:sz w:val="24"/>
+                      <w:szCs w:val="24"/>
+                    </w:rPr>
+                    <m:t>500kΩ+</m:t>
+                  </m:r>
+                  <m:r>
+                    <w:rPr>
+                      <w:rFonts w:ascii="Cambria Math" w:eastAsiaTheme="minorEastAsia" w:hAnsi="Cambria Math" w:cs="Times New Roman"/>
+                      <w:sz w:val="24"/>
+                      <w:szCs w:val="24"/>
+                    </w:rPr>
+                    <m:t>60kΩ</m:t>
+                  </m:r>
+                </m:den>
+              </m:f>
+            </m:e>
+          </m:d>
+          <m:r>
+            <w:rPr>
+              <w:rFonts w:ascii="Cambria Math" w:eastAsiaTheme="minorEastAsia" w:hAnsi="Cambria Math" w:cs="Times New Roman"/>
+              <w:sz w:val="24"/>
+              <w:szCs w:val="24"/>
+            </w:rPr>
+            <m:t>=0.237 V</m:t>
+          </m:r>
+        </m:oMath>
+      </m:oMathPara>
+    </w:p>
+    <w:p>
+      <w:pPr>
+        <w:rPr>
+          <w:rFonts w:ascii="Times New Roman" w:eastAsiaTheme="minorEastAsia" w:hAnsi="Times New Roman" w:cs="Times New Roman"/>
+          <w:sz w:val="24"/>
+          <w:szCs w:val="24"/>
+        </w:rPr>
+      </w:pPr>
+      <m:oMathPara>
+        <m:oMath>
+          <m:sSub>
+            <m:sSubPr>
+              <m:ctrlPr>
+                <w:rPr>
+                  <w:rFonts w:ascii="Cambria Math" w:eastAsiaTheme="minorEastAsia" w:hAnsi="Cambria Math" w:cs="Times New Roman"/>
+                  <w:i/>
+                  <w:sz w:val="24"/>
+                  <w:szCs w:val="24"/>
+                </w:rPr>
+              </m:ctrlPr>
+            </m:sSubPr>
+            <m:e>
+              <m:r>
+                <w:rPr>
+                  <w:rFonts w:ascii="Cambria Math" w:eastAsiaTheme="minorEastAsia" w:hAnsi="Cambria Math" w:cs="Times New Roman"/>
+                  <w:sz w:val="24"/>
+                  <w:szCs w:val="24"/>
+                </w:rPr>
+                <m:t>V</m:t>
+              </m:r>
+            </m:e>
+            <m:sub>
+              <m:r>
+                <w:rPr>
+                  <w:rFonts w:ascii="Cambria Math" w:eastAsiaTheme="minorEastAsia" w:hAnsi="Cambria Math" w:cs="Times New Roman"/>
+                  <w:sz w:val="24"/>
+                  <w:szCs w:val="24"/>
+                </w:rPr>
+                <m:t>@</m:t>
+              </m:r>
+              <m:sSup>
+                <m:sSupPr>
+                  <m:ctrlPr>
+                    <w:rPr>
+                      <w:rFonts w:ascii="Cambria Math" w:eastAsiaTheme="minorEastAsia" w:hAnsi="Cambria Math" w:cs="Times New Roman"/>
+                      <w:i/>
+                      <w:sz w:val="24"/>
+                      <w:szCs w:val="24"/>
+                    </w:rPr>
+                  </m:ctrlPr>
+                </m:sSupPr>
+                <m:e>
+                  <m:r>
+                    <w:rPr>
+                      <w:rFonts w:ascii="Cambria Math" w:eastAsiaTheme="minorEastAsia" w:hAnsi="Cambria Math" w:cs="Times New Roman"/>
+                      <w:sz w:val="24"/>
+                      <w:szCs w:val="24"/>
+                    </w:rPr>
+                    <m:t>4</m:t>
+                  </m:r>
+                  <m:r>
+                    <w:rPr>
+                      <w:rFonts w:ascii="Cambria Math" w:eastAsiaTheme="minorEastAsia" w:hAnsi="Cambria Math" w:cs="Times New Roman"/>
+                      <w:sz w:val="24"/>
+                      <w:szCs w:val="24"/>
+                    </w:rPr>
+                    <m:t>0</m:t>
+                  </m:r>
+                </m:e>
+                <m:sup>
+                  <m:r>
+                    <w:rPr>
+                      <w:rFonts w:ascii="Cambria Math" w:eastAsiaTheme="minorEastAsia" w:hAnsi="Cambria Math" w:cs="Times New Roman"/>
+                      <w:sz w:val="24"/>
+                      <w:szCs w:val="24"/>
+                    </w:rPr>
+                    <m:t>o</m:t>
+                  </m:r>
+                </m:sup>
+              </m:sSup>
+              <m:r>
+                <w:rPr>
+                  <w:rFonts w:ascii="Cambria Math" w:eastAsiaTheme="minorEastAsia" w:hAnsi="Cambria Math" w:cs="Times New Roman"/>
+                  <w:sz w:val="24"/>
+                  <w:szCs w:val="24"/>
+                </w:rPr>
+                <m:t>C</m:t>
+              </m:r>
+            </m:sub>
+          </m:sSub>
+          <m:r>
+            <w:rPr>
+              <w:rFonts w:ascii="Cambria Math" w:eastAsiaTheme="minorEastAsia" w:hAnsi="Cambria Math" w:cs="Times New Roman"/>
+              <w:sz w:val="24"/>
+              <w:szCs w:val="24"/>
+            </w:rPr>
+            <m:t>=2.5V</m:t>
+          </m:r>
+          <m:d>
+            <m:dPr>
+              <m:ctrlPr>
+                <w:rPr>
+                  <w:rFonts w:ascii="Cambria Math" w:eastAsiaTheme="minorEastAsia" w:hAnsi="Cambria Math" w:cs="Times New Roman"/>
+                  <w:i/>
+                  <w:sz w:val="24"/>
+                  <w:szCs w:val="24"/>
+                </w:rPr>
+              </m:ctrlPr>
+            </m:dPr>
+            <m:e>
+              <m:f>
+                <m:fPr>
+                  <m:ctrlPr>
+                    <w:rPr>
+                      <w:rFonts w:ascii="Cambria Math" w:eastAsiaTheme="minorEastAsia" w:hAnsi="Cambria Math" w:cs="Times New Roman"/>
+                      <w:i/>
+                      <w:sz w:val="24"/>
+                      <w:szCs w:val="24"/>
+                    </w:rPr>
+                  </m:ctrlPr>
+                </m:fPr>
+                <m:num>
+                  <m:r>
+                    <w:rPr>
+                      <w:rFonts w:ascii="Cambria Math" w:eastAsiaTheme="minorEastAsia" w:hAnsi="Cambria Math" w:cs="Times New Roman"/>
+                      <w:sz w:val="24"/>
+                      <w:szCs w:val="24"/>
+                    </w:rPr>
+                    <m:t>500kΩ</m:t>
+                  </m:r>
+                </m:num>
+                <m:den>
+                  <m:r>
+                    <w:rPr>
+                      <w:rFonts w:ascii="Cambria Math" w:eastAsiaTheme="minorEastAsia" w:hAnsi="Cambria Math" w:cs="Times New Roman"/>
+                      <w:sz w:val="24"/>
+                      <w:szCs w:val="24"/>
+                    </w:rPr>
+                    <m:t>500kΩ+</m:t>
+                  </m:r>
+                  <m:r>
+                    <w:rPr>
+                      <w:rFonts w:ascii="Cambria Math" w:eastAsiaTheme="minorEastAsia" w:hAnsi="Cambria Math" w:cs="Times New Roman"/>
+                      <w:sz w:val="24"/>
+                      <w:szCs w:val="24"/>
+                    </w:rPr>
+                    <m:t>60.932</m:t>
+                  </m:r>
+                  <m:r>
+                    <w:rPr>
+                      <w:rFonts w:ascii="Cambria Math" w:eastAsiaTheme="minorEastAsia" w:hAnsi="Cambria Math" w:cs="Times New Roman"/>
+                      <w:sz w:val="24"/>
+                      <w:szCs w:val="24"/>
+                    </w:rPr>
+                    <m:t>kΩ</m:t>
+                  </m:r>
+                </m:den>
+              </m:f>
+            </m:e>
+          </m:d>
+          <m:r>
+            <w:rPr>
+              <w:rFonts w:ascii="Cambria Math" w:eastAsiaTheme="minorEastAsia" w:hAnsi="Cambria Math" w:cs="Times New Roman"/>
+              <w:sz w:val="24"/>
+              <w:szCs w:val="24"/>
+            </w:rPr>
+            <m:t>-2.5V</m:t>
+          </m:r>
+          <m:d>
+            <m:dPr>
+              <m:ctrlPr>
+                <w:rPr>
+                  <w:rFonts w:ascii="Cambria Math" w:eastAsiaTheme="minorEastAsia" w:hAnsi="Cambria Math" w:cs="Times New Roman"/>
+                  <w:i/>
+                  <w:sz w:val="24"/>
+                  <w:szCs w:val="24"/>
+                </w:rPr>
+              </m:ctrlPr>
+            </m:dPr>
+            <m:e>
+              <m:f>
+                <m:fPr>
+                  <m:ctrlPr>
+                    <w:rPr>
+                      <w:rFonts w:ascii="Cambria Math" w:eastAsiaTheme="minorEastAsia" w:hAnsi="Cambria Math" w:cs="Times New Roman"/>
+                      <w:i/>
+                      <w:sz w:val="24"/>
+                      <w:szCs w:val="24"/>
+                    </w:rPr>
+                  </m:ctrlPr>
+                </m:fPr>
+                <m:num>
+                  <m:r>
+                    <w:rPr>
+                      <w:rFonts w:ascii="Cambria Math" w:eastAsiaTheme="minorEastAsia" w:hAnsi="Cambria Math" w:cs="Times New Roman"/>
+                      <w:sz w:val="24"/>
+                      <w:szCs w:val="24"/>
+                    </w:rPr>
+                    <m:t>500kΩ</m:t>
+                  </m:r>
+                </m:num>
+                <m:den>
+                  <m:r>
+                    <w:rPr>
+                      <w:rFonts w:ascii="Cambria Math" w:eastAsiaTheme="minorEastAsia" w:hAnsi="Cambria Math" w:cs="Times New Roman"/>
+                      <w:sz w:val="24"/>
+                      <w:szCs w:val="24"/>
+                    </w:rPr>
+                    <m:t>500kΩ+60kΩ</m:t>
+                  </m:r>
+                </m:den>
+              </m:f>
+            </m:e>
+          </m:d>
+          <m:r>
+            <w:rPr>
+              <w:rFonts w:ascii="Cambria Math" w:eastAsiaTheme="minorEastAsia" w:hAnsi="Cambria Math" w:cs="Times New Roman"/>
+              <w:sz w:val="24"/>
+              <w:szCs w:val="24"/>
+            </w:rPr>
+            <m:t>=0.</m:t>
+          </m:r>
+          <m:r>
+            <w:rPr>
+              <w:rFonts w:ascii="Cambria Math" w:eastAsiaTheme="minorEastAsia" w:hAnsi="Cambria Math" w:cs="Times New Roman"/>
+              <w:sz w:val="24"/>
+              <w:szCs w:val="24"/>
+            </w:rPr>
+            <m:t>004</m:t>
+          </m:r>
+          <m:r>
+            <w:rPr>
+              <w:rFonts w:ascii="Cambria Math" w:eastAsiaTheme="minorEastAsia" w:hAnsi="Cambria Math" w:cs="Times New Roman"/>
+              <w:sz w:val="24"/>
+              <w:szCs w:val="24"/>
+            </w:rPr>
+            <m:t xml:space="preserve"> V</m:t>
+          </m:r>
+        </m:oMath>
+      </m:oMathPara>
+    </w:p>
+    <w:p>
+      <w:pPr>
+        <w:rPr>
+          <w:rFonts w:ascii="Times New Roman" w:eastAsiaTheme="minorEastAsia" w:hAnsi="Times New Roman" w:cs="Times New Roman"/>
+          <w:sz w:val="24"/>
+          <w:szCs w:val="24"/>
+        </w:rPr>
+      </w:pPr>
+      <w:r>
+        <w:rPr>
+          <w:rFonts w:ascii="Times New Roman" w:eastAsiaTheme="minorEastAsia" w:hAnsi="Times New Roman" w:cs="Times New Roman"/>
+          <w:sz w:val="24"/>
+          <w:szCs w:val="24"/>
+        </w:rPr>
+        <w:t xml:space="preserve">Since our Analog-to-Digital converter module can only take voltages from 0.0V to 3.3V as inputs, we run the instrument signal from the </w:t>
+      </w:r>
+      <w:r>
+        <w:rPr>
+          <w:rFonts w:ascii="Times New Roman" w:eastAsiaTheme="minorEastAsia" w:hAnsi="Times New Roman" w:cs="Times New Roman"/>
+          <w:sz w:val="24"/>
+          <w:szCs w:val="24"/>
+        </w:rPr>
+        <w:t xml:space="preserve">resistor </w:t>
+      </w:r>
+      <w:r>
+        <w:rPr>
+          <w:rFonts w:ascii="Times New Roman" w:eastAsiaTheme="minorEastAsia" w:hAnsi="Times New Roman" w:cs="Times New Roman"/>
+          <w:sz w:val="24"/>
+          <w:szCs w:val="24"/>
+        </w:rPr>
+        <w:t>bridge through an instrumentation amplifier with a gain factor of 13.4034 to map the voltage range from 0.004 V to 3.177V</w:t>
+      </w:r>
+      <w:r>
+        <w:rPr>
+          <w:rFonts w:ascii="Times New Roman" w:eastAsiaTheme="minorEastAsia" w:hAnsi="Times New Roman" w:cs="Times New Roman"/>
+          <w:sz w:val="24"/>
+          <w:szCs w:val="24"/>
+        </w:rPr>
+        <w:t>. The gain of the instrumentation amplifier is calculated as shown in the diagram</w:t>
+      </w:r>
+      <w:r>
+        <w:rPr>
+          <w:rFonts w:ascii="Times New Roman" w:eastAsiaTheme="minorEastAsia" w:hAnsi="Times New Roman" w:cs="Times New Roman"/>
+          <w:sz w:val="24"/>
+          <w:szCs w:val="24"/>
+        </w:rPr>
+        <w:t xml:space="preserve"> on the next page:</w:t>
+      </w:r>
+    </w:p>
+    <w:p>
+      <w:pPr>
+        <w:rPr>
+          <w:rFonts w:ascii="Times New Roman" w:eastAsiaTheme="minorEastAsia" w:hAnsi="Times New Roman" w:cs="Times New Roman"/>
+          <w:sz w:val="24"/>
+          <w:szCs w:val="24"/>
+        </w:rPr>
+      </w:pPr>
+      <w:r>
+        <w:rPr>
+          <w:noProof/>
+        </w:rPr>
+        <w:lastRenderedPageBreak/>
+        <w:drawing>
+          <wp:inline distT="0" distB="0" distL="0" distR="0" wp14:anchorId="043324F1" wp14:editId="2BD5FCFA">
+            <wp:extent cx="5943600" cy="2817495"/>
+            <wp:effectExtent l="0" t="0" r="0" b="1905"/>
+            <wp:docPr id="5" name="Picture 5"/>
+            <wp:cNvGraphicFramePr>
+              <a:graphicFrameLocks xmlns:a="http://schemas.openxmlformats.org/drawingml/2006/main" noChangeAspect="1"/>
+            </wp:cNvGraphicFramePr>
+            <a:graphic xmlns:a="http://schemas.openxmlformats.org/drawingml/2006/main">
+              <a:graphicData uri="http://schemas.openxmlformats.org/drawingml/2006/picture">
+                <pic:pic xmlns:pic="http://schemas.openxmlformats.org/drawingml/2006/picture">
+                  <pic:nvPicPr>
+                    <pic:cNvPr id="1" name=""/>
+                    <pic:cNvPicPr/>
+                  </pic:nvPicPr>
+                  <pic:blipFill>
+                    <a:blip r:embed="rId8"/>
+                    <a:stretch>
+                      <a:fillRect/>
+                    </a:stretch>
+                  </pic:blipFill>
+                  <pic:spPr>
+                    <a:xfrm>
+                      <a:off x="0" y="0"/>
+                      <a:ext cx="5943600" cy="2817495"/>
+                    </a:xfrm>
+                    <a:prstGeom prst="rect">
+                      <a:avLst/>
+                    </a:prstGeom>
+                  </pic:spPr>
+                </pic:pic>
+              </a:graphicData>
+            </a:graphic>
+          </wp:inline>
+        </w:drawing>
+      </w:r>
+    </w:p>
+    <w:p>
+      <w:pPr>
+        <w:rPr>
+          <w:rFonts w:ascii="Times New Roman" w:eastAsiaTheme="minorEastAsia" w:hAnsi="Times New Roman" w:cs="Times New Roman"/>
+          <w:sz w:val="24"/>
+          <w:szCs w:val="24"/>
+        </w:rPr>
+      </w:pPr>
+      <w:r>
+        <w:rPr>
+          <w:rFonts w:ascii="Times New Roman" w:eastAsiaTheme="minorEastAsia" w:hAnsi="Times New Roman" w:cs="Times New Roman"/>
+          <w:sz w:val="24"/>
+          <w:szCs w:val="24"/>
+        </w:rPr>
+        <w:t xml:space="preserve">The instrumentation amplifier has the advantage of neglecting common-mode voltage between its inputs. This increases the signal-to-noise ratio by removing any noise shared by the two input nodes and only amplifying the </w:t>
+      </w:r>
+      <w:r>
+        <w:rPr>
+          <w:rFonts w:ascii="Times New Roman" w:eastAsiaTheme="minorEastAsia" w:hAnsi="Times New Roman" w:cs="Times New Roman"/>
+          <w:sz w:val="24"/>
+          <w:szCs w:val="24"/>
+        </w:rPr>
+        <w:t>voltage</w:t>
+      </w:r>
+      <w:r>
+        <w:rPr>
+          <w:rFonts w:ascii="Times New Roman" w:eastAsiaTheme="minorEastAsia" w:hAnsi="Times New Roman" w:cs="Times New Roman"/>
+          <w:sz w:val="24"/>
+          <w:szCs w:val="24"/>
+        </w:rPr>
+        <w:t xml:space="preserve"> between th</w:t>
+      </w:r>
+      <w:r>
+        <w:rPr>
+          <w:rFonts w:ascii="Times New Roman" w:eastAsiaTheme="minorEastAsia" w:hAnsi="Times New Roman" w:cs="Times New Roman"/>
+          <w:sz w:val="24"/>
+          <w:szCs w:val="24"/>
+        </w:rPr>
+        <w:t>em</w:t>
+      </w:r>
+      <w:r>
+        <w:rPr>
+          <w:rFonts w:ascii="Times New Roman" w:eastAsiaTheme="minorEastAsia" w:hAnsi="Times New Roman" w:cs="Times New Roman"/>
+          <w:sz w:val="24"/>
+          <w:szCs w:val="24"/>
+        </w:rPr>
+        <w:t>.</w:t>
+      </w:r>
+      <w:r>
+        <w:rPr>
+          <w:rFonts w:ascii="Times New Roman" w:eastAsiaTheme="minorEastAsia" w:hAnsi="Times New Roman" w:cs="Times New Roman"/>
+          <w:sz w:val="24"/>
+          <w:szCs w:val="24"/>
+        </w:rPr>
+        <w:t xml:space="preserve"> Additionally,</w:t>
+      </w:r>
+      <w:r>
+        <w:rPr>
+          <w:rFonts w:ascii="Times New Roman" w:eastAsiaTheme="minorEastAsia" w:hAnsi="Times New Roman" w:cs="Times New Roman"/>
+          <w:sz w:val="24"/>
+          <w:szCs w:val="24"/>
+        </w:rPr>
+        <w:t xml:space="preserve"> the signal conditioned by a 2-pole Butterworth Low-Pass-Filter chosen with a cut-off frequency of ~20 Hz to eliminate any unwanted high-frequency noise from our transducer signal</w:t>
+      </w:r>
+      <w:r>
+        <w:rPr>
+          <w:rFonts w:ascii="Times New Roman" w:eastAsiaTheme="minorEastAsia" w:hAnsi="Times New Roman" w:cs="Times New Roman"/>
+          <w:sz w:val="24"/>
+          <w:szCs w:val="24"/>
+        </w:rPr>
+        <w:t>. Note the frequency of our transducer signal is expected to be less than or equal to 10 Hz.</w:t>
+      </w:r>
+      <w:r>
+        <w:rPr>
+          <w:rFonts w:ascii="Times New Roman" w:eastAsiaTheme="minorEastAsia" w:hAnsi="Times New Roman" w:cs="Times New Roman"/>
+          <w:sz w:val="24"/>
+          <w:szCs w:val="24"/>
+        </w:rPr>
+        <w:t xml:space="preserve"> The passband gain of the filter is 1.0.</w:t>
+      </w:r>
+      <w:r>
+        <w:rPr>
+          <w:rFonts w:ascii="Times New Roman" w:eastAsiaTheme="minorEastAsia" w:hAnsi="Times New Roman" w:cs="Times New Roman"/>
+          <w:sz w:val="24"/>
+          <w:szCs w:val="24"/>
+        </w:rPr>
+        <w:t xml:space="preserve"> After this conditioning stage, the signal is ready to be sampled by our Analog-to-Digital converter.</w:t>
+      </w:r>
+    </w:p>
+    <w:p>
+      <w:pPr>
+        <w:jc w:val="center"/>
+        <w:rPr>
+          <w:rFonts w:ascii="Times New Roman" w:hAnsi="Times New Roman" w:cs="Times New Roman"/>
+          <w:b/>
+          <w:sz w:val="24"/>
+          <w:szCs w:val="24"/>
+        </w:rPr>
+      </w:pPr>
+      <w:r>
+        <w:rPr>
+          <w:noProof/>
+        </w:rPr>
+        <w:drawing>
+          <wp:inline distT="0" distB="0" distL="0" distR="0" wp14:anchorId="546E721B" wp14:editId="70694A63">
+            <wp:extent cx="4413250" cy="3341528"/>
+            <wp:effectExtent l="0" t="0" r="6350" b="0"/>
+            <wp:docPr id="6" name="Picture 6"/>
+            <wp:cNvGraphicFramePr>
+              <a:graphicFrameLocks xmlns:a="http://schemas.openxmlformats.org/drawingml/2006/main" noChangeAspect="1"/>
+            </wp:cNvGraphicFramePr>
+            <a:graphic xmlns:a="http://schemas.openxmlformats.org/drawingml/2006/main">
+              <a:graphicData uri="http://schemas.openxmlformats.org/drawingml/2006/picture">
+                <pic:pic xmlns:pic="http://schemas.openxmlformats.org/drawingml/2006/picture">
+                  <pic:nvPicPr>
+                    <pic:cNvPr id="1" name=""/>
+                    <pic:cNvPicPr/>
+                  </pic:nvPicPr>
+                  <pic:blipFill>
+                    <a:blip r:embed="rId9"/>
+                    <a:stretch>
+                      <a:fillRect/>
+                    </a:stretch>
+                  </pic:blipFill>
+                  <pic:spPr>
+                    <a:xfrm>
+                      <a:off x="0" y="0"/>
+                      <a:ext cx="4419077" cy="3345940"/>
+                    </a:xfrm>
+                    <a:prstGeom prst="rect">
+                      <a:avLst/>
+                    </a:prstGeom>
+                  </pic:spPr>
+                </pic:pic>
+              </a:graphicData>
+            </a:graphic>
+          </wp:inline>
+        </w:drawing>
+      </w:r>
+    </w:p>
+    <w:p>
+      <w:pPr>
+        <w:jc w:val="center"/>
+        <w:rPr>
+          <w:rFonts w:ascii="Times New Roman" w:hAnsi="Times New Roman" w:cs="Times New Roman"/>
+          <w:b/>
+          <w:sz w:val="24"/>
+          <w:szCs w:val="24"/>
+        </w:rPr>
+      </w:pPr>
+    </w:p>
+    <w:p>
+      <w:pPr>
+        <w:rPr>
+          <w:rFonts w:ascii="Times New Roman" w:hAnsi="Times New Roman" w:cs="Times New Roman"/>
+          <w:b/>
+          <w:sz w:val="24"/>
+          <w:szCs w:val="24"/>
+        </w:rPr>
+      </w:pPr>
+      <w:r>
+        <w:rPr>
+          <w:rFonts w:ascii="Times New Roman" w:hAnsi="Times New Roman" w:cs="Times New Roman"/>
+          <w:b/>
+          <w:sz w:val="24"/>
+          <w:szCs w:val="24"/>
+        </w:rPr>
+        <w:lastRenderedPageBreak/>
+        <w:t>LUT Generatio</w:t>
+      </w:r>
+      <w:r>
+        <w:rPr>
+          <w:rFonts w:ascii="Times New Roman" w:hAnsi="Times New Roman" w:cs="Times New Roman"/>
+          <w:b/>
+          <w:sz w:val="24"/>
+          <w:szCs w:val="24"/>
+        </w:rPr>
+        <w:t>n</w:t>
+      </w:r>
+    </w:p>
+    <w:p>
+      <w:pPr>
+        <w:rPr>
+          <w:rFonts w:ascii="Times New Roman" w:eastAsiaTheme="minorEastAsia" w:hAnsi="Times New Roman" w:cs="Times New Roman"/>
+          <w:sz w:val="24"/>
+          <w:szCs w:val="24"/>
+        </w:rPr>
+      </w:pPr>
+      <w:r>
+        <w:rPr>
+          <w:rFonts w:ascii="Times New Roman" w:hAnsi="Times New Roman" w:cs="Times New Roman"/>
+          <w:sz w:val="24"/>
+          <w:szCs w:val="24"/>
+        </w:rPr>
+        <w:t xml:space="preserve">The ADC on the TM4C123GH6PM has </w:t>
+      </w:r>
+      <m:oMath>
+        <m:sSup>
+          <m:sSupPr>
+            <m:ctrlPr>
+              <w:rPr>
+                <w:rFonts w:ascii="Cambria Math" w:hAnsi="Cambria Math" w:cs="Times New Roman"/>
+                <w:i/>
+                <w:sz w:val="24"/>
+                <w:szCs w:val="24"/>
+              </w:rPr>
+            </m:ctrlPr>
+          </m:sSupPr>
+          <m:e>
+            <m:r>
+              <w:rPr>
+                <w:rFonts w:ascii="Cambria Math" w:hAnsi="Cambria Math" w:cs="Times New Roman"/>
+                <w:sz w:val="24"/>
+                <w:szCs w:val="24"/>
+              </w:rPr>
+              <m:t>2</m:t>
+            </m:r>
+          </m:e>
+          <m:sup>
+            <m:r>
+              <w:rPr>
+                <w:rFonts w:ascii="Cambria Math" w:hAnsi="Cambria Math" w:cs="Times New Roman"/>
+                <w:sz w:val="24"/>
+                <w:szCs w:val="24"/>
+              </w:rPr>
+              <m:t>12</m:t>
+            </m:r>
+          </m:sup>
+        </m:sSup>
+      </m:oMath>
+      <w:r>
+        <w:rPr>
+          <w:rFonts w:ascii="Times New Roman" w:eastAsiaTheme="minorEastAsia" w:hAnsi="Times New Roman" w:cs="Times New Roman"/>
+          <w:sz w:val="24"/>
+          <w:szCs w:val="24"/>
+        </w:rPr>
+        <w:t xml:space="preserve"> input codes (4096 alternatives) available to convert an analog signal. Since the format of interest of the data is in units of temperature, we must find some function </w:t>
+      </w:r>
+      <w:r>
+        <w:rPr>
+          <w:rFonts w:ascii="Times New Roman" w:eastAsiaTheme="minorEastAsia" w:hAnsi="Times New Roman" w:cs="Times New Roman"/>
           <w:i/>
           <w:sz w:val="24"/>
           <w:szCs w:val="24"/>
         </w:rPr>
-      </w:pPr>
-    </w:p>
-    <w:p>
-      <w:pPr>
-        <w:rPr>
-          <w:rFonts w:ascii="Times New Roman" w:hAnsi="Times New Roman" w:cs="Times New Roman"/>
-          <w:sz w:val="24"/>
-          <w:szCs w:val="24"/>
-        </w:rPr>
-      </w:pPr>
-      <w:r>
-        <w:rPr>
-          <w:rFonts w:ascii="Times New Roman" w:hAnsi="Times New Roman" w:cs="Times New Roman"/>
-          <w:sz w:val="24"/>
-          <w:szCs w:val="24"/>
-        </w:rPr>
-        <w:t xml:space="preserve">In order to obtain the β-term of the NTC Thermistor </w:t>
-      </w:r>
-      <w:r>
-        <w:rPr>
-          <w:rFonts w:ascii="Times New Roman" w:hAnsi="Times New Roman" w:cs="Times New Roman"/>
-          <w:sz w:val="24"/>
-          <w:szCs w:val="24"/>
-        </w:rPr>
-        <w:t xml:space="preserve">equation, I measured the resistance of my thermistor at refence temperatures </w:t>
+        <w:t>f</w:t>
+      </w:r>
+      <w:r>
+        <w:rPr>
+          <w:rFonts w:ascii="Times New Roman" w:eastAsiaTheme="minorEastAsia" w:hAnsi="Times New Roman" w:cs="Times New Roman"/>
+          <w:i/>
+          <w:sz w:val="24"/>
+          <w:szCs w:val="24"/>
+        </w:rPr>
+        <w:t>[n]</w:t>
+      </w:r>
+      <w:r>
+        <w:rPr>
+          <w:rFonts w:ascii="Times New Roman" w:eastAsiaTheme="minorEastAsia" w:hAnsi="Times New Roman" w:cs="Times New Roman"/>
+          <w:i/>
+          <w:sz w:val="24"/>
+          <w:szCs w:val="24"/>
+        </w:rPr>
+        <w:t xml:space="preserve"> </w:t>
+      </w:r>
+      <w:r>
+        <w:rPr>
+          <w:rFonts w:ascii="Times New Roman" w:eastAsiaTheme="minorEastAsia" w:hAnsi="Times New Roman" w:cs="Times New Roman"/>
+          <w:sz w:val="24"/>
+          <w:szCs w:val="24"/>
+        </w:rPr>
+        <w:t xml:space="preserve">that maps the </w:t>
+      </w:r>
+      <w:r>
+        <w:rPr>
+          <w:rFonts w:ascii="Times New Roman" w:eastAsiaTheme="minorEastAsia" w:hAnsi="Times New Roman" w:cs="Times New Roman"/>
+          <w:sz w:val="24"/>
+          <w:szCs w:val="24"/>
+        </w:rPr>
+        <w:t xml:space="preserve">discrete </w:t>
+      </w:r>
+      <w:r>
+        <w:rPr>
+          <w:rFonts w:ascii="Times New Roman" w:eastAsiaTheme="minorEastAsia" w:hAnsi="Times New Roman" w:cs="Times New Roman"/>
+          <w:sz w:val="24"/>
+          <w:szCs w:val="24"/>
+        </w:rPr>
+        <w:t>input codes of the ADC to temperature.</w:t>
+      </w:r>
+    </w:p>
+    <w:p>
+      <w:pPr>
+        <w:rPr>
+          <w:rFonts w:ascii="Times New Roman" w:eastAsiaTheme="minorEastAsia" w:hAnsi="Times New Roman" w:cs="Times New Roman"/>
+          <w:sz w:val="24"/>
+          <w:szCs w:val="24"/>
+        </w:rPr>
+      </w:pPr>
+      <m:oMathPara>
+        <m:oMath>
+          <m:r>
+            <w:rPr>
+              <w:rFonts w:ascii="Cambria Math" w:eastAsiaTheme="minorEastAsia" w:hAnsi="Cambria Math" w:cs="Times New Roman"/>
+              <w:sz w:val="24"/>
+              <w:szCs w:val="24"/>
+              <w:vertAlign w:val="subscript"/>
+            </w:rPr>
+            <m:t>f: x∊</m:t>
+          </m:r>
+          <m:d>
+            <m:dPr>
+              <m:begChr m:val="["/>
+              <m:endChr m:val="]"/>
+              <m:ctrlPr>
+                <w:rPr>
+                  <w:rFonts w:ascii="Cambria Math" w:eastAsiaTheme="minorEastAsia" w:hAnsi="Cambria Math" w:cs="Times New Roman"/>
+                  <w:i/>
+                  <w:sz w:val="24"/>
+                  <w:szCs w:val="24"/>
+                  <w:vertAlign w:val="subscript"/>
+                </w:rPr>
+              </m:ctrlPr>
+            </m:dPr>
+            <m:e>
+              <m:r>
+                <w:rPr>
+                  <w:rFonts w:ascii="Cambria Math" w:eastAsiaTheme="minorEastAsia" w:hAnsi="Cambria Math" w:cs="Times New Roman"/>
+                  <w:sz w:val="24"/>
+                  <w:szCs w:val="24"/>
+                  <w:vertAlign w:val="subscript"/>
+                </w:rPr>
+                <m:t>0,4095</m:t>
+              </m:r>
+            </m:e>
+          </m:d>
+          <m:r>
+            <w:rPr>
+              <w:rFonts w:ascii="Cambria Math" w:eastAsiaTheme="minorEastAsia" w:hAnsi="Cambria Math" w:cs="Times New Roman"/>
+              <w:sz w:val="24"/>
+              <w:szCs w:val="24"/>
+              <w:vertAlign w:val="subscript"/>
+            </w:rPr>
+            <m:t>→temperature∊</m:t>
+          </m:r>
+          <m:d>
+            <m:dPr>
+              <m:begChr m:val="["/>
+              <m:endChr m:val="]"/>
+              <m:ctrlPr>
+                <w:rPr>
+                  <w:rFonts w:ascii="Cambria Math" w:eastAsiaTheme="minorEastAsia" w:hAnsi="Cambria Math" w:cs="Times New Roman"/>
+                  <w:i/>
+                  <w:sz w:val="24"/>
+                  <w:szCs w:val="24"/>
+                  <w:vertAlign w:val="subscript"/>
+                </w:rPr>
+              </m:ctrlPr>
+            </m:dPr>
+            <m:e>
+              <m:sSup>
+                <m:sSupPr>
+                  <m:ctrlPr>
+                    <w:rPr>
+                      <w:rFonts w:ascii="Cambria Math" w:eastAsiaTheme="minorEastAsia" w:hAnsi="Cambria Math" w:cs="Times New Roman"/>
+                      <w:i/>
+                      <w:sz w:val="24"/>
+                      <w:szCs w:val="24"/>
+                      <w:vertAlign w:val="subscript"/>
+                    </w:rPr>
+                  </m:ctrlPr>
+                </m:sSupPr>
+                <m:e>
+                  <m:r>
+                    <w:rPr>
+                      <w:rFonts w:ascii="Cambria Math" w:eastAsiaTheme="minorEastAsia" w:hAnsi="Cambria Math" w:cs="Times New Roman"/>
+                      <w:sz w:val="24"/>
+                      <w:szCs w:val="24"/>
+                      <w:vertAlign w:val="subscript"/>
+                    </w:rPr>
+                    <m:t>20</m:t>
+                  </m:r>
+                </m:e>
+                <m:sup>
+                  <m:r>
+                    <w:rPr>
+                      <w:rFonts w:ascii="Cambria Math" w:eastAsiaTheme="minorEastAsia" w:hAnsi="Cambria Math" w:cs="Times New Roman"/>
+                      <w:sz w:val="24"/>
+                      <w:szCs w:val="24"/>
+                      <w:vertAlign w:val="subscript"/>
+                    </w:rPr>
+                    <m:t>o</m:t>
+                  </m:r>
+                </m:sup>
+              </m:sSup>
+              <m:r>
+                <w:rPr>
+                  <w:rFonts w:ascii="Cambria Math" w:eastAsiaTheme="minorEastAsia" w:hAnsi="Cambria Math" w:cs="Times New Roman"/>
+                  <w:sz w:val="24"/>
+                  <w:szCs w:val="24"/>
+                  <w:vertAlign w:val="subscript"/>
+                </w:rPr>
+                <m:t>C,</m:t>
+              </m:r>
+              <m:sSup>
+                <m:sSupPr>
+                  <m:ctrlPr>
+                    <w:rPr>
+                      <w:rFonts w:ascii="Cambria Math" w:eastAsiaTheme="minorEastAsia" w:hAnsi="Cambria Math" w:cs="Times New Roman"/>
+                      <w:i/>
+                      <w:sz w:val="24"/>
+                      <w:szCs w:val="24"/>
+                      <w:vertAlign w:val="subscript"/>
+                    </w:rPr>
+                  </m:ctrlPr>
+                </m:sSupPr>
+                <m:e>
+                  <m:r>
+                    <w:rPr>
+                      <w:rFonts w:ascii="Cambria Math" w:eastAsiaTheme="minorEastAsia" w:hAnsi="Cambria Math" w:cs="Times New Roman"/>
+                      <w:sz w:val="24"/>
+                      <w:szCs w:val="24"/>
+                      <w:vertAlign w:val="subscript"/>
+                    </w:rPr>
+                    <m:t>40</m:t>
+                  </m:r>
+                </m:e>
+                <m:sup>
+                  <m:r>
+                    <w:rPr>
+                      <w:rFonts w:ascii="Cambria Math" w:eastAsiaTheme="minorEastAsia" w:hAnsi="Cambria Math" w:cs="Times New Roman"/>
+                      <w:sz w:val="24"/>
+                      <w:szCs w:val="24"/>
+                      <w:vertAlign w:val="subscript"/>
+                    </w:rPr>
+                    <m:t>o</m:t>
+                  </m:r>
+                </m:sup>
+              </m:sSup>
+              <m:r>
+                <w:rPr>
+                  <w:rFonts w:ascii="Cambria Math" w:eastAsiaTheme="minorEastAsia" w:hAnsi="Cambria Math" w:cs="Times New Roman"/>
+                  <w:sz w:val="24"/>
+                  <w:szCs w:val="24"/>
+                  <w:vertAlign w:val="subscript"/>
+                </w:rPr>
+                <m:t>C</m:t>
+              </m:r>
+            </m:e>
+          </m:d>
+        </m:oMath>
+      </m:oMathPara>
+    </w:p>
+    <w:p>
+      <w:pPr>
+        <w:rPr>
+          <w:rFonts w:ascii="Times New Roman" w:eastAsiaTheme="minorEastAsia" w:hAnsi="Times New Roman" w:cs="Times New Roman"/>
+          <w:sz w:val="24"/>
+          <w:szCs w:val="24"/>
+        </w:rPr>
+      </w:pPr>
+      <w:r>
+        <w:rPr>
+          <w:rFonts w:ascii="Times New Roman" w:eastAsiaTheme="minorEastAsia" w:hAnsi="Times New Roman" w:cs="Times New Roman"/>
+          <w:sz w:val="24"/>
+          <w:szCs w:val="24"/>
+        </w:rPr>
+        <w:t xml:space="preserve"> We can do this by first finding </w:t>
+      </w:r>
+      <w:r>
+        <w:rPr>
+          <w:rFonts w:ascii="Times New Roman" w:eastAsiaTheme="minorEastAsia" w:hAnsi="Times New Roman" w:cs="Times New Roman"/>
+          <w:sz w:val="24"/>
+          <w:szCs w:val="24"/>
+        </w:rPr>
+        <w:t xml:space="preserve">the transfer function </w:t>
+      </w:r>
+      <w:r>
+        <w:rPr>
+          <w:rFonts w:ascii="Times New Roman" w:eastAsiaTheme="minorEastAsia" w:hAnsi="Times New Roman" w:cs="Times New Roman"/>
+          <w:i/>
+          <w:sz w:val="24"/>
+          <w:szCs w:val="24"/>
+        </w:rPr>
+        <w:t>T</w:t>
+      </w:r>
+      <w:r>
+        <w:rPr>
+          <w:rFonts w:ascii="Times New Roman" w:eastAsiaTheme="minorEastAsia" w:hAnsi="Times New Roman" w:cs="Times New Roman"/>
+          <w:i/>
+          <w:sz w:val="24"/>
+          <w:szCs w:val="24"/>
+        </w:rPr>
+        <w:t xml:space="preserve"> </w:t>
+      </w:r>
+      <w:r>
+        <w:rPr>
+          <w:rFonts w:ascii="Times New Roman" w:eastAsiaTheme="minorEastAsia" w:hAnsi="Times New Roman" w:cs="Times New Roman"/>
+          <w:sz w:val="24"/>
+          <w:szCs w:val="24"/>
+        </w:rPr>
+        <w:t>which maps the</w:t>
+      </w:r>
+      <w:r>
+        <w:rPr>
+          <w:rFonts w:ascii="Times New Roman" w:eastAsiaTheme="minorEastAsia" w:hAnsi="Times New Roman" w:cs="Times New Roman"/>
+          <w:sz w:val="24"/>
+          <w:szCs w:val="24"/>
+        </w:rPr>
+        <w:t xml:space="preserve"> continuous</w:t>
+      </w:r>
+      <w:r>
+        <w:rPr>
+          <w:rFonts w:ascii="Times New Roman" w:eastAsiaTheme="minorEastAsia" w:hAnsi="Times New Roman" w:cs="Times New Roman"/>
+          <w:sz w:val="24"/>
+          <w:szCs w:val="24"/>
+        </w:rPr>
+        <w:t xml:space="preserve"> transducer </w:t>
+      </w:r>
+      <w:r>
+        <w:rPr>
+          <w:rFonts w:ascii="Times New Roman" w:eastAsiaTheme="minorEastAsia" w:hAnsi="Times New Roman" w:cs="Times New Roman"/>
+          <w:sz w:val="24"/>
+          <w:szCs w:val="24"/>
+        </w:rPr>
+        <w:t>resistance</w:t>
+      </w:r>
+      <w:r>
+        <w:rPr>
+          <w:rFonts w:ascii="Times New Roman" w:eastAsiaTheme="minorEastAsia" w:hAnsi="Times New Roman" w:cs="Times New Roman"/>
+          <w:sz w:val="24"/>
+          <w:szCs w:val="24"/>
+        </w:rPr>
+        <w:t xml:space="preserve"> values</w:t>
+      </w:r>
+      <w:r>
+        <w:rPr>
+          <w:rFonts w:ascii="Times New Roman" w:eastAsiaTheme="minorEastAsia" w:hAnsi="Times New Roman" w:cs="Times New Roman"/>
+          <w:sz w:val="24"/>
+          <w:szCs w:val="24"/>
+        </w:rPr>
+        <w:t xml:space="preserve"> </w:t>
+      </w:r>
+      <w:r>
+        <w:rPr>
+          <w:rFonts w:ascii="Times New Roman" w:eastAsiaTheme="minorEastAsia" w:hAnsi="Times New Roman" w:cs="Times New Roman"/>
+          <w:sz w:val="24"/>
+          <w:szCs w:val="24"/>
+        </w:rPr>
+        <w:t>to temperatures</w:t>
+      </w:r>
+      <w:r>
+        <w:rPr>
+          <w:rFonts w:ascii="Times New Roman" w:eastAsiaTheme="minorEastAsia" w:hAnsi="Times New Roman" w:cs="Times New Roman"/>
+          <w:sz w:val="24"/>
+          <w:szCs w:val="24"/>
+        </w:rPr>
+        <w:t>. This is the function obtained from running the signal</w:t>
+      </w:r>
+      <w:r>
+        <w:rPr>
+          <w:rFonts w:ascii="Times New Roman" w:eastAsiaTheme="minorEastAsia" w:hAnsi="Times New Roman" w:cs="Times New Roman"/>
+          <w:sz w:val="24"/>
+          <w:szCs w:val="24"/>
+        </w:rPr>
+        <w:t xml:space="preserve"> through the bridge circuit</w:t>
+      </w:r>
+      <w:r>
+        <w:rPr>
+          <w:rFonts w:ascii="Times New Roman" w:eastAsiaTheme="minorEastAsia" w:hAnsi="Times New Roman" w:cs="Times New Roman"/>
+          <w:sz w:val="24"/>
+          <w:szCs w:val="24"/>
+        </w:rPr>
+        <w:t>.</w:t>
+      </w:r>
+    </w:p>
+    <w:p>
+      <w:pPr>
+        <w:jc w:val="center"/>
+        <w:rPr>
+          <w:rFonts w:ascii="Times New Roman" w:eastAsiaTheme="minorEastAsia" w:hAnsi="Times New Roman" w:cs="Times New Roman"/>
+          <w:sz w:val="24"/>
+          <w:szCs w:val="24"/>
+          <w:vertAlign w:val="subscript"/>
+        </w:rPr>
+      </w:pPr>
+      <m:oMathPara>
+        <m:oMath>
+          <m:r>
+            <w:rPr>
+              <w:rFonts w:ascii="Cambria Math" w:eastAsiaTheme="minorEastAsia" w:hAnsi="Cambria Math" w:cs="Times New Roman"/>
+              <w:sz w:val="24"/>
+              <w:szCs w:val="24"/>
+            </w:rPr>
+            <m:t xml:space="preserve">T: </m:t>
+          </m:r>
+          <m:sSub>
+            <m:sSubPr>
+              <m:ctrlPr>
+                <w:rPr>
+                  <w:rFonts w:ascii="Cambria Math" w:eastAsiaTheme="minorEastAsia" w:hAnsi="Cambria Math" w:cs="Times New Roman"/>
+                  <w:i/>
+                  <w:sz w:val="24"/>
+                  <w:szCs w:val="24"/>
+                </w:rPr>
+              </m:ctrlPr>
+            </m:sSubPr>
+            <m:e>
+              <m:r>
+                <w:rPr>
+                  <w:rFonts w:ascii="Cambria Math" w:eastAsiaTheme="minorEastAsia" w:hAnsi="Cambria Math" w:cs="Times New Roman"/>
+                  <w:sz w:val="24"/>
+                  <w:szCs w:val="24"/>
+                </w:rPr>
+                <m:t>V</m:t>
+              </m:r>
+            </m:e>
+            <m:sub>
+              <m:r>
+                <w:rPr>
+                  <w:rFonts w:ascii="Cambria Math" w:eastAsiaTheme="minorEastAsia" w:hAnsi="Cambria Math" w:cs="Times New Roman"/>
+                  <w:sz w:val="24"/>
+                  <w:szCs w:val="24"/>
+                </w:rPr>
+                <m:t xml:space="preserve">temperature ∊ </m:t>
+              </m:r>
+              <m:d>
+                <m:dPr>
+                  <m:begChr m:val="["/>
+                  <m:endChr m:val="]"/>
+                  <m:ctrlPr>
+                    <w:rPr>
+                      <w:rFonts w:ascii="Cambria Math" w:eastAsiaTheme="minorEastAsia" w:hAnsi="Cambria Math" w:cs="Times New Roman"/>
+                      <w:i/>
+                      <w:sz w:val="24"/>
+                      <w:szCs w:val="24"/>
+                    </w:rPr>
+                  </m:ctrlPr>
+                </m:dPr>
+                <m:e>
+                  <m:sSup>
+                    <m:sSupPr>
+                      <m:ctrlPr>
+                        <w:rPr>
+                          <w:rFonts w:ascii="Cambria Math" w:eastAsiaTheme="minorEastAsia" w:hAnsi="Cambria Math" w:cs="Times New Roman"/>
+                          <w:i/>
+                          <w:sz w:val="24"/>
+                          <w:szCs w:val="24"/>
+                        </w:rPr>
+                      </m:ctrlPr>
+                    </m:sSupPr>
+                    <m:e>
+                      <m:r>
+                        <w:rPr>
+                          <w:rFonts w:ascii="Cambria Math" w:eastAsiaTheme="minorEastAsia" w:hAnsi="Cambria Math" w:cs="Times New Roman"/>
+                          <w:sz w:val="24"/>
+                          <w:szCs w:val="24"/>
+                        </w:rPr>
+                        <m:t>20</m:t>
+                      </m:r>
+                    </m:e>
+                    <m:sup>
+                      <m:r>
+                        <w:rPr>
+                          <w:rFonts w:ascii="Cambria Math" w:eastAsiaTheme="minorEastAsia" w:hAnsi="Cambria Math" w:cs="Times New Roman"/>
+                          <w:sz w:val="24"/>
+                          <w:szCs w:val="24"/>
+                        </w:rPr>
+                        <m:t>o</m:t>
+                      </m:r>
+                    </m:sup>
+                  </m:sSup>
+                  <m:r>
+                    <w:rPr>
+                      <w:rFonts w:ascii="Cambria Math" w:eastAsiaTheme="minorEastAsia" w:hAnsi="Cambria Math" w:cs="Times New Roman"/>
+                      <w:sz w:val="24"/>
+                      <w:szCs w:val="24"/>
+                    </w:rPr>
+                    <m:t>C,</m:t>
+                  </m:r>
+                  <m:sSup>
+                    <m:sSupPr>
+                      <m:ctrlPr>
+                        <w:rPr>
+                          <w:rFonts w:ascii="Cambria Math" w:eastAsiaTheme="minorEastAsia" w:hAnsi="Cambria Math" w:cs="Times New Roman"/>
+                          <w:i/>
+                          <w:sz w:val="24"/>
+                          <w:szCs w:val="24"/>
+                        </w:rPr>
+                      </m:ctrlPr>
+                    </m:sSupPr>
+                    <m:e>
+                      <m:r>
+                        <w:rPr>
+                          <w:rFonts w:ascii="Cambria Math" w:eastAsiaTheme="minorEastAsia" w:hAnsi="Cambria Math" w:cs="Times New Roman"/>
+                          <w:sz w:val="24"/>
+                          <w:szCs w:val="24"/>
+                        </w:rPr>
+                        <m:t>40</m:t>
+                      </m:r>
+                    </m:e>
+                    <m:sup>
+                      <m:r>
+                        <w:rPr>
+                          <w:rFonts w:ascii="Cambria Math" w:eastAsiaTheme="minorEastAsia" w:hAnsi="Cambria Math" w:cs="Times New Roman"/>
+                          <w:sz w:val="24"/>
+                          <w:szCs w:val="24"/>
+                        </w:rPr>
+                        <m:t>o</m:t>
+                      </m:r>
+                    </m:sup>
+                  </m:sSup>
+                  <m:r>
+                    <w:rPr>
+                      <w:rFonts w:ascii="Cambria Math" w:eastAsiaTheme="minorEastAsia" w:hAnsi="Cambria Math" w:cs="Times New Roman"/>
+                      <w:sz w:val="24"/>
+                      <w:szCs w:val="24"/>
+                    </w:rPr>
+                    <m:t>C</m:t>
+                  </m:r>
+                </m:e>
+              </m:d>
+            </m:sub>
+          </m:sSub>
+          <m:r>
+            <w:rPr>
+              <w:rFonts w:ascii="Cambria Math" w:eastAsiaTheme="minorEastAsia" w:hAnsi="Cambria Math" w:cs="Times New Roman"/>
+              <w:sz w:val="24"/>
+              <w:szCs w:val="24"/>
+            </w:rPr>
+            <m:t>→temperature∊</m:t>
+          </m:r>
+          <m:d>
+            <m:dPr>
+              <m:begChr m:val="["/>
+              <m:endChr m:val="]"/>
+              <m:ctrlPr>
+                <w:rPr>
+                  <w:rFonts w:ascii="Cambria Math" w:eastAsiaTheme="minorEastAsia" w:hAnsi="Cambria Math" w:cs="Times New Roman"/>
+                  <w:i/>
+                  <w:sz w:val="24"/>
+                  <w:szCs w:val="24"/>
+                  <w:vertAlign w:val="subscript"/>
+                </w:rPr>
+              </m:ctrlPr>
+            </m:dPr>
+            <m:e>
+              <m:sSup>
+                <m:sSupPr>
+                  <m:ctrlPr>
+                    <w:rPr>
+                      <w:rFonts w:ascii="Cambria Math" w:eastAsiaTheme="minorEastAsia" w:hAnsi="Cambria Math" w:cs="Times New Roman"/>
+                      <w:i/>
+                      <w:sz w:val="24"/>
+                      <w:szCs w:val="24"/>
+                      <w:vertAlign w:val="subscript"/>
+                    </w:rPr>
+                  </m:ctrlPr>
+                </m:sSupPr>
+                <m:e>
+                  <m:r>
+                    <w:rPr>
+                      <w:rFonts w:ascii="Cambria Math" w:eastAsiaTheme="minorEastAsia" w:hAnsi="Cambria Math" w:cs="Times New Roman"/>
+                      <w:sz w:val="24"/>
+                      <w:szCs w:val="24"/>
+                      <w:vertAlign w:val="subscript"/>
+                    </w:rPr>
+                    <m:t>20</m:t>
+                  </m:r>
+                </m:e>
+                <m:sup>
+                  <m:r>
+                    <w:rPr>
+                      <w:rFonts w:ascii="Cambria Math" w:eastAsiaTheme="minorEastAsia" w:hAnsi="Cambria Math" w:cs="Times New Roman"/>
+                      <w:sz w:val="24"/>
+                      <w:szCs w:val="24"/>
+                      <w:vertAlign w:val="subscript"/>
+                    </w:rPr>
+                    <m:t>o</m:t>
+                  </m:r>
+                </m:sup>
+              </m:sSup>
+              <m:r>
+                <w:rPr>
+                  <w:rFonts w:ascii="Cambria Math" w:eastAsiaTheme="minorEastAsia" w:hAnsi="Cambria Math" w:cs="Times New Roman"/>
+                  <w:sz w:val="24"/>
+                  <w:szCs w:val="24"/>
+                  <w:vertAlign w:val="subscript"/>
+                </w:rPr>
+                <m:t>C,</m:t>
+              </m:r>
+              <m:sSup>
+                <m:sSupPr>
+                  <m:ctrlPr>
+                    <w:rPr>
+                      <w:rFonts w:ascii="Cambria Math" w:eastAsiaTheme="minorEastAsia" w:hAnsi="Cambria Math" w:cs="Times New Roman"/>
+                      <w:i/>
+                      <w:sz w:val="24"/>
+                      <w:szCs w:val="24"/>
+                      <w:vertAlign w:val="subscript"/>
+                    </w:rPr>
+                  </m:ctrlPr>
+                </m:sSupPr>
+                <m:e>
+                  <m:r>
+                    <w:rPr>
+                      <w:rFonts w:ascii="Cambria Math" w:eastAsiaTheme="minorEastAsia" w:hAnsi="Cambria Math" w:cs="Times New Roman"/>
+                      <w:sz w:val="24"/>
+                      <w:szCs w:val="24"/>
+                      <w:vertAlign w:val="subscript"/>
+                    </w:rPr>
+                    <m:t>40</m:t>
+                  </m:r>
+                </m:e>
+                <m:sup>
+                  <m:r>
+                    <w:rPr>
+                      <w:rFonts w:ascii="Cambria Math" w:eastAsiaTheme="minorEastAsia" w:hAnsi="Cambria Math" w:cs="Times New Roman"/>
+                      <w:sz w:val="24"/>
+                      <w:szCs w:val="24"/>
+                      <w:vertAlign w:val="subscript"/>
+                    </w:rPr>
+                    <m:t>o</m:t>
+                  </m:r>
+                </m:sup>
+              </m:sSup>
+              <m:r>
+                <w:rPr>
+                  <w:rFonts w:ascii="Cambria Math" w:eastAsiaTheme="minorEastAsia" w:hAnsi="Cambria Math" w:cs="Times New Roman"/>
+                  <w:sz w:val="24"/>
+                  <w:szCs w:val="24"/>
+                  <w:vertAlign w:val="subscript"/>
+                </w:rPr>
+                <m:t>C</m:t>
+              </m:r>
+            </m:e>
+          </m:d>
+        </m:oMath>
+      </m:oMathPara>
+    </w:p>
+    <w:p>
+      <w:pPr>
+        <w:rPr>
+          <w:rFonts w:ascii="Times New Roman" w:eastAsiaTheme="minorEastAsia" w:hAnsi="Times New Roman" w:cs="Times New Roman"/>
+          <w:sz w:val="24"/>
+          <w:szCs w:val="24"/>
+        </w:rPr>
+      </w:pPr>
+      <w:r>
+        <w:rPr>
+          <w:rFonts w:ascii="Times New Roman" w:eastAsiaTheme="minorEastAsia" w:hAnsi="Times New Roman" w:cs="Times New Roman"/>
+          <w:sz w:val="24"/>
+          <w:szCs w:val="24"/>
+        </w:rPr>
+        <w:t>This requires rearranging the β-term equation to the form:</w:t>
+      </w:r>
+    </w:p>
+    <w:p>
+      <w:pPr>
+        <w:rPr>
+          <w:rFonts w:ascii="Times New Roman" w:eastAsiaTheme="minorEastAsia" w:hAnsi="Times New Roman" w:cs="Times New Roman"/>
+          <w:sz w:val="24"/>
+          <w:szCs w:val="24"/>
+        </w:rPr>
+      </w:pPr>
+      <m:oMathPara>
+        <m:oMath>
+          <m:r>
+            <w:rPr>
+              <w:rFonts w:ascii="Cambria Math" w:eastAsiaTheme="minorEastAsia" w:hAnsi="Cambria Math" w:cs="Times New Roman"/>
+              <w:sz w:val="24"/>
+              <w:szCs w:val="24"/>
+            </w:rPr>
+            <m:t>T=</m:t>
+          </m:r>
+          <m:f>
+            <m:fPr>
+              <m:ctrlPr>
+                <w:rPr>
+                  <w:rFonts w:ascii="Cambria Math" w:eastAsiaTheme="minorEastAsia" w:hAnsi="Cambria Math" w:cs="Times New Roman"/>
+                  <w:i/>
+                  <w:sz w:val="24"/>
+                  <w:szCs w:val="24"/>
+                </w:rPr>
+              </m:ctrlPr>
+            </m:fPr>
+            <m:num>
+              <m:r>
+                <w:rPr>
+                  <w:rFonts w:ascii="Cambria Math" w:eastAsiaTheme="minorEastAsia" w:hAnsi="Cambria Math" w:cs="Times New Roman"/>
+                  <w:sz w:val="24"/>
+                  <w:szCs w:val="24"/>
+                </w:rPr>
+                <m:t>β</m:t>
+              </m:r>
+            </m:num>
+            <m:den>
+              <m:func>
+                <m:funcPr>
+                  <m:ctrlPr>
+                    <w:rPr>
+                      <w:rFonts w:ascii="Cambria Math" w:eastAsiaTheme="minorEastAsia" w:hAnsi="Cambria Math" w:cs="Times New Roman"/>
+                      <w:sz w:val="24"/>
+                      <w:szCs w:val="24"/>
+                    </w:rPr>
+                  </m:ctrlPr>
+                </m:funcPr>
+                <m:fName>
+                  <m:r>
+                    <m:rPr>
+                      <m:sty m:val="p"/>
+                    </m:rPr>
+                    <w:rPr>
+                      <w:rFonts w:ascii="Cambria Math" w:eastAsiaTheme="minorEastAsia" w:hAnsi="Cambria Math" w:cs="Times New Roman"/>
+                      <w:sz w:val="24"/>
+                      <w:szCs w:val="24"/>
+                    </w:rPr>
+                    <m:t>ln</m:t>
+                  </m:r>
+                  <m:ctrlPr>
+                    <w:rPr>
+                      <w:rFonts w:ascii="Cambria Math" w:eastAsiaTheme="minorEastAsia" w:hAnsi="Cambria Math" w:cs="Times New Roman"/>
+                      <w:i/>
+                      <w:sz w:val="24"/>
+                      <w:szCs w:val="24"/>
+                    </w:rPr>
+                  </m:ctrlPr>
+                </m:fName>
+                <m:e>
+                  <m:d>
+                    <m:dPr>
+                      <m:ctrlPr>
+                        <w:rPr>
+                          <w:rFonts w:ascii="Cambria Math" w:eastAsiaTheme="minorEastAsia" w:hAnsi="Cambria Math" w:cs="Times New Roman"/>
+                          <w:i/>
+                          <w:sz w:val="24"/>
+                          <w:szCs w:val="24"/>
+                        </w:rPr>
+                      </m:ctrlPr>
+                    </m:dPr>
+                    <m:e>
+                      <m:f>
+                        <m:fPr>
+                          <m:ctrlPr>
+                            <w:rPr>
+                              <w:rFonts w:ascii="Cambria Math" w:eastAsiaTheme="minorEastAsia" w:hAnsi="Cambria Math" w:cs="Times New Roman"/>
+                              <w:i/>
+                              <w:sz w:val="24"/>
+                              <w:szCs w:val="24"/>
+                            </w:rPr>
+                          </m:ctrlPr>
+                        </m:fPr>
+                        <m:num>
+                          <m:sSub>
+                            <m:sSubPr>
+                              <m:ctrlPr>
+                                <w:rPr>
+                                  <w:rFonts w:ascii="Cambria Math" w:eastAsiaTheme="minorEastAsia" w:hAnsi="Cambria Math" w:cs="Times New Roman"/>
+                                  <w:i/>
+                                  <w:sz w:val="24"/>
+                                  <w:szCs w:val="24"/>
+                                </w:rPr>
+                              </m:ctrlPr>
+                            </m:sSubPr>
+                            <m:e>
+                              <m:r>
+                                <w:rPr>
+                                  <w:rFonts w:ascii="Cambria Math" w:eastAsiaTheme="minorEastAsia" w:hAnsi="Cambria Math" w:cs="Times New Roman"/>
+                                  <w:sz w:val="24"/>
+                                  <w:szCs w:val="24"/>
+                                </w:rPr>
+                                <m:t>R</m:t>
+                              </m:r>
+                            </m:e>
+                            <m:sub>
+                              <m:r>
+                                <w:rPr>
+                                  <w:rFonts w:ascii="Cambria Math" w:eastAsiaTheme="minorEastAsia" w:hAnsi="Cambria Math" w:cs="Times New Roman"/>
+                                  <w:sz w:val="24"/>
+                                  <w:szCs w:val="24"/>
+                                </w:rPr>
+                                <m:t>t</m:t>
+                              </m:r>
+                              <m:r>
+                                <w:rPr>
+                                  <w:rFonts w:ascii="Cambria Math" w:eastAsiaTheme="minorEastAsia" w:hAnsi="Cambria Math" w:cs="Times New Roman"/>
+                                  <w:sz w:val="24"/>
+                                  <w:szCs w:val="24"/>
+                                </w:rPr>
+                                <m:t>emperature</m:t>
+                              </m:r>
+                            </m:sub>
+                          </m:sSub>
+                        </m:num>
+                        <m:den>
+                          <m:sSub>
+                            <m:sSubPr>
+                              <m:ctrlPr>
+                                <w:rPr>
+                                  <w:rFonts w:ascii="Cambria Math" w:eastAsiaTheme="minorEastAsia" w:hAnsi="Cambria Math" w:cs="Times New Roman"/>
+                                  <w:i/>
+                                  <w:sz w:val="24"/>
+                                  <w:szCs w:val="24"/>
+                                </w:rPr>
+                              </m:ctrlPr>
+                            </m:sSubPr>
+                            <m:e>
+                              <m:r>
+                                <w:rPr>
+                                  <w:rFonts w:ascii="Cambria Math" w:eastAsiaTheme="minorEastAsia" w:hAnsi="Cambria Math" w:cs="Times New Roman"/>
+                                  <w:sz w:val="24"/>
+                                  <w:szCs w:val="24"/>
+                                </w:rPr>
+                                <m:t>R</m:t>
+                              </m:r>
+                            </m:e>
+                            <m:sub>
+                              <m:r>
+                                <w:rPr>
+                                  <w:rFonts w:ascii="Cambria Math" w:eastAsiaTheme="minorEastAsia" w:hAnsi="Cambria Math" w:cs="Times New Roman"/>
+                                  <w:sz w:val="24"/>
+                                  <w:szCs w:val="24"/>
+                                </w:rPr>
+                                <m:t>o</m:t>
+                              </m:r>
+                            </m:sub>
+                          </m:sSub>
+                          <m:r>
+                            <w:rPr>
+                              <w:rFonts w:ascii="Cambria Math" w:eastAsiaTheme="minorEastAsia" w:hAnsi="Cambria Math" w:cs="Times New Roman"/>
+                              <w:sz w:val="24"/>
+                              <w:szCs w:val="24"/>
+                            </w:rPr>
+                            <m:t>*</m:t>
+                          </m:r>
+                          <m:sSup>
+                            <m:sSupPr>
+                              <m:ctrlPr>
+                                <w:rPr>
+                                  <w:rFonts w:ascii="Cambria Math" w:eastAsiaTheme="minorEastAsia" w:hAnsi="Cambria Math" w:cs="Times New Roman"/>
+                                  <w:i/>
+                                  <w:sz w:val="24"/>
+                                  <w:szCs w:val="24"/>
+                                </w:rPr>
+                              </m:ctrlPr>
+                            </m:sSupPr>
+                            <m:e>
+                              <m:r>
+                                <w:rPr>
+                                  <w:rFonts w:ascii="Cambria Math" w:eastAsiaTheme="minorEastAsia" w:hAnsi="Cambria Math" w:cs="Times New Roman"/>
+                                  <w:sz w:val="24"/>
+                                  <w:szCs w:val="24"/>
+                                </w:rPr>
+                                <m:t>e</m:t>
+                              </m:r>
+                            </m:e>
+                            <m:sup>
+                              <m:f>
+                                <m:fPr>
+                                  <m:ctrlPr>
+                                    <w:rPr>
+                                      <w:rFonts w:ascii="Cambria Math" w:eastAsiaTheme="minorEastAsia" w:hAnsi="Cambria Math" w:cs="Times New Roman"/>
+                                      <w:i/>
+                                      <w:sz w:val="24"/>
+                                      <w:szCs w:val="24"/>
+                                    </w:rPr>
+                                  </m:ctrlPr>
+                                </m:fPr>
+                                <m:num>
+                                  <m:r>
+                                    <w:rPr>
+                                      <w:rFonts w:ascii="Cambria Math" w:eastAsiaTheme="minorEastAsia" w:hAnsi="Cambria Math" w:cs="Times New Roman"/>
+                                      <w:sz w:val="24"/>
+                                      <w:szCs w:val="24"/>
+                                    </w:rPr>
+                                    <m:t>β</m:t>
+                                  </m:r>
+                                </m:num>
+                                <m:den>
+                                  <m:sSub>
+                                    <m:sSubPr>
+                                      <m:ctrlPr>
+                                        <w:rPr>
+                                          <w:rFonts w:ascii="Cambria Math" w:eastAsiaTheme="minorEastAsia" w:hAnsi="Cambria Math" w:cs="Times New Roman"/>
+                                          <w:i/>
+                                          <w:sz w:val="24"/>
+                                          <w:szCs w:val="24"/>
+                                        </w:rPr>
+                                      </m:ctrlPr>
+                                    </m:sSubPr>
+                                    <m:e>
+                                      <m:r>
+                                        <w:rPr>
+                                          <w:rFonts w:ascii="Cambria Math" w:eastAsiaTheme="minorEastAsia" w:hAnsi="Cambria Math" w:cs="Times New Roman"/>
+                                          <w:sz w:val="24"/>
+                                          <w:szCs w:val="24"/>
+                                        </w:rPr>
+                                        <m:t>T</m:t>
+                                      </m:r>
+                                    </m:e>
+                                    <m:sub>
+                                      <m:r>
+                                        <w:rPr>
+                                          <w:rFonts w:ascii="Cambria Math" w:eastAsiaTheme="minorEastAsia" w:hAnsi="Cambria Math" w:cs="Times New Roman"/>
+                                          <w:sz w:val="24"/>
+                                          <w:szCs w:val="24"/>
+                                        </w:rPr>
+                                        <m:t>o</m:t>
+                                      </m:r>
+                                    </m:sub>
+                                  </m:sSub>
+                                </m:den>
+                              </m:f>
+                            </m:sup>
+                          </m:sSup>
+                        </m:den>
+                      </m:f>
+                    </m:e>
+                  </m:d>
+                </m:e>
+              </m:func>
+            </m:den>
+          </m:f>
+        </m:oMath>
+      </m:oMathPara>
+    </w:p>
+    <w:p>
+      <w:pPr>
+        <w:rPr>
+          <w:rFonts w:ascii="Times New Roman" w:eastAsiaTheme="minorEastAsia" w:hAnsi="Times New Roman" w:cs="Times New Roman"/>
+          <w:sz w:val="24"/>
+          <w:szCs w:val="24"/>
+        </w:rPr>
+      </w:pPr>
+      <w:r>
+        <w:rPr>
+          <w:rFonts w:ascii="Times New Roman" w:eastAsiaTheme="minorEastAsia" w:hAnsi="Times New Roman" w:cs="Times New Roman"/>
+          <w:sz w:val="24"/>
+          <w:szCs w:val="24"/>
+        </w:rPr>
+        <w:t xml:space="preserve">The calculation </w:t>
+      </w:r>
+      <w:r>
+        <w:rPr>
+          <w:rFonts w:ascii="Times New Roman" w:eastAsiaTheme="minorEastAsia" w:hAnsi="Times New Roman" w:cs="Times New Roman"/>
+          <w:sz w:val="24"/>
+          <w:szCs w:val="24"/>
+        </w:rPr>
+        <w:t xml:space="preserve">of </w:t>
+      </w:r>
+      <m:oMath>
+        <m:sSub>
+          <m:sSubPr>
+            <m:ctrlPr>
+              <w:rPr>
+                <w:rFonts w:ascii="Cambria Math" w:eastAsiaTheme="minorEastAsia" w:hAnsi="Cambria Math" w:cs="Times New Roman"/>
+                <w:i/>
+                <w:sz w:val="24"/>
+                <w:szCs w:val="24"/>
+              </w:rPr>
+            </m:ctrlPr>
+          </m:sSubPr>
+          <m:e>
+            <m:r>
+              <w:rPr>
+                <w:rFonts w:ascii="Cambria Math" w:eastAsiaTheme="minorEastAsia" w:hAnsi="Cambria Math" w:cs="Times New Roman"/>
+                <w:sz w:val="24"/>
+                <w:szCs w:val="24"/>
+              </w:rPr>
+              <m:t>V</m:t>
+            </m:r>
+          </m:e>
+          <m:sub>
+            <m:r>
+              <w:rPr>
+                <w:rFonts w:ascii="Cambria Math" w:eastAsiaTheme="minorEastAsia" w:hAnsi="Cambria Math" w:cs="Times New Roman"/>
+                <w:sz w:val="24"/>
+                <w:szCs w:val="24"/>
+              </w:rPr>
+              <m:t>bridge</m:t>
+            </m:r>
+          </m:sub>
+        </m:sSub>
+      </m:oMath>
+      <w:r>
+        <w:rPr>
+          <w:rFonts w:ascii="Times New Roman" w:eastAsiaTheme="minorEastAsia" w:hAnsi="Times New Roman" w:cs="Times New Roman"/>
+          <w:sz w:val="24"/>
+          <w:szCs w:val="24"/>
+        </w:rPr>
+        <w:t xml:space="preserve"> is dependent on the </w:t>
+      </w:r>
+      <w:r>
+        <w:rPr>
+          <w:rFonts w:ascii="Times New Roman" w:eastAsiaTheme="minorEastAsia" w:hAnsi="Times New Roman" w:cs="Times New Roman"/>
+          <w:sz w:val="24"/>
+          <w:szCs w:val="24"/>
+        </w:rPr>
+        <w:t xml:space="preserve">thermistor resistor input </w:t>
+      </w:r>
+      <m:oMath>
+        <m:sSub>
+          <m:sSubPr>
+            <m:ctrlPr>
+              <w:rPr>
+                <w:rFonts w:ascii="Cambria Math" w:eastAsiaTheme="minorEastAsia" w:hAnsi="Cambria Math" w:cs="Times New Roman"/>
+                <w:i/>
+                <w:sz w:val="24"/>
+                <w:szCs w:val="24"/>
+              </w:rPr>
+            </m:ctrlPr>
+          </m:sSubPr>
+          <m:e>
+            <m:r>
+              <w:rPr>
+                <w:rFonts w:ascii="Cambria Math" w:eastAsiaTheme="minorEastAsia" w:hAnsi="Cambria Math" w:cs="Times New Roman"/>
+                <w:sz w:val="24"/>
+                <w:szCs w:val="24"/>
+              </w:rPr>
+              <m:t>R</m:t>
+            </m:r>
+          </m:e>
+          <m:sub>
+            <m:r>
+              <w:rPr>
+                <w:rFonts w:ascii="Cambria Math" w:eastAsiaTheme="minorEastAsia" w:hAnsi="Cambria Math" w:cs="Times New Roman"/>
+                <w:sz w:val="24"/>
+                <w:szCs w:val="24"/>
+              </w:rPr>
+              <m:t>thermistor</m:t>
+            </m:r>
+          </m:sub>
+        </m:sSub>
+      </m:oMath>
+      <w:r>
+        <w:rPr>
+          <w:rFonts w:ascii="Times New Roman" w:eastAsiaTheme="minorEastAsia" w:hAnsi="Times New Roman" w:cs="Times New Roman"/>
+          <w:sz w:val="24"/>
+          <w:szCs w:val="24"/>
+        </w:rPr>
+        <w:t xml:space="preserve"> </w:t>
+      </w:r>
+      <w:r>
+        <w:rPr>
+          <w:rFonts w:ascii="Times New Roman" w:eastAsiaTheme="minorEastAsia" w:hAnsi="Times New Roman" w:cs="Times New Roman"/>
+          <w:sz w:val="24"/>
+          <w:szCs w:val="24"/>
+        </w:rPr>
+        <w:t>as follows:</w:t>
+      </w:r>
+    </w:p>
+    <w:p>
+      <w:pPr>
+        <w:rPr>
+          <w:rFonts w:ascii="Times New Roman" w:eastAsiaTheme="minorEastAsia" w:hAnsi="Times New Roman" w:cs="Times New Roman"/>
+          <w:sz w:val="24"/>
+          <w:szCs w:val="24"/>
+        </w:rPr>
+      </w:pPr>
+      <m:oMathPara>
+        <m:oMath>
+          <m:sSub>
+            <m:sSubPr>
+              <m:ctrlPr>
+                <w:rPr>
+                  <w:rFonts w:ascii="Cambria Math" w:eastAsiaTheme="minorEastAsia" w:hAnsi="Cambria Math" w:cs="Times New Roman"/>
+                  <w:i/>
+                  <w:sz w:val="24"/>
+                  <w:szCs w:val="24"/>
+                </w:rPr>
+              </m:ctrlPr>
+            </m:sSubPr>
+            <m:e>
+              <m:r>
+                <w:rPr>
+                  <w:rFonts w:ascii="Cambria Math" w:eastAsiaTheme="minorEastAsia" w:hAnsi="Cambria Math" w:cs="Times New Roman"/>
+                  <w:sz w:val="24"/>
+                  <w:szCs w:val="24"/>
+                </w:rPr>
+                <m:t>V</m:t>
+              </m:r>
+            </m:e>
+            <m:sub>
+              <m:r>
+                <w:rPr>
+                  <w:rFonts w:ascii="Cambria Math" w:eastAsiaTheme="minorEastAsia" w:hAnsi="Cambria Math" w:cs="Times New Roman"/>
+                  <w:sz w:val="24"/>
+                  <w:szCs w:val="24"/>
+                </w:rPr>
+                <m:t>bridge</m:t>
+              </m:r>
+            </m:sub>
+          </m:sSub>
+          <m:r>
+            <w:rPr>
+              <w:rFonts w:ascii="Cambria Math" w:eastAsiaTheme="minorEastAsia" w:hAnsi="Cambria Math" w:cs="Times New Roman"/>
+              <w:sz w:val="24"/>
+              <w:szCs w:val="24"/>
+            </w:rPr>
+            <m:t>=2.5</m:t>
+          </m:r>
+          <m:r>
+            <w:rPr>
+              <w:rFonts w:ascii="Cambria Math" w:eastAsiaTheme="minorEastAsia" w:hAnsi="Cambria Math" w:cs="Times New Roman"/>
+              <w:sz w:val="24"/>
+              <w:szCs w:val="24"/>
+            </w:rPr>
+            <m:t xml:space="preserve"> V</m:t>
+          </m:r>
+          <m:d>
+            <m:dPr>
+              <m:ctrlPr>
+                <w:rPr>
+                  <w:rFonts w:ascii="Cambria Math" w:eastAsiaTheme="minorEastAsia" w:hAnsi="Cambria Math" w:cs="Times New Roman"/>
+                  <w:i/>
+                  <w:sz w:val="24"/>
+                  <w:szCs w:val="24"/>
+                </w:rPr>
+              </m:ctrlPr>
+            </m:dPr>
+            <m:e>
+              <m:f>
+                <m:fPr>
+                  <m:ctrlPr>
+                    <w:rPr>
+                      <w:rFonts w:ascii="Cambria Math" w:eastAsiaTheme="minorEastAsia" w:hAnsi="Cambria Math" w:cs="Times New Roman"/>
+                      <w:i/>
+                      <w:sz w:val="24"/>
+                      <w:szCs w:val="24"/>
+                    </w:rPr>
+                  </m:ctrlPr>
+                </m:fPr>
+                <m:num>
+                  <m:sSub>
+                    <m:sSubPr>
+                      <m:ctrlPr>
+                        <w:rPr>
+                          <w:rFonts w:ascii="Cambria Math" w:eastAsiaTheme="minorEastAsia" w:hAnsi="Cambria Math" w:cs="Times New Roman"/>
+                          <w:i/>
+                          <w:sz w:val="24"/>
+                          <w:szCs w:val="24"/>
+                        </w:rPr>
+                      </m:ctrlPr>
+                    </m:sSubPr>
+                    <m:e>
+                      <m:r>
+                        <w:rPr>
+                          <w:rFonts w:ascii="Cambria Math" w:eastAsiaTheme="minorEastAsia" w:hAnsi="Cambria Math" w:cs="Times New Roman"/>
+                          <w:sz w:val="24"/>
+                          <w:szCs w:val="24"/>
+                        </w:rPr>
+                        <m:t>R</m:t>
+                      </m:r>
+                    </m:e>
+                    <m:sub>
+                      <m:r>
+                        <w:rPr>
+                          <w:rFonts w:ascii="Cambria Math" w:eastAsiaTheme="minorEastAsia" w:hAnsi="Cambria Math" w:cs="Times New Roman"/>
+                          <w:sz w:val="24"/>
+                          <w:szCs w:val="24"/>
+                        </w:rPr>
+                        <m:t>temperature</m:t>
+                      </m:r>
+                    </m:sub>
+                  </m:sSub>
+                </m:num>
+                <m:den>
+                  <m:sSub>
+                    <m:sSubPr>
+                      <m:ctrlPr>
+                        <w:rPr>
+                          <w:rFonts w:ascii="Cambria Math" w:eastAsiaTheme="minorEastAsia" w:hAnsi="Cambria Math" w:cs="Times New Roman"/>
+                          <w:i/>
+                          <w:sz w:val="24"/>
+                          <w:szCs w:val="24"/>
+                        </w:rPr>
+                      </m:ctrlPr>
+                    </m:sSubPr>
+                    <m:e>
+                      <m:r>
+                        <w:rPr>
+                          <w:rFonts w:ascii="Cambria Math" w:eastAsiaTheme="minorEastAsia" w:hAnsi="Cambria Math" w:cs="Times New Roman"/>
+                          <w:sz w:val="24"/>
+                          <w:szCs w:val="24"/>
+                        </w:rPr>
+                        <m:t>R</m:t>
+                      </m:r>
+                    </m:e>
+                    <m:sub>
+                      <m:r>
+                        <w:rPr>
+                          <w:rFonts w:ascii="Cambria Math" w:eastAsiaTheme="minorEastAsia" w:hAnsi="Cambria Math" w:cs="Times New Roman"/>
+                          <w:sz w:val="24"/>
+                          <w:szCs w:val="24"/>
+                        </w:rPr>
+                        <m:t>temperature</m:t>
+                      </m:r>
+                    </m:sub>
+                  </m:sSub>
+                  <m:r>
+                    <w:rPr>
+                      <w:rFonts w:ascii="Cambria Math" w:eastAsiaTheme="minorEastAsia" w:hAnsi="Cambria Math" w:cs="Times New Roman"/>
+                      <w:sz w:val="24"/>
+                      <w:szCs w:val="24"/>
+                    </w:rPr>
+                    <m:t>+500kΩ</m:t>
+                  </m:r>
+                </m:den>
+              </m:f>
+            </m:e>
+          </m:d>
+          <m:r>
+            <w:rPr>
+              <w:rFonts w:ascii="Cambria Math" w:eastAsiaTheme="minorEastAsia" w:hAnsi="Cambria Math" w:cs="Times New Roman"/>
+              <w:sz w:val="24"/>
+              <w:szCs w:val="24"/>
+            </w:rPr>
+            <m:t>-</m:t>
+          </m:r>
+          <m:sSub>
+            <m:sSubPr>
+              <m:ctrlPr>
+                <w:rPr>
+                  <w:rFonts w:ascii="Cambria Math" w:eastAsiaTheme="minorEastAsia" w:hAnsi="Cambria Math" w:cs="Times New Roman"/>
+                  <w:i/>
+                  <w:sz w:val="24"/>
+                  <w:szCs w:val="24"/>
+                </w:rPr>
+              </m:ctrlPr>
+            </m:sSubPr>
+            <m:e>
+              <m:r>
+                <w:rPr>
+                  <w:rFonts w:ascii="Cambria Math" w:eastAsiaTheme="minorEastAsia" w:hAnsi="Cambria Math" w:cs="Times New Roman"/>
+                  <w:sz w:val="24"/>
+                  <w:szCs w:val="24"/>
+                </w:rPr>
+                <m:t>V</m:t>
+              </m:r>
+            </m:e>
+            <m:sub>
+              <m:r>
+                <w:rPr>
+                  <w:rFonts w:ascii="Cambria Math" w:eastAsiaTheme="minorEastAsia" w:hAnsi="Cambria Math" w:cs="Times New Roman"/>
+                  <w:sz w:val="24"/>
+                  <w:szCs w:val="24"/>
+                </w:rPr>
+                <m:t>o</m:t>
+              </m:r>
+            </m:sub>
+          </m:sSub>
+        </m:oMath>
+      </m:oMathPara>
+    </w:p>
+    <w:p>
+      <w:pPr>
+        <w:rPr>
+          <w:rFonts w:ascii="Times New Roman" w:eastAsiaTheme="minorEastAsia" w:hAnsi="Times New Roman" w:cs="Times New Roman"/>
+          <w:sz w:val="24"/>
+          <w:szCs w:val="24"/>
+          <w:vertAlign w:val="subscript"/>
+        </w:rPr>
+      </w:pPr>
+      <m:oMathPara>
+        <m:oMath>
+          <m:sSub>
+            <m:sSubPr>
+              <m:ctrlPr>
+                <w:rPr>
+                  <w:rFonts w:ascii="Cambria Math" w:eastAsiaTheme="minorEastAsia" w:hAnsi="Cambria Math" w:cs="Times New Roman"/>
+                  <w:i/>
+                  <w:sz w:val="24"/>
+                  <w:szCs w:val="24"/>
+                  <w:vertAlign w:val="subscript"/>
+                </w:rPr>
+              </m:ctrlPr>
+            </m:sSubPr>
+            <m:e>
+              <m:r>
+                <w:rPr>
+                  <w:rFonts w:ascii="Cambria Math" w:eastAsiaTheme="minorEastAsia" w:hAnsi="Cambria Math" w:cs="Times New Roman"/>
+                  <w:sz w:val="24"/>
+                  <w:szCs w:val="24"/>
+                  <w:vertAlign w:val="subscript"/>
+                </w:rPr>
+                <m:t>(V</m:t>
+              </m:r>
+            </m:e>
+            <m:sub>
+              <m:r>
+                <w:rPr>
+                  <w:rFonts w:ascii="Cambria Math" w:eastAsiaTheme="minorEastAsia" w:hAnsi="Cambria Math" w:cs="Times New Roman"/>
+                  <w:sz w:val="24"/>
+                  <w:szCs w:val="24"/>
+                  <w:vertAlign w:val="subscript"/>
+                </w:rPr>
+                <m:t>bridge</m:t>
+              </m:r>
+            </m:sub>
+          </m:sSub>
+          <m:r>
+            <w:rPr>
+              <w:rFonts w:ascii="Cambria Math" w:eastAsiaTheme="minorEastAsia" w:hAnsi="Cambria Math" w:cs="Times New Roman"/>
+              <w:sz w:val="24"/>
+              <w:szCs w:val="24"/>
+              <w:vertAlign w:val="subscript"/>
+            </w:rPr>
+            <m:t>+</m:t>
+          </m:r>
+          <m:sSub>
+            <m:sSubPr>
+              <m:ctrlPr>
+                <w:rPr>
+                  <w:rFonts w:ascii="Cambria Math" w:eastAsiaTheme="minorEastAsia" w:hAnsi="Cambria Math" w:cs="Times New Roman"/>
+                  <w:i/>
+                  <w:sz w:val="24"/>
+                  <w:szCs w:val="24"/>
+                  <w:vertAlign w:val="subscript"/>
+                </w:rPr>
+              </m:ctrlPr>
+            </m:sSubPr>
+            <m:e>
+              <m:r>
+                <w:rPr>
+                  <w:rFonts w:ascii="Cambria Math" w:eastAsiaTheme="minorEastAsia" w:hAnsi="Cambria Math" w:cs="Times New Roman"/>
+                  <w:sz w:val="24"/>
+                  <w:szCs w:val="24"/>
+                  <w:vertAlign w:val="subscript"/>
+                </w:rPr>
+                <m:t>V</m:t>
+              </m:r>
+            </m:e>
+            <m:sub>
+              <m:r>
+                <w:rPr>
+                  <w:rFonts w:ascii="Cambria Math" w:eastAsiaTheme="minorEastAsia" w:hAnsi="Cambria Math" w:cs="Times New Roman"/>
+                  <w:sz w:val="24"/>
+                  <w:szCs w:val="24"/>
+                  <w:vertAlign w:val="subscript"/>
+                </w:rPr>
+                <m:t>o</m:t>
+              </m:r>
+            </m:sub>
+          </m:sSub>
+          <m:r>
+            <w:rPr>
+              <w:rFonts w:ascii="Cambria Math" w:eastAsiaTheme="minorEastAsia" w:hAnsi="Cambria Math" w:cs="Times New Roman"/>
+              <w:sz w:val="24"/>
+              <w:szCs w:val="24"/>
+              <w:vertAlign w:val="subscript"/>
+            </w:rPr>
+            <m:t>)</m:t>
+          </m:r>
+          <m:f>
+            <m:fPr>
+              <m:ctrlPr>
+                <w:rPr>
+                  <w:rFonts w:ascii="Cambria Math" w:eastAsiaTheme="minorEastAsia" w:hAnsi="Cambria Math" w:cs="Times New Roman"/>
+                  <w:i/>
+                  <w:sz w:val="24"/>
+                  <w:szCs w:val="24"/>
+                  <w:vertAlign w:val="subscript"/>
+                </w:rPr>
+              </m:ctrlPr>
+            </m:fPr>
+            <m:num>
+              <m:r>
+                <w:rPr>
+                  <w:rFonts w:ascii="Cambria Math" w:eastAsiaTheme="minorEastAsia" w:hAnsi="Cambria Math" w:cs="Times New Roman"/>
+                  <w:sz w:val="24"/>
+                  <w:szCs w:val="24"/>
+                  <w:vertAlign w:val="subscript"/>
+                </w:rPr>
+                <m:t>500kΩ</m:t>
+              </m:r>
+            </m:num>
+            <m:den>
+              <m:r>
+                <w:rPr>
+                  <w:rFonts w:ascii="Cambria Math" w:eastAsiaTheme="minorEastAsia" w:hAnsi="Cambria Math" w:cs="Times New Roman"/>
+                  <w:sz w:val="24"/>
+                  <w:szCs w:val="24"/>
+                  <w:vertAlign w:val="subscript"/>
+                </w:rPr>
+                <m:t>2.5</m:t>
+              </m:r>
+              <m:r>
+                <w:rPr>
+                  <w:rFonts w:ascii="Cambria Math" w:eastAsiaTheme="minorEastAsia" w:hAnsi="Cambria Math" w:cs="Times New Roman"/>
+                  <w:sz w:val="24"/>
+                  <w:szCs w:val="24"/>
+                  <w:vertAlign w:val="subscript"/>
+                </w:rPr>
+                <m:t xml:space="preserve"> V</m:t>
+              </m:r>
+            </m:den>
+          </m:f>
+          <m:r>
+            <w:rPr>
+              <w:rFonts w:ascii="Cambria Math" w:eastAsiaTheme="minorEastAsia" w:hAnsi="Cambria Math" w:cs="Times New Roman"/>
+              <w:sz w:val="24"/>
+              <w:szCs w:val="24"/>
+              <w:vertAlign w:val="subscript"/>
+            </w:rPr>
+            <m:t>=</m:t>
+          </m:r>
+          <m:sSub>
+            <m:sSubPr>
+              <m:ctrlPr>
+                <w:rPr>
+                  <w:rFonts w:ascii="Cambria Math" w:eastAsiaTheme="minorEastAsia" w:hAnsi="Cambria Math" w:cs="Times New Roman"/>
+                  <w:i/>
+                  <w:sz w:val="24"/>
+                  <w:szCs w:val="24"/>
+                  <w:vertAlign w:val="subscript"/>
+                </w:rPr>
+              </m:ctrlPr>
+            </m:sSubPr>
+            <m:e>
+              <m:r>
+                <w:rPr>
+                  <w:rFonts w:ascii="Cambria Math" w:eastAsiaTheme="minorEastAsia" w:hAnsi="Cambria Math" w:cs="Times New Roman"/>
+                  <w:sz w:val="24"/>
+                  <w:szCs w:val="24"/>
+                  <w:vertAlign w:val="subscript"/>
+                </w:rPr>
+                <m:t>R</m:t>
+              </m:r>
+            </m:e>
+            <m:sub>
+              <m:r>
+                <w:rPr>
+                  <w:rFonts w:ascii="Cambria Math" w:eastAsiaTheme="minorEastAsia" w:hAnsi="Cambria Math" w:cs="Times New Roman"/>
+                  <w:sz w:val="24"/>
+                  <w:szCs w:val="24"/>
+                  <w:vertAlign w:val="subscript"/>
+                </w:rPr>
+                <m:t>temperature</m:t>
+              </m:r>
+            </m:sub>
+          </m:sSub>
+          <m:r>
+            <w:rPr>
+              <w:rFonts w:ascii="Cambria Math" w:eastAsiaTheme="minorEastAsia" w:hAnsi="Cambria Math" w:cs="Times New Roman"/>
+              <w:sz w:val="24"/>
+              <w:szCs w:val="24"/>
+              <w:vertAlign w:val="subscript"/>
+            </w:rPr>
+            <m:t>-</m:t>
+          </m:r>
+          <m:sSub>
+            <m:sSubPr>
+              <m:ctrlPr>
+                <w:rPr>
+                  <w:rFonts w:ascii="Cambria Math" w:eastAsiaTheme="minorEastAsia" w:hAnsi="Cambria Math" w:cs="Times New Roman"/>
+                  <w:i/>
+                  <w:sz w:val="24"/>
+                  <w:szCs w:val="24"/>
+                  <w:vertAlign w:val="subscript"/>
+                </w:rPr>
+              </m:ctrlPr>
+            </m:sSubPr>
+            <m:e>
+              <m:r>
+                <w:rPr>
+                  <w:rFonts w:ascii="Cambria Math" w:eastAsiaTheme="minorEastAsia" w:hAnsi="Cambria Math" w:cs="Times New Roman"/>
+                  <w:sz w:val="24"/>
+                  <w:szCs w:val="24"/>
+                  <w:vertAlign w:val="subscript"/>
+                </w:rPr>
+                <m:t>(V</m:t>
+              </m:r>
+            </m:e>
+            <m:sub>
+              <m:r>
+                <w:rPr>
+                  <w:rFonts w:ascii="Cambria Math" w:eastAsiaTheme="minorEastAsia" w:hAnsi="Cambria Math" w:cs="Times New Roman"/>
+                  <w:sz w:val="24"/>
+                  <w:szCs w:val="24"/>
+                  <w:vertAlign w:val="subscript"/>
+                </w:rPr>
+                <m:t>bridge</m:t>
+              </m:r>
+            </m:sub>
+          </m:sSub>
+          <m:r>
+            <w:rPr>
+              <w:rFonts w:ascii="Cambria Math" w:eastAsiaTheme="minorEastAsia" w:hAnsi="Cambria Math" w:cs="Times New Roman"/>
+              <w:sz w:val="24"/>
+              <w:szCs w:val="24"/>
+              <w:vertAlign w:val="subscript"/>
+            </w:rPr>
+            <m:t>+</m:t>
+          </m:r>
+          <m:sSub>
+            <m:sSubPr>
+              <m:ctrlPr>
+                <w:rPr>
+                  <w:rFonts w:ascii="Cambria Math" w:eastAsiaTheme="minorEastAsia" w:hAnsi="Cambria Math" w:cs="Times New Roman"/>
+                  <w:i/>
+                  <w:sz w:val="24"/>
+                  <w:szCs w:val="24"/>
+                  <w:vertAlign w:val="subscript"/>
+                </w:rPr>
+              </m:ctrlPr>
+            </m:sSubPr>
+            <m:e>
+              <m:r>
+                <w:rPr>
+                  <w:rFonts w:ascii="Cambria Math" w:eastAsiaTheme="minorEastAsia" w:hAnsi="Cambria Math" w:cs="Times New Roman"/>
+                  <w:sz w:val="24"/>
+                  <w:szCs w:val="24"/>
+                  <w:vertAlign w:val="subscript"/>
+                </w:rPr>
+                <m:t>V</m:t>
+              </m:r>
+            </m:e>
+            <m:sub>
+              <m:r>
+                <w:rPr>
+                  <w:rFonts w:ascii="Cambria Math" w:eastAsiaTheme="minorEastAsia" w:hAnsi="Cambria Math" w:cs="Times New Roman"/>
+                  <w:sz w:val="24"/>
+                  <w:szCs w:val="24"/>
+                  <w:vertAlign w:val="subscript"/>
+                </w:rPr>
+                <m:t>o</m:t>
+              </m:r>
+            </m:sub>
+          </m:sSub>
+          <m:r>
+            <w:rPr>
+              <w:rFonts w:ascii="Cambria Math" w:eastAsiaTheme="minorEastAsia" w:hAnsi="Cambria Math" w:cs="Times New Roman"/>
+              <w:sz w:val="24"/>
+              <w:szCs w:val="24"/>
+              <w:vertAlign w:val="subscript"/>
+            </w:rPr>
+            <m:t>)</m:t>
+          </m:r>
+          <m:f>
+            <m:fPr>
+              <m:ctrlPr>
+                <w:rPr>
+                  <w:rFonts w:ascii="Cambria Math" w:eastAsiaTheme="minorEastAsia" w:hAnsi="Cambria Math" w:cs="Times New Roman"/>
+                  <w:i/>
+                  <w:sz w:val="24"/>
+                  <w:szCs w:val="24"/>
+                  <w:vertAlign w:val="subscript"/>
+                </w:rPr>
+              </m:ctrlPr>
+            </m:fPr>
+            <m:num>
+              <m:sSub>
+                <m:sSubPr>
+                  <m:ctrlPr>
+                    <w:rPr>
+                      <w:rFonts w:ascii="Cambria Math" w:eastAsiaTheme="minorEastAsia" w:hAnsi="Cambria Math" w:cs="Times New Roman"/>
+                      <w:i/>
+                      <w:sz w:val="24"/>
+                      <w:szCs w:val="24"/>
+                      <w:vertAlign w:val="subscript"/>
+                    </w:rPr>
+                  </m:ctrlPr>
+                </m:sSubPr>
+                <m:e>
+                  <m:r>
+                    <w:rPr>
+                      <w:rFonts w:ascii="Cambria Math" w:eastAsiaTheme="minorEastAsia" w:hAnsi="Cambria Math" w:cs="Times New Roman"/>
+                      <w:sz w:val="24"/>
+                      <w:szCs w:val="24"/>
+                      <w:vertAlign w:val="subscript"/>
+                    </w:rPr>
+                    <m:t>R</m:t>
+                  </m:r>
+                </m:e>
+                <m:sub>
+                  <m:r>
+                    <w:rPr>
+                      <w:rFonts w:ascii="Cambria Math" w:eastAsiaTheme="minorEastAsia" w:hAnsi="Cambria Math" w:cs="Times New Roman"/>
+                      <w:sz w:val="24"/>
+                      <w:szCs w:val="24"/>
+                      <w:vertAlign w:val="subscript"/>
+                    </w:rPr>
+                    <m:t>temperature</m:t>
+                  </m:r>
+                </m:sub>
+              </m:sSub>
+            </m:num>
+            <m:den>
+              <m:r>
+                <w:rPr>
+                  <w:rFonts w:ascii="Cambria Math" w:eastAsiaTheme="minorEastAsia" w:hAnsi="Cambria Math" w:cs="Times New Roman"/>
+                  <w:sz w:val="24"/>
+                  <w:szCs w:val="24"/>
+                  <w:vertAlign w:val="subscript"/>
+                </w:rPr>
+                <m:t>2.5 V</m:t>
+              </m:r>
+            </m:den>
+          </m:f>
+        </m:oMath>
+      </m:oMathPara>
+    </w:p>
+    <w:p>
+      <w:pPr>
+        <w:rPr>
+          <w:rFonts w:ascii="Times New Roman" w:eastAsiaTheme="minorEastAsia" w:hAnsi="Times New Roman" w:cs="Times New Roman"/>
+          <w:sz w:val="24"/>
+          <w:szCs w:val="24"/>
+        </w:rPr>
+      </w:pPr>
+      <m:oMathPara>
+        <m:oMath>
+          <m:sSub>
+            <m:sSubPr>
+              <m:ctrlPr>
+                <w:rPr>
+                  <w:rFonts w:ascii="Cambria Math" w:eastAsiaTheme="minorEastAsia" w:hAnsi="Cambria Math" w:cs="Times New Roman"/>
+                  <w:i/>
+                  <w:sz w:val="24"/>
+                  <w:szCs w:val="24"/>
+                  <w:vertAlign w:val="subscript"/>
+                </w:rPr>
+              </m:ctrlPr>
+            </m:sSubPr>
+            <m:e>
+              <m:r>
+                <w:rPr>
+                  <w:rFonts w:ascii="Cambria Math" w:eastAsiaTheme="minorEastAsia" w:hAnsi="Cambria Math" w:cs="Times New Roman"/>
+                  <w:sz w:val="24"/>
+                  <w:szCs w:val="24"/>
+                  <w:vertAlign w:val="subscript"/>
+                </w:rPr>
+                <m:t>(V</m:t>
+              </m:r>
+            </m:e>
+            <m:sub>
+              <m:r>
+                <w:rPr>
+                  <w:rFonts w:ascii="Cambria Math" w:eastAsiaTheme="minorEastAsia" w:hAnsi="Cambria Math" w:cs="Times New Roman"/>
+                  <w:sz w:val="24"/>
+                  <w:szCs w:val="24"/>
+                  <w:vertAlign w:val="subscript"/>
+                </w:rPr>
+                <m:t>bridge</m:t>
+              </m:r>
+            </m:sub>
+          </m:sSub>
+          <m:r>
+            <w:rPr>
+              <w:rFonts w:ascii="Cambria Math" w:eastAsiaTheme="minorEastAsia" w:hAnsi="Cambria Math" w:cs="Times New Roman"/>
+              <w:sz w:val="24"/>
+              <w:szCs w:val="24"/>
+              <w:vertAlign w:val="subscript"/>
+            </w:rPr>
+            <m:t>+</m:t>
+          </m:r>
+          <m:sSub>
+            <m:sSubPr>
+              <m:ctrlPr>
+                <w:rPr>
+                  <w:rFonts w:ascii="Cambria Math" w:eastAsiaTheme="minorEastAsia" w:hAnsi="Cambria Math" w:cs="Times New Roman"/>
+                  <w:i/>
+                  <w:sz w:val="24"/>
+                  <w:szCs w:val="24"/>
+                  <w:vertAlign w:val="subscript"/>
+                </w:rPr>
+              </m:ctrlPr>
+            </m:sSubPr>
+            <m:e>
+              <m:r>
+                <w:rPr>
+                  <w:rFonts w:ascii="Cambria Math" w:eastAsiaTheme="minorEastAsia" w:hAnsi="Cambria Math" w:cs="Times New Roman"/>
+                  <w:sz w:val="24"/>
+                  <w:szCs w:val="24"/>
+                  <w:vertAlign w:val="subscript"/>
+                </w:rPr>
+                <m:t>V</m:t>
+              </m:r>
+            </m:e>
+            <m:sub>
+              <m:r>
+                <w:rPr>
+                  <w:rFonts w:ascii="Cambria Math" w:eastAsiaTheme="minorEastAsia" w:hAnsi="Cambria Math" w:cs="Times New Roman"/>
+                  <w:sz w:val="24"/>
+                  <w:szCs w:val="24"/>
+                  <w:vertAlign w:val="subscript"/>
+                </w:rPr>
+                <m:t>o</m:t>
+              </m:r>
+            </m:sub>
+          </m:sSub>
+          <m:r>
+            <w:rPr>
+              <w:rFonts w:ascii="Cambria Math" w:eastAsiaTheme="minorEastAsia" w:hAnsi="Cambria Math" w:cs="Times New Roman"/>
+              <w:sz w:val="24"/>
+              <w:szCs w:val="24"/>
+              <w:vertAlign w:val="subscript"/>
+            </w:rPr>
+            <m:t>)</m:t>
+          </m:r>
+          <m:f>
+            <m:fPr>
+              <m:ctrlPr>
+                <w:rPr>
+                  <w:rFonts w:ascii="Cambria Math" w:eastAsiaTheme="minorEastAsia" w:hAnsi="Cambria Math" w:cs="Times New Roman"/>
+                  <w:i/>
+                  <w:sz w:val="24"/>
+                  <w:szCs w:val="24"/>
+                  <w:vertAlign w:val="subscript"/>
+                </w:rPr>
+              </m:ctrlPr>
+            </m:fPr>
+            <m:num>
+              <m:r>
+                <w:rPr>
+                  <w:rFonts w:ascii="Cambria Math" w:eastAsiaTheme="minorEastAsia" w:hAnsi="Cambria Math" w:cs="Times New Roman"/>
+                  <w:sz w:val="24"/>
+                  <w:szCs w:val="24"/>
+                  <w:vertAlign w:val="subscript"/>
+                </w:rPr>
+                <m:t>500kΩ</m:t>
+              </m:r>
+            </m:num>
+            <m:den>
+              <m:r>
+                <w:rPr>
+                  <w:rFonts w:ascii="Cambria Math" w:eastAsiaTheme="minorEastAsia" w:hAnsi="Cambria Math" w:cs="Times New Roman"/>
+                  <w:sz w:val="24"/>
+                  <w:szCs w:val="24"/>
+                  <w:vertAlign w:val="subscript"/>
+                </w:rPr>
+                <m:t>2.5 V</m:t>
+              </m:r>
+            </m:den>
+          </m:f>
+          <m:r>
+            <w:rPr>
+              <w:rFonts w:ascii="Cambria Math" w:eastAsiaTheme="minorEastAsia" w:hAnsi="Cambria Math" w:cs="Times New Roman"/>
+              <w:sz w:val="24"/>
+              <w:szCs w:val="24"/>
+            </w:rPr>
+            <m:t>=</m:t>
+          </m:r>
+          <m:sSub>
+            <m:sSubPr>
+              <m:ctrlPr>
+                <w:rPr>
+                  <w:rFonts w:ascii="Cambria Math" w:eastAsiaTheme="minorEastAsia" w:hAnsi="Cambria Math" w:cs="Times New Roman"/>
+                  <w:i/>
+                  <w:sz w:val="24"/>
+                  <w:szCs w:val="24"/>
+                </w:rPr>
+              </m:ctrlPr>
+            </m:sSubPr>
+            <m:e>
+              <m:r>
+                <w:rPr>
+                  <w:rFonts w:ascii="Cambria Math" w:eastAsiaTheme="minorEastAsia" w:hAnsi="Cambria Math" w:cs="Times New Roman"/>
+                  <w:sz w:val="24"/>
+                  <w:szCs w:val="24"/>
+                </w:rPr>
+                <m:t>R</m:t>
+              </m:r>
+            </m:e>
+            <m:sub>
+              <m:r>
+                <w:rPr>
+                  <w:rFonts w:ascii="Cambria Math" w:eastAsiaTheme="minorEastAsia" w:hAnsi="Cambria Math" w:cs="Times New Roman"/>
+                  <w:sz w:val="24"/>
+                  <w:szCs w:val="24"/>
+                </w:rPr>
+                <m:t>temperature</m:t>
+              </m:r>
+            </m:sub>
+          </m:sSub>
+          <m:r>
+            <w:rPr>
+              <w:rFonts w:ascii="Cambria Math" w:eastAsiaTheme="minorEastAsia" w:hAnsi="Cambria Math" w:cs="Times New Roman"/>
+              <w:sz w:val="24"/>
+              <w:szCs w:val="24"/>
+            </w:rPr>
+            <m:t>(</m:t>
+          </m:r>
+          <m:r>
+            <m:rPr>
+              <m:sty m:val="p"/>
+            </m:rPr>
+            <w:rPr>
+              <w:rFonts w:ascii="Cambria Math" w:eastAsiaTheme="minorEastAsia" w:hAnsi="Cambria Math" w:cs="Times New Roman"/>
+              <w:sz w:val="24"/>
+              <w:szCs w:val="24"/>
+            </w:rPr>
+            <m:t>1 –</m:t>
+          </m:r>
+          <m:f>
+            <m:fPr>
+              <m:ctrlPr>
+                <w:rPr>
+                  <w:rFonts w:ascii="Cambria Math" w:eastAsiaTheme="minorEastAsia" w:hAnsi="Cambria Math" w:cs="Times New Roman"/>
+                  <w:i/>
+                  <w:sz w:val="24"/>
+                  <w:szCs w:val="24"/>
+                </w:rPr>
+              </m:ctrlPr>
+            </m:fPr>
+            <m:num>
+              <m:sSub>
+                <m:sSubPr>
+                  <m:ctrlPr>
+                    <w:rPr>
+                      <w:rFonts w:ascii="Cambria Math" w:eastAsiaTheme="minorEastAsia" w:hAnsi="Cambria Math" w:cs="Times New Roman"/>
+                      <w:sz w:val="24"/>
+                      <w:szCs w:val="24"/>
+                    </w:rPr>
+                  </m:ctrlPr>
+                </m:sSubPr>
+                <m:e>
+                  <m:r>
+                    <m:rPr>
+                      <m:sty m:val="p"/>
+                    </m:rPr>
+                    <w:rPr>
+                      <w:rFonts w:ascii="Cambria Math" w:eastAsiaTheme="minorEastAsia" w:hAnsi="Cambria Math" w:cs="Times New Roman"/>
+                      <w:sz w:val="24"/>
+                      <w:szCs w:val="24"/>
+                    </w:rPr>
+                    <m:t>V</m:t>
+                  </m:r>
+                </m:e>
+                <m:sub>
+                  <m:r>
+                    <m:rPr>
+                      <m:sty m:val="p"/>
+                    </m:rPr>
+                    <w:rPr>
+                      <w:rFonts w:ascii="Cambria Math" w:eastAsiaTheme="minorEastAsia" w:hAnsi="Cambria Math" w:cs="Times New Roman"/>
+                      <w:sz w:val="24"/>
+                      <w:szCs w:val="24"/>
+                    </w:rPr>
+                    <m:t>bridge</m:t>
+                  </m:r>
+                </m:sub>
+              </m:sSub>
+              <m:r>
+                <m:rPr>
+                  <m:sty m:val="p"/>
+                </m:rPr>
+                <w:rPr>
+                  <w:rFonts w:ascii="Cambria Math" w:eastAsiaTheme="minorEastAsia" w:hAnsi="Cambria Math" w:cs="Times New Roman"/>
+                  <w:sz w:val="24"/>
+                  <w:szCs w:val="24"/>
+                </w:rPr>
+                <m:t xml:space="preserve">+ </m:t>
+              </m:r>
+              <m:sSub>
+                <m:sSubPr>
+                  <m:ctrlPr>
+                    <w:rPr>
+                      <w:rFonts w:ascii="Cambria Math" w:eastAsiaTheme="minorEastAsia" w:hAnsi="Cambria Math" w:cs="Times New Roman"/>
+                      <w:sz w:val="24"/>
+                      <w:szCs w:val="24"/>
+                    </w:rPr>
+                  </m:ctrlPr>
+                </m:sSubPr>
+                <m:e>
+                  <m:r>
+                    <m:rPr>
+                      <m:sty m:val="p"/>
+                    </m:rPr>
+                    <w:rPr>
+                      <w:rFonts w:ascii="Cambria Math" w:eastAsiaTheme="minorEastAsia" w:hAnsi="Cambria Math" w:cs="Times New Roman"/>
+                      <w:sz w:val="24"/>
+                      <w:szCs w:val="24"/>
+                    </w:rPr>
+                    <m:t>V</m:t>
+                  </m:r>
+                </m:e>
+                <m:sub>
+                  <m:r>
+                    <m:rPr>
+                      <m:sty m:val="p"/>
+                    </m:rPr>
+                    <w:rPr>
+                      <w:rFonts w:ascii="Cambria Math" w:eastAsiaTheme="minorEastAsia" w:hAnsi="Cambria Math" w:cs="Times New Roman"/>
+                      <w:sz w:val="24"/>
+                      <w:szCs w:val="24"/>
+                    </w:rPr>
+                    <m:t>o</m:t>
+                  </m:r>
+                </m:sub>
+              </m:sSub>
+              <m:ctrlPr>
+                <w:rPr>
+                  <w:rFonts w:ascii="Cambria Math" w:eastAsiaTheme="minorEastAsia" w:hAnsi="Cambria Math" w:cs="Times New Roman"/>
+                  <w:sz w:val="24"/>
+                  <w:szCs w:val="24"/>
+                </w:rPr>
+              </m:ctrlPr>
+            </m:num>
+            <m:den>
+              <m:r>
+                <w:rPr>
+                  <w:rFonts w:ascii="Cambria Math" w:eastAsiaTheme="minorEastAsia" w:hAnsi="Cambria Math" w:cs="Times New Roman"/>
+                  <w:sz w:val="24"/>
+                  <w:szCs w:val="24"/>
+                </w:rPr>
+                <m:t>2.5 V</m:t>
+              </m:r>
+            </m:den>
+          </m:f>
+          <m:r>
+            <w:rPr>
+              <w:rFonts w:ascii="Cambria Math" w:eastAsiaTheme="minorEastAsia" w:hAnsi="Cambria Math" w:cs="Times New Roman"/>
+              <w:sz w:val="24"/>
+              <w:szCs w:val="24"/>
+            </w:rPr>
+            <m:t>)</m:t>
+          </m:r>
+        </m:oMath>
+      </m:oMathPara>
+    </w:p>
+    <w:p>
+      <w:pPr>
+        <w:rPr>
+          <w:rFonts w:ascii="Times New Roman" w:eastAsiaTheme="minorEastAsia" w:hAnsi="Times New Roman" w:cs="Times New Roman"/>
+          <w:sz w:val="24"/>
+          <w:szCs w:val="24"/>
+        </w:rPr>
+      </w:pPr>
+      <m:oMathPara>
+        <m:oMath>
+          <m:sSub>
+            <m:sSubPr>
+              <m:ctrlPr>
+                <w:rPr>
+                  <w:rFonts w:ascii="Cambria Math" w:eastAsiaTheme="minorEastAsia" w:hAnsi="Cambria Math" w:cs="Times New Roman"/>
+                  <w:i/>
+                  <w:sz w:val="24"/>
+                  <w:szCs w:val="24"/>
+                </w:rPr>
+              </m:ctrlPr>
+            </m:sSubPr>
+            <m:e>
+              <m:r>
+                <w:rPr>
+                  <w:rFonts w:ascii="Cambria Math" w:eastAsiaTheme="minorEastAsia" w:hAnsi="Cambria Math" w:cs="Times New Roman"/>
+                  <w:sz w:val="24"/>
+                  <w:szCs w:val="24"/>
+                </w:rPr>
+                <m:t>R</m:t>
+              </m:r>
+            </m:e>
+            <m:sub>
+              <m:r>
+                <w:rPr>
+                  <w:rFonts w:ascii="Cambria Math" w:eastAsiaTheme="minorEastAsia" w:hAnsi="Cambria Math" w:cs="Times New Roman"/>
+                  <w:sz w:val="24"/>
+                  <w:szCs w:val="24"/>
+                </w:rPr>
+                <m:t>temperature</m:t>
+              </m:r>
+            </m:sub>
+          </m:sSub>
+          <m:r>
+            <w:rPr>
+              <w:rFonts w:ascii="Cambria Math" w:eastAsiaTheme="minorEastAsia" w:hAnsi="Cambria Math" w:cs="Times New Roman"/>
+              <w:sz w:val="24"/>
+              <w:szCs w:val="24"/>
+            </w:rPr>
+            <m:t xml:space="preserve">= </m:t>
+          </m:r>
+          <m:f>
+            <m:fPr>
+              <m:ctrlPr>
+                <w:rPr>
+                  <w:rFonts w:ascii="Cambria Math" w:eastAsiaTheme="minorEastAsia" w:hAnsi="Cambria Math" w:cs="Times New Roman"/>
+                  <w:i/>
+                  <w:sz w:val="24"/>
+                  <w:szCs w:val="24"/>
+                </w:rPr>
+              </m:ctrlPr>
+            </m:fPr>
+            <m:num>
+              <m:sSub>
+                <m:sSubPr>
+                  <m:ctrlPr>
+                    <w:rPr>
+                      <w:rFonts w:ascii="Cambria Math" w:eastAsiaTheme="minorEastAsia" w:hAnsi="Cambria Math" w:cs="Times New Roman"/>
+                      <w:i/>
+                      <w:sz w:val="24"/>
+                      <w:szCs w:val="24"/>
+                      <w:vertAlign w:val="subscript"/>
+                    </w:rPr>
+                  </m:ctrlPr>
+                </m:sSubPr>
+                <m:e>
+                  <m:r>
+                    <w:rPr>
+                      <w:rFonts w:ascii="Cambria Math" w:eastAsiaTheme="minorEastAsia" w:hAnsi="Cambria Math" w:cs="Times New Roman"/>
+                      <w:sz w:val="24"/>
+                      <w:szCs w:val="24"/>
+                      <w:vertAlign w:val="subscript"/>
+                    </w:rPr>
+                    <m:t>(V</m:t>
+                  </m:r>
+                </m:e>
+                <m:sub>
+                  <m:r>
+                    <w:rPr>
+                      <w:rFonts w:ascii="Cambria Math" w:eastAsiaTheme="minorEastAsia" w:hAnsi="Cambria Math" w:cs="Times New Roman"/>
+                      <w:sz w:val="24"/>
+                      <w:szCs w:val="24"/>
+                      <w:vertAlign w:val="subscript"/>
+                    </w:rPr>
+                    <m:t>bridge</m:t>
+                  </m:r>
+                </m:sub>
+              </m:sSub>
+              <m:r>
+                <w:rPr>
+                  <w:rFonts w:ascii="Cambria Math" w:eastAsiaTheme="minorEastAsia" w:hAnsi="Cambria Math" w:cs="Times New Roman"/>
+                  <w:sz w:val="24"/>
+                  <w:szCs w:val="24"/>
+                  <w:vertAlign w:val="subscript"/>
+                </w:rPr>
+                <m:t>+</m:t>
+              </m:r>
+              <m:sSub>
+                <m:sSubPr>
+                  <m:ctrlPr>
+                    <w:rPr>
+                      <w:rFonts w:ascii="Cambria Math" w:eastAsiaTheme="minorEastAsia" w:hAnsi="Cambria Math" w:cs="Times New Roman"/>
+                      <w:i/>
+                      <w:sz w:val="24"/>
+                      <w:szCs w:val="24"/>
+                      <w:vertAlign w:val="subscript"/>
+                    </w:rPr>
+                  </m:ctrlPr>
+                </m:sSubPr>
+                <m:e>
+                  <m:r>
+                    <w:rPr>
+                      <w:rFonts w:ascii="Cambria Math" w:eastAsiaTheme="minorEastAsia" w:hAnsi="Cambria Math" w:cs="Times New Roman"/>
+                      <w:sz w:val="24"/>
+                      <w:szCs w:val="24"/>
+                      <w:vertAlign w:val="subscript"/>
+                    </w:rPr>
+                    <m:t>V</m:t>
+                  </m:r>
+                </m:e>
+                <m:sub>
+                  <m:r>
+                    <w:rPr>
+                      <w:rFonts w:ascii="Cambria Math" w:eastAsiaTheme="minorEastAsia" w:hAnsi="Cambria Math" w:cs="Times New Roman"/>
+                      <w:sz w:val="24"/>
+                      <w:szCs w:val="24"/>
+                      <w:vertAlign w:val="subscript"/>
+                    </w:rPr>
+                    <m:t>o</m:t>
+                  </m:r>
+                </m:sub>
+              </m:sSub>
+              <m:r>
+                <w:rPr>
+                  <w:rFonts w:ascii="Cambria Math" w:eastAsiaTheme="minorEastAsia" w:hAnsi="Cambria Math" w:cs="Times New Roman"/>
+                  <w:sz w:val="24"/>
+                  <w:szCs w:val="24"/>
+                  <w:vertAlign w:val="subscript"/>
+                </w:rPr>
+                <m:t>)*</m:t>
+              </m:r>
+              <m:f>
+                <m:fPr>
+                  <m:ctrlPr>
+                    <w:rPr>
+                      <w:rFonts w:ascii="Cambria Math" w:eastAsiaTheme="minorEastAsia" w:hAnsi="Cambria Math" w:cs="Times New Roman"/>
+                      <w:i/>
+                      <w:sz w:val="24"/>
+                      <w:szCs w:val="24"/>
+                      <w:vertAlign w:val="subscript"/>
+                    </w:rPr>
+                  </m:ctrlPr>
+                </m:fPr>
+                <m:num>
+                  <m:r>
+                    <w:rPr>
+                      <w:rFonts w:ascii="Cambria Math" w:eastAsiaTheme="minorEastAsia" w:hAnsi="Cambria Math" w:cs="Times New Roman"/>
+                      <w:sz w:val="24"/>
+                      <w:szCs w:val="24"/>
+                      <w:vertAlign w:val="subscript"/>
+                    </w:rPr>
+                    <m:t>500kΩ</m:t>
+                  </m:r>
+                </m:num>
+                <m:den>
+                  <m:r>
+                    <w:rPr>
+                      <w:rFonts w:ascii="Cambria Math" w:eastAsiaTheme="minorEastAsia" w:hAnsi="Cambria Math" w:cs="Times New Roman"/>
+                      <w:sz w:val="24"/>
+                      <w:szCs w:val="24"/>
+                      <w:vertAlign w:val="subscript"/>
+                    </w:rPr>
+                    <m:t>2.5 V</m:t>
+                  </m:r>
+                </m:den>
+              </m:f>
+            </m:num>
+            <m:den>
+              <m:r>
+                <m:rPr>
+                  <m:sty m:val="p"/>
+                </m:rPr>
+                <w:rPr>
+                  <w:rFonts w:ascii="Cambria Math" w:eastAsiaTheme="minorEastAsia" w:hAnsi="Cambria Math" w:cs="Times New Roman"/>
+                  <w:sz w:val="24"/>
+                  <w:szCs w:val="24"/>
+                </w:rPr>
+                <m:t>1 –</m:t>
+              </m:r>
+              <m:f>
+                <m:fPr>
+                  <m:ctrlPr>
+                    <w:rPr>
+                      <w:rFonts w:ascii="Cambria Math" w:eastAsiaTheme="minorEastAsia" w:hAnsi="Cambria Math" w:cs="Times New Roman"/>
+                      <w:i/>
+                      <w:sz w:val="24"/>
+                      <w:szCs w:val="24"/>
+                    </w:rPr>
+                  </m:ctrlPr>
+                </m:fPr>
+                <m:num>
+                  <m:d>
+                    <m:dPr>
+                      <m:ctrlPr>
+                        <w:rPr>
+                          <w:rFonts w:ascii="Cambria Math" w:eastAsiaTheme="minorEastAsia" w:hAnsi="Cambria Math" w:cs="Times New Roman"/>
+                          <w:i/>
+                          <w:sz w:val="24"/>
+                          <w:szCs w:val="24"/>
+                        </w:rPr>
+                      </m:ctrlPr>
+                    </m:dPr>
+                    <m:e>
+                      <m:sSub>
+                        <m:sSubPr>
+                          <m:ctrlPr>
+                            <w:rPr>
+                              <w:rFonts w:ascii="Cambria Math" w:eastAsiaTheme="minorEastAsia" w:hAnsi="Cambria Math" w:cs="Times New Roman"/>
+                              <w:sz w:val="24"/>
+                              <w:szCs w:val="24"/>
+                            </w:rPr>
+                          </m:ctrlPr>
+                        </m:sSubPr>
+                        <m:e>
+                          <m:r>
+                            <m:rPr>
+                              <m:sty m:val="p"/>
+                            </m:rPr>
+                            <w:rPr>
+                              <w:rFonts w:ascii="Cambria Math" w:eastAsiaTheme="minorEastAsia" w:hAnsi="Cambria Math" w:cs="Times New Roman"/>
+                              <w:sz w:val="24"/>
+                              <w:szCs w:val="24"/>
+                            </w:rPr>
+                            <m:t>V</m:t>
+                          </m:r>
+                        </m:e>
+                        <m:sub>
+                          <m:r>
+                            <m:rPr>
+                              <m:sty m:val="p"/>
+                            </m:rPr>
+                            <w:rPr>
+                              <w:rFonts w:ascii="Cambria Math" w:eastAsiaTheme="minorEastAsia" w:hAnsi="Cambria Math" w:cs="Times New Roman"/>
+                              <w:sz w:val="24"/>
+                              <w:szCs w:val="24"/>
+                            </w:rPr>
+                            <m:t>bridge</m:t>
+                          </m:r>
+                        </m:sub>
+                      </m:sSub>
+                      <m:r>
+                        <m:rPr>
+                          <m:sty m:val="p"/>
+                        </m:rPr>
+                        <w:rPr>
+                          <w:rFonts w:ascii="Cambria Math" w:eastAsiaTheme="minorEastAsia" w:hAnsi="Cambria Math" w:cs="Times New Roman"/>
+                          <w:sz w:val="24"/>
+                          <w:szCs w:val="24"/>
+                        </w:rPr>
+                        <m:t xml:space="preserve">+ </m:t>
+                      </m:r>
+                      <m:sSub>
+                        <m:sSubPr>
+                          <m:ctrlPr>
+                            <w:rPr>
+                              <w:rFonts w:ascii="Cambria Math" w:eastAsiaTheme="minorEastAsia" w:hAnsi="Cambria Math" w:cs="Times New Roman"/>
+                              <w:sz w:val="24"/>
+                              <w:szCs w:val="24"/>
+                            </w:rPr>
+                          </m:ctrlPr>
+                        </m:sSubPr>
+                        <m:e>
+                          <m:r>
+                            <m:rPr>
+                              <m:sty m:val="p"/>
+                            </m:rPr>
+                            <w:rPr>
+                              <w:rFonts w:ascii="Cambria Math" w:eastAsiaTheme="minorEastAsia" w:hAnsi="Cambria Math" w:cs="Times New Roman"/>
+                              <w:sz w:val="24"/>
+                              <w:szCs w:val="24"/>
+                            </w:rPr>
+                            <m:t>V</m:t>
+                          </m:r>
+                        </m:e>
+                        <m:sub>
+                          <m:r>
+                            <m:rPr>
+                              <m:sty m:val="p"/>
+                            </m:rPr>
+                            <w:rPr>
+                              <w:rFonts w:ascii="Cambria Math" w:eastAsiaTheme="minorEastAsia" w:hAnsi="Cambria Math" w:cs="Times New Roman"/>
+                              <w:sz w:val="24"/>
+                              <w:szCs w:val="24"/>
+                            </w:rPr>
+                            <m:t>o</m:t>
+                          </m:r>
+                        </m:sub>
+                      </m:sSub>
+                    </m:e>
+                  </m:d>
+                  <m:ctrlPr>
+                    <w:rPr>
+                      <w:rFonts w:ascii="Cambria Math" w:eastAsiaTheme="minorEastAsia" w:hAnsi="Cambria Math" w:cs="Times New Roman"/>
+                      <w:sz w:val="24"/>
+                      <w:szCs w:val="24"/>
+                    </w:rPr>
+                  </m:ctrlPr>
+                </m:num>
+                <m:den>
+                  <m:r>
+                    <w:rPr>
+                      <w:rFonts w:ascii="Cambria Math" w:eastAsiaTheme="minorEastAsia" w:hAnsi="Cambria Math" w:cs="Times New Roman"/>
+                      <w:sz w:val="24"/>
+                      <w:szCs w:val="24"/>
+                    </w:rPr>
+                    <m:t>2.5 V</m:t>
+                  </m:r>
+                </m:den>
+              </m:f>
+            </m:den>
+          </m:f>
+        </m:oMath>
+      </m:oMathPara>
+    </w:p>
+    <w:p>
+      <w:pPr>
+        <w:rPr>
+          <w:rFonts w:ascii="Times New Roman" w:eastAsiaTheme="minorEastAsia" w:hAnsi="Times New Roman" w:cs="Times New Roman"/>
+          <w:sz w:val="24"/>
+          <w:szCs w:val="24"/>
+        </w:rPr>
+      </w:pPr>
+      <w:r>
+        <w:rPr>
+          <w:rFonts w:ascii="Times New Roman" w:eastAsiaTheme="minorEastAsia" w:hAnsi="Times New Roman" w:cs="Times New Roman"/>
+          <w:sz w:val="24"/>
+          <w:szCs w:val="24"/>
+        </w:rPr>
+        <w:t>Now, we can substitute the resistance into the rearranged β-term equation and plot the temperature response for our full-range of transducer voltage signals as such:</w:t>
+      </w:r>
+    </w:p>
+    <w:p>
+      <w:pPr>
+        <w:jc w:val="center"/>
+        <w:rPr>
+          <w:rFonts w:ascii="Times New Roman" w:eastAsiaTheme="minorEastAsia" w:hAnsi="Times New Roman" w:cs="Times New Roman"/>
+          <w:sz w:val="24"/>
+          <w:szCs w:val="24"/>
+        </w:rPr>
+      </w:pPr>
+      <w:r>
+        <w:rPr>
+          <w:noProof/>
+        </w:rPr>
+        <w:lastRenderedPageBreak/>
+        <w:drawing>
+          <wp:inline distT="0" distB="0" distL="0" distR="0" wp14:anchorId="1F546320" wp14:editId="11423EB9">
+            <wp:extent cx="5340383" cy="4019550"/>
+            <wp:effectExtent l="0" t="0" r="0" b="0"/>
+            <wp:docPr id="7" name="Picture 7"/>
+            <wp:cNvGraphicFramePr>
+              <a:graphicFrameLocks xmlns:a="http://schemas.openxmlformats.org/drawingml/2006/main" noChangeAspect="1"/>
+            </wp:cNvGraphicFramePr>
+            <a:graphic xmlns:a="http://schemas.openxmlformats.org/drawingml/2006/main">
+              <a:graphicData uri="http://schemas.openxmlformats.org/drawingml/2006/picture">
+                <pic:pic xmlns:pic="http://schemas.openxmlformats.org/drawingml/2006/picture">
+                  <pic:nvPicPr>
+                    <pic:cNvPr id="1" name=""/>
+                    <pic:cNvPicPr/>
+                  </pic:nvPicPr>
+                  <pic:blipFill>
+                    <a:blip r:embed="rId10"/>
+                    <a:stretch>
+                      <a:fillRect/>
+                    </a:stretch>
+                  </pic:blipFill>
+                  <pic:spPr>
+                    <a:xfrm>
+                      <a:off x="0" y="0"/>
+                      <a:ext cx="5348364" cy="4025557"/>
+                    </a:xfrm>
+                    <a:prstGeom prst="rect">
+                      <a:avLst/>
+                    </a:prstGeom>
+                  </pic:spPr>
+                </pic:pic>
+              </a:graphicData>
+            </a:graphic>
+          </wp:inline>
+        </w:drawing>
+      </w:r>
+    </w:p>
+    <w:p>
+      <w:pPr>
+        <w:rPr>
+          <w:rFonts w:ascii="Times New Roman" w:eastAsiaTheme="minorEastAsia" w:hAnsi="Times New Roman" w:cs="Times New Roman"/>
+          <w:sz w:val="24"/>
+          <w:szCs w:val="24"/>
+        </w:rPr>
+      </w:pPr>
+      <w:r>
+        <w:rPr>
+          <w:rFonts w:ascii="Times New Roman" w:eastAsiaTheme="minorEastAsia" w:hAnsi="Times New Roman" w:cs="Times New Roman"/>
+          <w:sz w:val="24"/>
+          <w:szCs w:val="24"/>
+        </w:rPr>
+        <w:t xml:space="preserve">This table can then be discretized to generate function </w:t>
+      </w:r>
+      <w:r>
+        <w:rPr>
+          <w:rFonts w:ascii="Times New Roman" w:eastAsiaTheme="minorEastAsia" w:hAnsi="Times New Roman" w:cs="Times New Roman"/>
+          <w:i/>
+          <w:sz w:val="24"/>
+          <w:szCs w:val="24"/>
+        </w:rPr>
+        <w:t xml:space="preserve">f </w:t>
+      </w:r>
+      <w:r>
+        <w:rPr>
+          <w:rFonts w:ascii="Times New Roman" w:eastAsiaTheme="minorEastAsia" w:hAnsi="Times New Roman" w:cs="Times New Roman"/>
+          <w:sz w:val="24"/>
+          <w:szCs w:val="24"/>
+        </w:rPr>
+        <w:t xml:space="preserve">as follows to generate a </w:t>
+      </w:r>
+      <w:proofErr w:type="gramStart"/>
+      <w:r>
+        <w:rPr>
+          <w:rFonts w:ascii="Times New Roman" w:eastAsiaTheme="minorEastAsia" w:hAnsi="Times New Roman" w:cs="Times New Roman"/>
+          <w:sz w:val="24"/>
+          <w:szCs w:val="24"/>
+        </w:rPr>
+        <w:t>4096 element</w:t>
+      </w:r>
+      <w:proofErr w:type="gramEnd"/>
+      <w:r>
+        <w:rPr>
+          <w:rFonts w:ascii="Times New Roman" w:eastAsiaTheme="minorEastAsia" w:hAnsi="Times New Roman" w:cs="Times New Roman"/>
+          <w:sz w:val="24"/>
+          <w:szCs w:val="24"/>
+        </w:rPr>
+        <w:t xml:space="preserve"> look-up table that will map the values of the ADC to the temperature measured by the thermistor.</w:t>
+      </w:r>
+    </w:p>
+    <w:p>
+      <w:pPr>
+        <w:jc w:val="center"/>
+        <w:rPr>
+          <w:rFonts w:ascii="Times New Roman" w:eastAsiaTheme="minorEastAsia" w:hAnsi="Times New Roman" w:cs="Times New Roman"/>
+          <w:sz w:val="24"/>
+          <w:szCs w:val="24"/>
+          <w:vertAlign w:val="subscript"/>
+        </w:rPr>
+      </w:pPr>
+      <w:r>
+        <w:rPr>
+          <w:noProof/>
+        </w:rPr>
+        <w:lastRenderedPageBreak/>
+        <w:drawing>
+          <wp:inline distT="0" distB="0" distL="0" distR="0" wp14:anchorId="2373BE40" wp14:editId="6AB6A2E6">
+            <wp:extent cx="5139933" cy="3695700"/>
+            <wp:effectExtent l="0" t="0" r="3810" b="0"/>
+            <wp:docPr id="8" name="Picture 8"/>
+            <wp:cNvGraphicFramePr>
+              <a:graphicFrameLocks xmlns:a="http://schemas.openxmlformats.org/drawingml/2006/main" noChangeAspect="1"/>
+            </wp:cNvGraphicFramePr>
+            <a:graphic xmlns:a="http://schemas.openxmlformats.org/drawingml/2006/main">
+              <a:graphicData uri="http://schemas.openxmlformats.org/drawingml/2006/picture">
+                <pic:pic xmlns:pic="http://schemas.openxmlformats.org/drawingml/2006/picture">
+                  <pic:nvPicPr>
+                    <pic:cNvPr id="1" name=""/>
+                    <pic:cNvPicPr/>
+                  </pic:nvPicPr>
+                  <pic:blipFill>
+                    <a:blip r:embed="rId11"/>
+                    <a:stretch>
+                      <a:fillRect/>
+                    </a:stretch>
+                  </pic:blipFill>
+                  <pic:spPr>
+                    <a:xfrm>
+                      <a:off x="0" y="0"/>
+                      <a:ext cx="5143933" cy="3698576"/>
+                    </a:xfrm>
+                    <a:prstGeom prst="rect">
+                      <a:avLst/>
+                    </a:prstGeom>
+                  </pic:spPr>
+                </pic:pic>
+              </a:graphicData>
+            </a:graphic>
+          </wp:inline>
+        </w:drawing>
+      </w:r>
+    </w:p>
+    <w:p>
+      <w:pPr>
+        <w:rPr>
+          <w:rFonts w:ascii="Times New Roman" w:eastAsiaTheme="minorEastAsia" w:hAnsi="Times New Roman" w:cs="Times New Roman"/>
+          <w:sz w:val="24"/>
+          <w:szCs w:val="24"/>
+        </w:rPr>
+      </w:pPr>
+      <w:r>
+        <w:rPr>
+          <w:rFonts w:ascii="Times New Roman" w:eastAsiaTheme="minorEastAsia" w:hAnsi="Times New Roman" w:cs="Times New Roman"/>
+          <w:sz w:val="24"/>
+          <w:szCs w:val="24"/>
+        </w:rPr>
+        <w:t>This code generates</w:t>
+      </w:r>
+      <w:r>
+        <w:rPr>
+          <w:rFonts w:ascii="Times New Roman" w:eastAsiaTheme="minorEastAsia" w:hAnsi="Times New Roman" w:cs="Times New Roman"/>
+          <w:sz w:val="24"/>
+          <w:szCs w:val="24"/>
+        </w:rPr>
+        <w:t xml:space="preserve"> the </w:t>
+      </w:r>
+      <w:r>
+        <w:rPr>
+          <w:rFonts w:ascii="Times New Roman" w:eastAsiaTheme="minorEastAsia" w:hAnsi="Times New Roman" w:cs="Times New Roman"/>
+          <w:sz w:val="24"/>
+          <w:szCs w:val="24"/>
+        </w:rPr>
+        <w:t>temperature vs. voltage plot except it is discretized:</w:t>
+      </w:r>
+    </w:p>
+    <w:p>
+      <w:pPr>
+        <w:rPr>
+          <w:rFonts w:ascii="Times New Roman" w:eastAsiaTheme="minorEastAsia" w:hAnsi="Times New Roman" w:cs="Times New Roman"/>
+          <w:sz w:val="24"/>
+          <w:szCs w:val="24"/>
+        </w:rPr>
+      </w:pPr>
+      <w:r>
+        <w:rPr>
+          <w:noProof/>
+        </w:rPr>
+        <w:drawing>
+          <wp:inline distT="0" distB="0" distL="0" distR="0" wp14:anchorId="5A9B54F1" wp14:editId="76BC8C98">
+            <wp:extent cx="3016258" cy="2197100"/>
+            <wp:effectExtent l="0" t="0" r="0" b="0"/>
+            <wp:docPr id="9" name="Picture 9"/>
+            <wp:cNvGraphicFramePr>
+              <a:graphicFrameLocks xmlns:a="http://schemas.openxmlformats.org/drawingml/2006/main" noChangeAspect="1"/>
+            </wp:cNvGraphicFramePr>
+            <a:graphic xmlns:a="http://schemas.openxmlformats.org/drawingml/2006/main">
+              <a:graphicData uri="http://schemas.openxmlformats.org/drawingml/2006/picture">
+                <pic:pic xmlns:pic="http://schemas.openxmlformats.org/drawingml/2006/picture">
+                  <pic:nvPicPr>
+                    <pic:cNvPr id="1" name=""/>
+                    <pic:cNvPicPr/>
+                  </pic:nvPicPr>
+                  <pic:blipFill>
+                    <a:blip r:embed="rId12"/>
+                    <a:stretch>
+                      <a:fillRect/>
+                    </a:stretch>
+                  </pic:blipFill>
+                  <pic:spPr>
+                    <a:xfrm>
+                      <a:off x="0" y="0"/>
+                      <a:ext cx="3052161" cy="2223253"/>
+                    </a:xfrm>
+                    <a:prstGeom prst="rect">
+                      <a:avLst/>
+                    </a:prstGeom>
+                  </pic:spPr>
+                </pic:pic>
+              </a:graphicData>
+            </a:graphic>
+          </wp:inline>
+        </w:drawing>
+      </w:r>
+      <w:r>
+        <w:rPr>
+          <w:noProof/>
+        </w:rPr>
+        <w:drawing>
+          <wp:inline distT="0" distB="0" distL="0" distR="0" wp14:anchorId="6204CD51" wp14:editId="41EAC348">
+            <wp:extent cx="2597150" cy="1977646"/>
+            <wp:effectExtent l="0" t="0" r="0" b="3810"/>
+            <wp:docPr id="10" name="Picture 10"/>
+            <wp:cNvGraphicFramePr>
+              <a:graphicFrameLocks xmlns:a="http://schemas.openxmlformats.org/drawingml/2006/main" noChangeAspect="1"/>
+            </wp:cNvGraphicFramePr>
+            <a:graphic xmlns:a="http://schemas.openxmlformats.org/drawingml/2006/main">
+              <a:graphicData uri="http://schemas.openxmlformats.org/drawingml/2006/picture">
+                <pic:pic xmlns:pic="http://schemas.openxmlformats.org/drawingml/2006/picture">
+                  <pic:nvPicPr>
+                    <pic:cNvPr id="1" name=""/>
+                    <pic:cNvPicPr/>
+                  </pic:nvPicPr>
+                  <pic:blipFill>
+                    <a:blip r:embed="rId10"/>
+                    <a:stretch>
+                      <a:fillRect/>
+                    </a:stretch>
+                  </pic:blipFill>
+                  <pic:spPr>
+                    <a:xfrm>
+                      <a:off x="0" y="0"/>
+                      <a:ext cx="2623554" cy="1997752"/>
+                    </a:xfrm>
+                    <a:prstGeom prst="rect">
+                      <a:avLst/>
+                    </a:prstGeom>
+                  </pic:spPr>
+                </pic:pic>
+              </a:graphicData>
+            </a:graphic>
+          </wp:inline>
+        </w:drawing>
+      </w:r>
+    </w:p>
+    <w:p>
+      <w:pPr>
+        <w:rPr>
+          <w:rFonts w:ascii="Times New Roman" w:hAnsi="Times New Roman" w:cs="Times New Roman"/>
+          <w:b/>
+          <w:sz w:val="24"/>
+          <w:szCs w:val="24"/>
+        </w:rPr>
+      </w:pPr>
+      <w:proofErr w:type="spellStart"/>
+      <w:r>
+        <w:rPr>
+          <w:rFonts w:ascii="Times New Roman" w:hAnsi="Times New Roman" w:cs="Times New Roman"/>
+          <w:b/>
+          <w:sz w:val="24"/>
+          <w:szCs w:val="24"/>
+        </w:rPr>
+        <w:t>Calib.h</w:t>
+      </w:r>
+      <w:proofErr w:type="spellEnd"/>
+    </w:p>
+    <w:p>
+      <w:pPr>
+        <w:rPr>
+          <w:rFonts w:ascii="Times New Roman" w:hAnsi="Times New Roman" w:cs="Times New Roman"/>
+          <w:sz w:val="24"/>
+          <w:szCs w:val="24"/>
+        </w:rPr>
+      </w:pPr>
+      <w:r>
+        <w:rPr>
+          <w:rFonts w:ascii="Times New Roman" w:hAnsi="Times New Roman" w:cs="Times New Roman"/>
+          <w:sz w:val="24"/>
+          <w:szCs w:val="24"/>
+        </w:rPr>
+        <w:t xml:space="preserve">When implemented on the micro-controller, to achieve a similar curve as shown above by using the look-up table, the function had to be implemented with an offset of  </w:t>
+      </w:r>
+      <m:oMath>
+        <m:r>
+          <w:rPr>
+            <w:rFonts w:ascii="Cambria Math" w:hAnsi="Cambria Math" w:cs="Times New Roman"/>
+            <w:sz w:val="24"/>
+            <w:szCs w:val="24"/>
+          </w:rPr>
+          <m:t>-</m:t>
+        </m:r>
+        <m:sSup>
+          <m:sSupPr>
+            <m:ctrlPr>
+              <w:rPr>
+                <w:rFonts w:ascii="Cambria Math" w:hAnsi="Cambria Math" w:cs="Times New Roman"/>
+                <w:i/>
+                <w:sz w:val="24"/>
+                <w:szCs w:val="24"/>
+              </w:rPr>
+            </m:ctrlPr>
+          </m:sSupPr>
+          <m:e>
+            <m:r>
+              <w:rPr>
+                <w:rFonts w:ascii="Cambria Math" w:hAnsi="Cambria Math" w:cs="Times New Roman"/>
+                <w:sz w:val="24"/>
+                <w:szCs w:val="24"/>
+              </w:rPr>
+              <m:t>2.47</m:t>
+            </m:r>
+          </m:e>
+          <m:sup>
+            <m:r>
+              <w:rPr>
+                <w:rFonts w:ascii="Cambria Math" w:hAnsi="Cambria Math" w:cs="Times New Roman"/>
+                <w:sz w:val="24"/>
+                <w:szCs w:val="24"/>
+              </w:rPr>
+              <m:t>o</m:t>
+            </m:r>
+          </m:sup>
+        </m:sSup>
+        <m:r>
+          <w:rPr>
+            <w:rFonts w:ascii="Cambria Math" w:hAnsi="Cambria Math" w:cs="Times New Roman"/>
+            <w:sz w:val="24"/>
+            <w:szCs w:val="24"/>
+          </w:rPr>
+          <m:t>C</m:t>
+        </m:r>
+      </m:oMath>
+      <w:r>
+        <w:rPr>
+          <w:rFonts w:ascii="Times New Roman" w:hAnsi="Times New Roman" w:cs="Times New Roman"/>
+          <w:sz w:val="24"/>
+          <w:szCs w:val="24"/>
+        </w:rPr>
+        <w:t xml:space="preserve"> </w:t>
+      </w:r>
+      <w:proofErr w:type="gramStart"/>
+      <w:r>
+        <w:rPr>
+          <w:rFonts w:ascii="Times New Roman" w:hAnsi="Times New Roman" w:cs="Times New Roman"/>
+          <w:sz w:val="24"/>
+          <w:szCs w:val="24"/>
+        </w:rPr>
+        <w:t>in order to</w:t>
+      </w:r>
+      <w:proofErr w:type="gramEnd"/>
+      <w:r>
+        <w:rPr>
+          <w:rFonts w:ascii="Times New Roman" w:hAnsi="Times New Roman" w:cs="Times New Roman"/>
+          <w:sz w:val="24"/>
+          <w:szCs w:val="24"/>
+        </w:rPr>
+        <w:t xml:space="preserve"> achieve the same temperature as the following thermometer under the same conditions:</w:t>
+      </w:r>
+    </w:p>
+    <w:p>
+      <w:pPr>
+        <w:rPr>
+          <w:rFonts w:ascii="Times New Roman" w:hAnsi="Times New Roman" w:cs="Times New Roman"/>
+          <w:sz w:val="24"/>
+          <w:szCs w:val="24"/>
+        </w:rPr>
+      </w:pPr>
+      <w:r>
+        <w:rPr>
+          <w:noProof/>
+        </w:rPr>
+        <w:lastRenderedPageBreak/>
+        <w:drawing>
+          <wp:inline distT="0" distB="0" distL="0" distR="0" wp14:anchorId="60D4F87E" wp14:editId="512C1CC8">
+            <wp:extent cx="1009650" cy="3456393"/>
+            <wp:effectExtent l="0" t="0" r="0" b="0"/>
+            <wp:docPr id="11" name="Picture 11"/>
+            <wp:cNvGraphicFramePr>
+              <a:graphicFrameLocks xmlns:a="http://schemas.openxmlformats.org/drawingml/2006/main" noChangeAspect="1"/>
+            </wp:cNvGraphicFramePr>
+            <a:graphic xmlns:a="http://schemas.openxmlformats.org/drawingml/2006/main">
+              <a:graphicData uri="http://schemas.openxmlformats.org/drawingml/2006/picture">
+                <pic:pic xmlns:pic="http://schemas.openxmlformats.org/drawingml/2006/picture">
+                  <pic:nvPicPr>
+                    <pic:cNvPr id="1" name=""/>
+                    <pic:cNvPicPr/>
+                  </pic:nvPicPr>
+                  <pic:blipFill>
+                    <a:blip r:embed="rId13"/>
+                    <a:stretch>
+                      <a:fillRect/>
+                    </a:stretch>
+                  </pic:blipFill>
+                  <pic:spPr>
+                    <a:xfrm>
+                      <a:off x="0" y="0"/>
+                      <a:ext cx="1011011" cy="3461051"/>
+                    </a:xfrm>
+                    <a:prstGeom prst="rect">
+                      <a:avLst/>
+                    </a:prstGeom>
+                  </pic:spPr>
+                </pic:pic>
+              </a:graphicData>
+            </a:graphic>
+          </wp:inline>
+        </w:drawing>
+      </w:r>
+      <w:r>
+        <w:rPr>
+          <w:noProof/>
+        </w:rPr>
+        <w:drawing>
+          <wp:inline distT="0" distB="0" distL="0" distR="0" wp14:anchorId="6D8E5F93" wp14:editId="09F5764D">
+            <wp:extent cx="4124325" cy="1647825"/>
+            <wp:effectExtent l="0" t="0" r="9525" b="9525"/>
+            <wp:docPr id="12" name="Picture 12"/>
+            <wp:cNvGraphicFramePr>
+              <a:graphicFrameLocks xmlns:a="http://schemas.openxmlformats.org/drawingml/2006/main" noChangeAspect="1"/>
+            </wp:cNvGraphicFramePr>
+            <a:graphic xmlns:a="http://schemas.openxmlformats.org/drawingml/2006/main">
+              <a:graphicData uri="http://schemas.openxmlformats.org/drawingml/2006/picture">
+                <pic:pic xmlns:pic="http://schemas.openxmlformats.org/drawingml/2006/picture">
+                  <pic:nvPicPr>
+                    <pic:cNvPr id="1" name=""/>
+                    <pic:cNvPicPr/>
+                  </pic:nvPicPr>
+                  <pic:blipFill>
+                    <a:blip r:embed="rId14"/>
+                    <a:stretch>
+                      <a:fillRect/>
+                    </a:stretch>
+                  </pic:blipFill>
+                  <pic:spPr>
+                    <a:xfrm>
+                      <a:off x="0" y="0"/>
+                      <a:ext cx="4124325" cy="1647825"/>
+                    </a:xfrm>
+                    <a:prstGeom prst="rect">
+                      <a:avLst/>
+                    </a:prstGeom>
+                  </pic:spPr>
+                </pic:pic>
+              </a:graphicData>
+            </a:graphic>
+          </wp:inline>
+        </w:drawing>
+      </w:r>
+    </w:p>
+    <w:p>
+      <w:pPr>
+        <w:rPr>
+          <w:rFonts w:ascii="Times New Roman" w:hAnsi="Times New Roman" w:cs="Times New Roman"/>
+          <w:sz w:val="24"/>
+          <w:szCs w:val="24"/>
+        </w:rPr>
+      </w:pPr>
+      <w:r>
+        <w:rPr>
+          <w:rFonts w:ascii="Times New Roman" w:hAnsi="Times New Roman" w:cs="Times New Roman"/>
+          <w:sz w:val="24"/>
+          <w:szCs w:val="24"/>
+        </w:rPr>
+        <w:t>This offset was stored as a #define in calib.h</w:t>
       </w:r>
       <w:bookmarkStart w:id="0" w:name="_GoBack"/>
       <w:bookmarkEnd w:id="0"/>
-    </w:p>
-    <w:p>
-      <w:pPr>
-        <w:rPr>
-          <w:rFonts w:ascii="Times New Roman" w:hAnsi="Times New Roman" w:cs="Times New Roman"/>
-          <w:b/>
-          <w:sz w:val="24"/>
-          <w:szCs w:val="24"/>
-        </w:rPr>
-      </w:pPr>
-      <w:r>
-        <w:rPr>
-          <w:rFonts w:ascii="Times New Roman" w:hAnsi="Times New Roman" w:cs="Times New Roman"/>
-          <w:b/>
-          <w:sz w:val="24"/>
-          <w:szCs w:val="24"/>
-        </w:rPr>
-        <w:t>Plots</w:t>
-      </w:r>
-    </w:p>
-    <w:p>
-      <w:pPr>
-        <w:rPr>
-          <w:rFonts w:ascii="Times New Roman" w:hAnsi="Times New Roman" w:cs="Times New Roman"/>
-          <w:b/>
-          <w:sz w:val="24"/>
-          <w:szCs w:val="24"/>
-        </w:rPr>
-      </w:pPr>
-      <w:r>
-        <w:rPr>
-          <w:rFonts w:ascii="Times New Roman" w:hAnsi="Times New Roman" w:cs="Times New Roman"/>
-          <w:b/>
-          <w:sz w:val="24"/>
-          <w:szCs w:val="24"/>
-        </w:rPr>
-        <w:t>LUT Generation</w:t>
-      </w:r>
-    </w:p>
-    <w:p>
-      <w:pPr>
-        <w:rPr>
-          <w:rFonts w:ascii="Times New Roman" w:hAnsi="Times New Roman" w:cs="Times New Roman"/>
-          <w:b/>
-          <w:sz w:val="24"/>
-          <w:szCs w:val="24"/>
-        </w:rPr>
-      </w:pPr>
-      <w:proofErr w:type="spellStart"/>
-      <w:r>
-        <w:rPr>
-          <w:rFonts w:ascii="Times New Roman" w:hAnsi="Times New Roman" w:cs="Times New Roman"/>
-          <w:b/>
-          <w:sz w:val="24"/>
-          <w:szCs w:val="24"/>
-        </w:rPr>
-        <w:t>Calib.h</w:t>
-      </w:r>
-      <w:proofErr w:type="spellEnd"/>
     </w:p>
     <w:p>
       <w:pPr>
@@ -2010,6 +6473,25 @@
       <w:color w:val="808080"/>
     </w:rPr>
   </w:style>
+  <w:style w:type="table" w:styleId="TableGrid">
+    <w:name w:val="Table Grid"/>
+    <w:basedOn w:val="TableNormal"/>
+    <w:uiPriority w:val="39"/>
+    <w:rsid w:val="0065481A"/>
+    <w:pPr>
+      <w:spacing w:after="0" w:line="240" w:lineRule="auto"/>
+    </w:pPr>
+    <w:tblPr>
+      <w:tblBorders>
+        <w:top w:val="single" w:sz="4" w:space="0" w:color="auto"/>
+        <w:left w:val="single" w:sz="4" w:space="0" w:color="auto"/>
+        <w:bottom w:val="single" w:sz="4" w:space="0" w:color="auto"/>
+        <w:right w:val="single" w:sz="4" w:space="0" w:color="auto"/>
+        <w:insideH w:val="single" w:sz="4" w:space="0" w:color="auto"/>
+        <w:insideV w:val="single" w:sz="4" w:space="0" w:color="auto"/>
+      </w:tblBorders>
+    </w:tblPr>
+  </w:style>
 </w:styles>
 </file>
 

</xml_diff>

<commit_message>
completed software design portion of lab report
</commit_message>
<xml_diff>
--- a/Lab9/Lab9Report.docx
+++ b/Lab9/Lab9Report.docx
@@ -624,7 +624,7 @@
                     <pic:cNvPicPr/>
                   </pic:nvPicPr>
                   <pic:blipFill>
-                    <a:blip r:embed="rId5"/>
+                    <a:blip r:embed="rId6"/>
                     <a:stretch>
                       <a:fillRect/>
                     </a:stretch>
@@ -1357,15 +1357,7 @@
           <w:sz w:val="24"/>
           <w:szCs w:val="24"/>
         </w:rPr>
-        <w:t>β-term</w:t>
-      </w:r>
-      <w:r>
-        <w:rPr>
-          <w:rFonts w:ascii="Times New Roman" w:hAnsi="Times New Roman" w:cs="Times New Roman"/>
-          <w:sz w:val="24"/>
-          <w:szCs w:val="24"/>
-        </w:rPr>
-        <w:t xml:space="preserve"> (in Kelvin) can be calculated to be:</w:t>
+        <w:t>β-term (in Kelvin) can be calculated to be:</w:t>
       </w:r>
     </w:p>
     <w:p>
@@ -1451,7 +1443,7 @@
                     <pic:cNvPicPr/>
                   </pic:nvPicPr>
                   <pic:blipFill>
-                    <a:blip r:embed="rId6"/>
+                    <a:blip r:embed="rId7"/>
                     <a:stretch>
                       <a:fillRect/>
                     </a:stretch>
@@ -1570,23 +1562,7 @@
                 <w:sz w:val="24"/>
                 <w:szCs w:val="24"/>
               </w:rPr>
-              <w:t>1</w:t>
-            </w:r>
-            <w:r>
-              <w:rPr>
-                <w:rFonts w:ascii="Times New Roman" w:hAnsi="Times New Roman" w:cs="Times New Roman"/>
-                <w:sz w:val="24"/>
-                <w:szCs w:val="24"/>
-              </w:rPr>
-              <w:t>26.629</w:t>
-            </w:r>
-            <w:r>
-              <w:rPr>
-                <w:rFonts w:ascii="Times New Roman" w:hAnsi="Times New Roman" w:cs="Times New Roman"/>
-                <w:sz w:val="24"/>
-                <w:szCs w:val="24"/>
-              </w:rPr>
-              <w:t xml:space="preserve"> kΩ</w:t>
+              <w:t>126.629 kΩ</w:t>
             </w:r>
           </w:p>
         </w:tc>
@@ -1622,15 +1598,7 @@
                         <w:sz w:val="24"/>
                         <w:szCs w:val="24"/>
                       </w:rPr>
-                      <m:t>2</m:t>
-                    </m:r>
-                    <m:r>
-                      <w:rPr>
-                        <w:rFonts w:ascii="Cambria Math" w:hAnsi="Cambria Math" w:cs="Times New Roman"/>
-                        <w:sz w:val="24"/>
-                        <w:szCs w:val="24"/>
-                      </w:rPr>
-                      <m:t>0</m:t>
+                      <m:t>20</m:t>
                     </m:r>
                   </m:e>
                   <m:sup>
@@ -1680,31 +1648,7 @@
                 <w:sz w:val="24"/>
                 <w:szCs w:val="24"/>
               </w:rPr>
-              <w:t>6</w:t>
-            </w:r>
-            <w:r>
-              <w:rPr>
-                <w:rFonts w:ascii="Times New Roman" w:hAnsi="Times New Roman" w:cs="Times New Roman"/>
-                <w:sz w:val="24"/>
-                <w:szCs w:val="24"/>
-              </w:rPr>
-              <w:t>0</w:t>
-            </w:r>
-            <w:r>
-              <w:rPr>
-                <w:rFonts w:ascii="Times New Roman" w:hAnsi="Times New Roman" w:cs="Times New Roman"/>
-                <w:sz w:val="24"/>
-                <w:szCs w:val="24"/>
-              </w:rPr>
-              <w:t>.932</w:t>
-            </w:r>
-            <w:r>
-              <w:rPr>
-                <w:rFonts w:ascii="Times New Roman" w:hAnsi="Times New Roman" w:cs="Times New Roman"/>
-                <w:sz w:val="24"/>
-                <w:szCs w:val="24"/>
-              </w:rPr>
-              <w:t xml:space="preserve"> kΩ</w:t>
+              <w:t>60.932 kΩ</w:t>
             </w:r>
           </w:p>
         </w:tc>
@@ -2010,7 +1954,7 @@
                     <pic:cNvPicPr/>
                   </pic:nvPicPr>
                   <pic:blipFill>
-                    <a:blip r:embed="rId7"/>
+                    <a:blip r:embed="rId8"/>
                     <a:stretch>
                       <a:fillRect/>
                     </a:stretch>
@@ -2232,15 +2176,7 @@
                       <w:sz w:val="24"/>
                       <w:szCs w:val="24"/>
                     </w:rPr>
-                    <m:t>500kΩ+</m:t>
-                  </m:r>
-                  <m:r>
-                    <w:rPr>
-                      <w:rFonts w:ascii="Cambria Math" w:eastAsiaTheme="minorEastAsia" w:hAnsi="Cambria Math" w:cs="Times New Roman"/>
-                      <w:sz w:val="24"/>
-                      <w:szCs w:val="24"/>
-                    </w:rPr>
-                    <m:t>60kΩ</m:t>
+                    <m:t>500kΩ+60kΩ</m:t>
                   </m:r>
                 </m:den>
               </m:f>
@@ -2315,15 +2251,7 @@
                       <w:sz w:val="24"/>
                       <w:szCs w:val="24"/>
                     </w:rPr>
-                    <m:t>4</m:t>
-                  </m:r>
-                  <m:r>
-                    <w:rPr>
-                      <w:rFonts w:ascii="Cambria Math" w:eastAsiaTheme="minorEastAsia" w:hAnsi="Cambria Math" w:cs="Times New Roman"/>
-                      <w:sz w:val="24"/>
-                      <w:szCs w:val="24"/>
-                    </w:rPr>
-                    <m:t>0</m:t>
+                    <m:t>40</m:t>
                   </m:r>
                 </m:e>
                 <m:sup>
@@ -2395,23 +2323,7 @@
                       <w:sz w:val="24"/>
                       <w:szCs w:val="24"/>
                     </w:rPr>
-                    <m:t>500kΩ+</m:t>
-                  </m:r>
-                  <m:r>
-                    <w:rPr>
-                      <w:rFonts w:ascii="Cambria Math" w:eastAsiaTheme="minorEastAsia" w:hAnsi="Cambria Math" w:cs="Times New Roman"/>
-                      <w:sz w:val="24"/>
-                      <w:szCs w:val="24"/>
-                    </w:rPr>
-                    <m:t>60.932</m:t>
-                  </m:r>
-                  <m:r>
-                    <w:rPr>
-                      <w:rFonts w:ascii="Cambria Math" w:eastAsiaTheme="minorEastAsia" w:hAnsi="Cambria Math" w:cs="Times New Roman"/>
-                      <w:sz w:val="24"/>
-                      <w:szCs w:val="24"/>
-                    </w:rPr>
-                    <m:t>kΩ</m:t>
+                    <m:t>500kΩ+60.932kΩ</m:t>
                   </m:r>
                 </m:den>
               </m:f>
@@ -2477,23 +2389,7 @@
               <w:sz w:val="24"/>
               <w:szCs w:val="24"/>
             </w:rPr>
-            <m:t>=0.</m:t>
-          </m:r>
-          <m:r>
-            <w:rPr>
-              <w:rFonts w:ascii="Cambria Math" w:eastAsiaTheme="minorEastAsia" w:hAnsi="Cambria Math" w:cs="Times New Roman"/>
-              <w:sz w:val="24"/>
-              <w:szCs w:val="24"/>
-            </w:rPr>
-            <m:t>004</m:t>
-          </m:r>
-          <m:r>
-            <w:rPr>
-              <w:rFonts w:ascii="Cambria Math" w:eastAsiaTheme="minorEastAsia" w:hAnsi="Cambria Math" w:cs="Times New Roman"/>
-              <w:sz w:val="24"/>
-              <w:szCs w:val="24"/>
-            </w:rPr>
-            <m:t xml:space="preserve"> V</m:t>
+            <m:t>=0.004 V</m:t>
           </m:r>
         </m:oMath>
       </m:oMathPara>
@@ -2576,7 +2472,7 @@
                     <pic:cNvPicPr/>
                   </pic:nvPicPr>
                   <pic:blipFill>
-                    <a:blip r:embed="rId8"/>
+                    <a:blip r:embed="rId9"/>
                     <a:stretch>
                       <a:fillRect/>
                     </a:stretch>
@@ -2716,7 +2612,7 @@
                     <pic:cNvPicPr/>
                   </pic:nvPicPr>
                   <pic:blipFill>
-                    <a:blip r:embed="rId9"/>
+                    <a:blip r:embed="rId10"/>
                     <a:stretch>
                       <a:fillRect/>
                     </a:stretch>
@@ -3786,15 +3682,7 @@
           <w:sz w:val="24"/>
           <w:szCs w:val="24"/>
         </w:rPr>
-        <w:t xml:space="preserve"> is dependent on the </w:t>
-      </w:r>
-      <w:r>
-        <w:rPr>
-          <w:rFonts w:ascii="Times New Roman" w:eastAsiaTheme="minorEastAsia" w:hAnsi="Times New Roman" w:cs="Times New Roman"/>
-          <w:sz w:val="24"/>
-          <w:szCs w:val="24"/>
-        </w:rPr>
-        <w:t xml:space="preserve">thermistor resistor input </w:t>
+        <w:t xml:space="preserve"> is dependent on the thermistor resistor input </w:t>
       </w:r>
       <m:oMath>
         <m:sSub>
@@ -4180,16 +4068,7 @@
                   <w:szCs w:val="24"/>
                   <w:vertAlign w:val="subscript"/>
                 </w:rPr>
-                <m:t>2.5</m:t>
-              </m:r>
-              <m:r>
-                <w:rPr>
-                  <w:rFonts w:ascii="Cambria Math" w:eastAsiaTheme="minorEastAsia" w:hAnsi="Cambria Math" w:cs="Times New Roman"/>
-                  <w:sz w:val="24"/>
-                  <w:szCs w:val="24"/>
-                  <w:vertAlign w:val="subscript"/>
-                </w:rPr>
-                <m:t xml:space="preserve"> V</m:t>
+                <m:t>2.5 V</m:t>
               </m:r>
             </m:den>
           </m:f>
@@ -5097,7 +4976,7 @@
                     <pic:cNvPicPr/>
                   </pic:nvPicPr>
                   <pic:blipFill>
-                    <a:blip r:embed="rId10"/>
+                    <a:blip r:embed="rId11"/>
                     <a:stretch>
                       <a:fillRect/>
                     </a:stretch>
@@ -5190,88 +5069,6 @@
             <wp:extent cx="5139933" cy="3695700"/>
             <wp:effectExtent l="0" t="0" r="3810" b="0"/>
             <wp:docPr id="8" name="Picture 8"/>
-            <wp:cNvGraphicFramePr>
-              <a:graphicFrameLocks xmlns:a="http://schemas.openxmlformats.org/drawingml/2006/main" noChangeAspect="1"/>
-            </wp:cNvGraphicFramePr>
-            <a:graphic xmlns:a="http://schemas.openxmlformats.org/drawingml/2006/main">
-              <a:graphicData uri="http://schemas.openxmlformats.org/drawingml/2006/picture">
-                <pic:pic xmlns:pic="http://schemas.openxmlformats.org/drawingml/2006/picture">
-                  <pic:nvPicPr>
-                    <pic:cNvPr id="1" name=""/>
-                    <pic:cNvPicPr/>
-                  </pic:nvPicPr>
-                  <pic:blipFill>
-                    <a:blip r:embed="rId11"/>
-                    <a:stretch>
-                      <a:fillRect/>
-                    </a:stretch>
-                  </pic:blipFill>
-                  <pic:spPr>
-                    <a:xfrm>
-                      <a:off x="0" y="0"/>
-                      <a:ext cx="5143933" cy="3698576"/>
-                    </a:xfrm>
-                    <a:prstGeom prst="rect">
-                      <a:avLst/>
-                    </a:prstGeom>
-                  </pic:spPr>
-                </pic:pic>
-              </a:graphicData>
-            </a:graphic>
-          </wp:inline>
-        </w:drawing>
-      </w:r>
-    </w:p>
-    <w:p>
-      <w:pPr>
-        <w:rPr>
-          <w:rFonts w:ascii="Times New Roman" w:eastAsiaTheme="minorEastAsia" w:hAnsi="Times New Roman" w:cs="Times New Roman"/>
-          <w:sz w:val="24"/>
-          <w:szCs w:val="24"/>
-        </w:rPr>
-      </w:pPr>
-      <w:r>
-        <w:rPr>
-          <w:rFonts w:ascii="Times New Roman" w:eastAsiaTheme="minorEastAsia" w:hAnsi="Times New Roman" w:cs="Times New Roman"/>
-          <w:sz w:val="24"/>
-          <w:szCs w:val="24"/>
-        </w:rPr>
-        <w:t>This code generates</w:t>
-      </w:r>
-      <w:r>
-        <w:rPr>
-          <w:rFonts w:ascii="Times New Roman" w:eastAsiaTheme="minorEastAsia" w:hAnsi="Times New Roman" w:cs="Times New Roman"/>
-          <w:sz w:val="24"/>
-          <w:szCs w:val="24"/>
-        </w:rPr>
-        <w:t xml:space="preserve"> the </w:t>
-      </w:r>
-      <w:r>
-        <w:rPr>
-          <w:rFonts w:ascii="Times New Roman" w:eastAsiaTheme="minorEastAsia" w:hAnsi="Times New Roman" w:cs="Times New Roman"/>
-          <w:sz w:val="24"/>
-          <w:szCs w:val="24"/>
-        </w:rPr>
-        <w:t>temperature vs. voltage plot except it is discretized:</w:t>
-      </w:r>
-    </w:p>
-    <w:p>
-      <w:pPr>
-        <w:rPr>
-          <w:rFonts w:ascii="Times New Roman" w:eastAsiaTheme="minorEastAsia" w:hAnsi="Times New Roman" w:cs="Times New Roman"/>
-          <w:sz w:val="24"/>
-          <w:szCs w:val="24"/>
-        </w:rPr>
-      </w:pPr>
-      <w:r>
-        <w:rPr>
-          <w:noProof/>
-        </w:rPr>
-        <w:drawing>
-          <wp:inline distT="0" distB="0" distL="0" distR="0" wp14:anchorId="5A9B54F1" wp14:editId="76BC8C98">
-            <wp:extent cx="3016258" cy="2197100"/>
-            <wp:effectExtent l="0" t="0" r="0" b="0"/>
-            <wp:docPr id="9" name="Picture 9"/>
             <wp:cNvGraphicFramePr>
               <a:graphicFrameLocks xmlns:a="http://schemas.openxmlformats.org/drawingml/2006/main" noChangeAspect="1"/>
             </wp:cNvGraphicFramePr>
@@ -5291,6 +5088,88 @@
                   <pic:spPr>
                     <a:xfrm>
                       <a:off x="0" y="0"/>
+                      <a:ext cx="5143933" cy="3698576"/>
+                    </a:xfrm>
+                    <a:prstGeom prst="rect">
+                      <a:avLst/>
+                    </a:prstGeom>
+                  </pic:spPr>
+                </pic:pic>
+              </a:graphicData>
+            </a:graphic>
+          </wp:inline>
+        </w:drawing>
+      </w:r>
+    </w:p>
+    <w:p>
+      <w:pPr>
+        <w:rPr>
+          <w:rFonts w:ascii="Times New Roman" w:eastAsiaTheme="minorEastAsia" w:hAnsi="Times New Roman" w:cs="Times New Roman"/>
+          <w:sz w:val="24"/>
+          <w:szCs w:val="24"/>
+        </w:rPr>
+      </w:pPr>
+      <w:r>
+        <w:rPr>
+          <w:rFonts w:ascii="Times New Roman" w:eastAsiaTheme="minorEastAsia" w:hAnsi="Times New Roman" w:cs="Times New Roman"/>
+          <w:sz w:val="24"/>
+          <w:szCs w:val="24"/>
+        </w:rPr>
+        <w:t>This code generates</w:t>
+      </w:r>
+      <w:r>
+        <w:rPr>
+          <w:rFonts w:ascii="Times New Roman" w:eastAsiaTheme="minorEastAsia" w:hAnsi="Times New Roman" w:cs="Times New Roman"/>
+          <w:sz w:val="24"/>
+          <w:szCs w:val="24"/>
+        </w:rPr>
+        <w:t xml:space="preserve"> the </w:t>
+      </w:r>
+      <w:r>
+        <w:rPr>
+          <w:rFonts w:ascii="Times New Roman" w:eastAsiaTheme="minorEastAsia" w:hAnsi="Times New Roman" w:cs="Times New Roman"/>
+          <w:sz w:val="24"/>
+          <w:szCs w:val="24"/>
+        </w:rPr>
+        <w:t>temperature vs. voltage plot except it is discretized:</w:t>
+      </w:r>
+    </w:p>
+    <w:p>
+      <w:pPr>
+        <w:rPr>
+          <w:rFonts w:ascii="Times New Roman" w:eastAsiaTheme="minorEastAsia" w:hAnsi="Times New Roman" w:cs="Times New Roman"/>
+          <w:sz w:val="24"/>
+          <w:szCs w:val="24"/>
+        </w:rPr>
+      </w:pPr>
+      <w:r>
+        <w:rPr>
+          <w:noProof/>
+        </w:rPr>
+        <w:drawing>
+          <wp:inline distT="0" distB="0" distL="0" distR="0" wp14:anchorId="5A9B54F1" wp14:editId="76BC8C98">
+            <wp:extent cx="3016258" cy="2197100"/>
+            <wp:effectExtent l="0" t="0" r="0" b="0"/>
+            <wp:docPr id="9" name="Picture 9"/>
+            <wp:cNvGraphicFramePr>
+              <a:graphicFrameLocks xmlns:a="http://schemas.openxmlformats.org/drawingml/2006/main" noChangeAspect="1"/>
+            </wp:cNvGraphicFramePr>
+            <a:graphic xmlns:a="http://schemas.openxmlformats.org/drawingml/2006/main">
+              <a:graphicData uri="http://schemas.openxmlformats.org/drawingml/2006/picture">
+                <pic:pic xmlns:pic="http://schemas.openxmlformats.org/drawingml/2006/picture">
+                  <pic:nvPicPr>
+                    <pic:cNvPr id="1" name=""/>
+                    <pic:cNvPicPr/>
+                  </pic:nvPicPr>
+                  <pic:blipFill>
+                    <a:blip r:embed="rId13"/>
+                    <a:stretch>
+                      <a:fillRect/>
+                    </a:stretch>
+                  </pic:blipFill>
+                  <pic:spPr>
+                    <a:xfrm>
+                      <a:off x="0" y="0"/>
                       <a:ext cx="3052161" cy="2223253"/>
                     </a:xfrm>
                     <a:prstGeom prst="rect">
@@ -5323,7 +5202,7 @@
                     <pic:cNvPicPr/>
                   </pic:nvPicPr>
                   <pic:blipFill>
-                    <a:blip r:embed="rId10"/>
+                    <a:blip r:embed="rId11"/>
                     <a:stretch>
                       <a:fillRect/>
                     </a:stretch>
@@ -5487,7 +5366,7 @@
                     <pic:cNvPicPr/>
                   </pic:nvPicPr>
                   <pic:blipFill>
-                    <a:blip r:embed="rId13"/>
+                    <a:blip r:embed="rId14"/>
                     <a:stretch>
                       <a:fillRect/>
                     </a:stretch>
@@ -5527,7 +5406,7 @@
                     <pic:cNvPicPr/>
                   </pic:nvPicPr>
                   <pic:blipFill>
-                    <a:blip r:embed="rId14"/>
+                    <a:blip r:embed="rId15"/>
                     <a:stretch>
                       <a:fillRect/>
                     </a:stretch>
@@ -5556,78 +5435,418 @@
           <w:szCs w:val="24"/>
         </w:rPr>
       </w:pPr>
-      <w:r>
-        <w:rPr>
-          <w:rFonts w:ascii="Times New Roman" w:hAnsi="Times New Roman" w:cs="Times New Roman"/>
-          <w:sz w:val="24"/>
-          <w:szCs w:val="24"/>
-        </w:rPr>
-        <w:t>This offset was stored as a #define in calib.h</w:t>
-      </w:r>
+      <w:hyperlink r:id="rId16" w:history="1">
+        <w:r>
+          <w:rPr>
+            <w:rStyle w:val="Hyperlink"/>
+            <w:rFonts w:ascii="Times New Roman" w:hAnsi="Times New Roman" w:cs="Times New Roman"/>
+            <w:sz w:val="24"/>
+            <w:szCs w:val="24"/>
+          </w:rPr>
+          <w:t>thermometer link</w:t>
+        </w:r>
+      </w:hyperlink>
+    </w:p>
+    <w:p>
+      <w:pPr>
+        <w:rPr>
+          <w:rFonts w:ascii="Times New Roman" w:hAnsi="Times New Roman" w:cs="Times New Roman"/>
+          <w:sz w:val="24"/>
+          <w:szCs w:val="24"/>
+        </w:rPr>
+      </w:pPr>
+      <w:r>
+        <w:rPr>
+          <w:rFonts w:ascii="Times New Roman" w:hAnsi="Times New Roman" w:cs="Times New Roman"/>
+          <w:sz w:val="24"/>
+          <w:szCs w:val="24"/>
+        </w:rPr>
+        <w:t xml:space="preserve">This offset was stored as a #define in </w:t>
+      </w:r>
+      <w:proofErr w:type="spellStart"/>
+      <w:r>
+        <w:rPr>
+          <w:rFonts w:ascii="Times New Roman" w:hAnsi="Times New Roman" w:cs="Times New Roman"/>
+          <w:sz w:val="24"/>
+          <w:szCs w:val="24"/>
+        </w:rPr>
+        <w:t>calib.h</w:t>
+      </w:r>
+      <w:proofErr w:type="spellEnd"/>
+    </w:p>
+    <w:p>
+      <w:pPr>
+        <w:rPr>
+          <w:rFonts w:ascii="Times New Roman" w:hAnsi="Times New Roman" w:cs="Times New Roman"/>
+          <w:b/>
+          <w:sz w:val="24"/>
+          <w:szCs w:val="24"/>
+        </w:rPr>
+      </w:pPr>
+      <w:proofErr w:type="spellStart"/>
+      <w:r>
+        <w:rPr>
+          <w:rFonts w:ascii="Times New Roman" w:hAnsi="Times New Roman" w:cs="Times New Roman"/>
+          <w:b/>
+          <w:sz w:val="24"/>
+          <w:szCs w:val="24"/>
+        </w:rPr>
+        <w:t>ADC.c</w:t>
+      </w:r>
+      <w:proofErr w:type="spellEnd"/>
+      <w:r>
+        <w:rPr>
+          <w:rFonts w:ascii="Times New Roman" w:hAnsi="Times New Roman" w:cs="Times New Roman"/>
+          <w:b/>
+          <w:sz w:val="24"/>
+          <w:szCs w:val="24"/>
+        </w:rPr>
+        <w:t xml:space="preserve"> and </w:t>
+      </w:r>
+      <w:proofErr w:type="spellStart"/>
+      <w:r>
+        <w:rPr>
+          <w:rFonts w:ascii="Times New Roman" w:hAnsi="Times New Roman" w:cs="Times New Roman"/>
+          <w:b/>
+          <w:sz w:val="24"/>
+          <w:szCs w:val="24"/>
+        </w:rPr>
+        <w:t>ADC.h</w:t>
+      </w:r>
+      <w:proofErr w:type="spellEnd"/>
+      <w:r>
+        <w:rPr>
+          <w:rFonts w:ascii="Times New Roman" w:hAnsi="Times New Roman" w:cs="Times New Roman"/>
+          <w:b/>
+          <w:sz w:val="24"/>
+          <w:szCs w:val="24"/>
+        </w:rPr>
+        <w:t xml:space="preserve"> (check attached files to .zip folder)</w:t>
+      </w:r>
+    </w:p>
+    <w:p>
+      <w:pPr>
+        <w:rPr>
+          <w:rFonts w:ascii="Times New Roman" w:hAnsi="Times New Roman" w:cs="Times New Roman"/>
+          <w:b/>
+          <w:sz w:val="24"/>
+          <w:szCs w:val="24"/>
+        </w:rPr>
+      </w:pPr>
+      <w:r>
+        <w:rPr>
+          <w:noProof/>
+        </w:rPr>
+        <w:drawing>
+          <wp:inline distT="0" distB="0" distL="0" distR="0" wp14:anchorId="2255F765" wp14:editId="7F00A253">
+            <wp:extent cx="4895850" cy="3384727"/>
+            <wp:effectExtent l="0" t="0" r="0" b="6350"/>
+            <wp:docPr id="14" name="Picture 14"/>
+            <wp:cNvGraphicFramePr>
+              <a:graphicFrameLocks xmlns:a="http://schemas.openxmlformats.org/drawingml/2006/main" noChangeAspect="1"/>
+            </wp:cNvGraphicFramePr>
+            <a:graphic xmlns:a="http://schemas.openxmlformats.org/drawingml/2006/main">
+              <a:graphicData uri="http://schemas.openxmlformats.org/drawingml/2006/picture">
+                <pic:pic xmlns:pic="http://schemas.openxmlformats.org/drawingml/2006/picture">
+                  <pic:nvPicPr>
+                    <pic:cNvPr id="1" name=""/>
+                    <pic:cNvPicPr/>
+                  </pic:nvPicPr>
+                  <pic:blipFill>
+                    <a:blip r:embed="rId17"/>
+                    <a:stretch>
+                      <a:fillRect/>
+                    </a:stretch>
+                  </pic:blipFill>
+                  <pic:spPr>
+                    <a:xfrm>
+                      <a:off x="0" y="0"/>
+                      <a:ext cx="4912277" cy="3396084"/>
+                    </a:xfrm>
+                    <a:prstGeom prst="rect">
+                      <a:avLst/>
+                    </a:prstGeom>
+                  </pic:spPr>
+                </pic:pic>
+              </a:graphicData>
+            </a:graphic>
+          </wp:inline>
+        </w:drawing>
+      </w:r>
+    </w:p>
+    <w:p>
+      <w:pPr>
+        <w:jc w:val="center"/>
+        <w:rPr>
+          <w:rFonts w:ascii="Times New Roman" w:hAnsi="Times New Roman" w:cs="Times New Roman"/>
+          <w:b/>
+          <w:sz w:val="24"/>
+          <w:szCs w:val="24"/>
+        </w:rPr>
+      </w:pPr>
+      <w:r>
+        <w:rPr>
+          <w:noProof/>
+        </w:rPr>
+        <w:lastRenderedPageBreak/>
+        <w:drawing>
+          <wp:inline distT="0" distB="0" distL="0" distR="0" wp14:anchorId="61A82379" wp14:editId="2BC41BB3">
+            <wp:extent cx="4775200" cy="2015685"/>
+            <wp:effectExtent l="0" t="0" r="6350" b="3810"/>
+            <wp:docPr id="13" name="Picture 13"/>
+            <wp:cNvGraphicFramePr>
+              <a:graphicFrameLocks xmlns:a="http://schemas.openxmlformats.org/drawingml/2006/main" noChangeAspect="1"/>
+            </wp:cNvGraphicFramePr>
+            <a:graphic xmlns:a="http://schemas.openxmlformats.org/drawingml/2006/main">
+              <a:graphicData uri="http://schemas.openxmlformats.org/drawingml/2006/picture">
+                <pic:pic xmlns:pic="http://schemas.openxmlformats.org/drawingml/2006/picture">
+                  <pic:nvPicPr>
+                    <pic:cNvPr id="1" name=""/>
+                    <pic:cNvPicPr/>
+                  </pic:nvPicPr>
+                  <pic:blipFill>
+                    <a:blip r:embed="rId18"/>
+                    <a:stretch>
+                      <a:fillRect/>
+                    </a:stretch>
+                  </pic:blipFill>
+                  <pic:spPr>
+                    <a:xfrm>
+                      <a:off x="0" y="0"/>
+                      <a:ext cx="4793043" cy="2023217"/>
+                    </a:xfrm>
+                    <a:prstGeom prst="rect">
+                      <a:avLst/>
+                    </a:prstGeom>
+                  </pic:spPr>
+                </pic:pic>
+              </a:graphicData>
+            </a:graphic>
+          </wp:inline>
+        </w:drawing>
+      </w:r>
+    </w:p>
+    <w:p>
+      <w:pPr>
+        <w:rPr>
+          <w:rFonts w:ascii="Times New Roman" w:hAnsi="Times New Roman" w:cs="Times New Roman"/>
+          <w:sz w:val="24"/>
+          <w:szCs w:val="24"/>
+        </w:rPr>
+      </w:pPr>
+      <w:r>
+        <w:rPr>
+          <w:rFonts w:ascii="Times New Roman" w:hAnsi="Times New Roman" w:cs="Times New Roman"/>
+          <w:sz w:val="24"/>
+          <w:szCs w:val="24"/>
+        </w:rPr>
+        <w:t xml:space="preserve">The key to the ADC conversion process lies in </w:t>
+      </w:r>
+      <w:r>
+        <w:rPr>
+          <w:rFonts w:ascii="Times New Roman" w:hAnsi="Times New Roman" w:cs="Times New Roman"/>
+          <w:sz w:val="24"/>
+          <w:szCs w:val="24"/>
+        </w:rPr>
+        <w:t xml:space="preserve">triggering the ADC with a general-purpose timer. When the conversion process is finished, the value of the ADC is put into a software FIFO for later access by </w:t>
+      </w:r>
+      <w:proofErr w:type="spellStart"/>
+      <w:r>
+        <w:rPr>
+          <w:rFonts w:ascii="Times New Roman" w:hAnsi="Times New Roman" w:cs="Times New Roman"/>
+          <w:sz w:val="24"/>
+          <w:szCs w:val="24"/>
+        </w:rPr>
+        <w:t>main.c</w:t>
+      </w:r>
+      <w:proofErr w:type="spellEnd"/>
+    </w:p>
+    <w:p>
+      <w:pPr>
+        <w:rPr>
+          <w:rFonts w:ascii="Times New Roman" w:hAnsi="Times New Roman" w:cs="Times New Roman"/>
+          <w:b/>
+          <w:sz w:val="24"/>
+          <w:szCs w:val="24"/>
+        </w:rPr>
+      </w:pPr>
+      <w:proofErr w:type="spellStart"/>
+      <w:r>
+        <w:rPr>
+          <w:rFonts w:ascii="Times New Roman" w:hAnsi="Times New Roman" w:cs="Times New Roman"/>
+          <w:b/>
+          <w:sz w:val="24"/>
+          <w:szCs w:val="24"/>
+        </w:rPr>
+        <w:t>Main.c</w:t>
+      </w:r>
+      <w:proofErr w:type="spellEnd"/>
+    </w:p>
+    <w:p>
+      <w:pPr>
+        <w:rPr>
+          <w:rFonts w:ascii="Times New Roman" w:hAnsi="Times New Roman" w:cs="Times New Roman"/>
+          <w:sz w:val="24"/>
+          <w:szCs w:val="24"/>
+        </w:rPr>
+      </w:pPr>
+      <w:r>
+        <w:rPr>
+          <w:rFonts w:ascii="Times New Roman" w:hAnsi="Times New Roman" w:cs="Times New Roman"/>
+          <w:sz w:val="24"/>
+          <w:szCs w:val="24"/>
+        </w:rPr>
+        <w:t>Main performs the initialization routine to begin collecting samples at 1kHz.</w:t>
+      </w:r>
+    </w:p>
+    <w:p>
+      <w:pPr>
+        <w:jc w:val="center"/>
+        <w:rPr>
+          <w:rFonts w:ascii="Times New Roman" w:hAnsi="Times New Roman" w:cs="Times New Roman"/>
+          <w:b/>
+          <w:sz w:val="24"/>
+          <w:szCs w:val="24"/>
+        </w:rPr>
+      </w:pPr>
+      <w:r>
+        <w:rPr>
+          <w:noProof/>
+        </w:rPr>
+        <w:lastRenderedPageBreak/>
+        <w:drawing>
+          <wp:inline distT="0" distB="0" distL="0" distR="0" wp14:anchorId="4AD9E352" wp14:editId="0D6DE8AA">
+            <wp:extent cx="5067300" cy="5208058"/>
+            <wp:effectExtent l="0" t="0" r="0" b="0"/>
+            <wp:docPr id="15" name="Picture 15"/>
+            <wp:cNvGraphicFramePr>
+              <a:graphicFrameLocks xmlns:a="http://schemas.openxmlformats.org/drawingml/2006/main" noChangeAspect="1"/>
+            </wp:cNvGraphicFramePr>
+            <a:graphic xmlns:a="http://schemas.openxmlformats.org/drawingml/2006/main">
+              <a:graphicData uri="http://schemas.openxmlformats.org/drawingml/2006/picture">
+                <pic:pic xmlns:pic="http://schemas.openxmlformats.org/drawingml/2006/picture">
+                  <pic:nvPicPr>
+                    <pic:cNvPr id="1" name=""/>
+                    <pic:cNvPicPr/>
+                  </pic:nvPicPr>
+                  <pic:blipFill>
+                    <a:blip r:embed="rId19"/>
+                    <a:stretch>
+                      <a:fillRect/>
+                    </a:stretch>
+                  </pic:blipFill>
+                  <pic:spPr>
+                    <a:xfrm>
+                      <a:off x="0" y="0"/>
+                      <a:ext cx="5070457" cy="5211302"/>
+                    </a:xfrm>
+                    <a:prstGeom prst="rect">
+                      <a:avLst/>
+                    </a:prstGeom>
+                  </pic:spPr>
+                </pic:pic>
+              </a:graphicData>
+            </a:graphic>
+          </wp:inline>
+        </w:drawing>
+      </w:r>
+    </w:p>
+    <w:p>
+      <w:pPr>
+        <w:rPr>
+          <w:rFonts w:ascii="Times New Roman" w:hAnsi="Times New Roman" w:cs="Times New Roman"/>
+          <w:sz w:val="24"/>
+          <w:szCs w:val="24"/>
+        </w:rPr>
+      </w:pPr>
+      <w:r>
+        <w:rPr>
+          <w:rFonts w:ascii="Times New Roman" w:hAnsi="Times New Roman" w:cs="Times New Roman"/>
+          <w:sz w:val="24"/>
+          <w:szCs w:val="24"/>
+        </w:rPr>
+        <w:t xml:space="preserve">Before plotting the temperature, the values are fed through a digital low-pass filter implemented as the average of the most recent 50 values </w:t>
+      </w:r>
+      <w:proofErr w:type="gramStart"/>
+      <w:r>
+        <w:rPr>
+          <w:rFonts w:ascii="Times New Roman" w:hAnsi="Times New Roman" w:cs="Times New Roman"/>
+          <w:sz w:val="24"/>
+          <w:szCs w:val="24"/>
+        </w:rPr>
+        <w:t>in order to</w:t>
+      </w:r>
+      <w:proofErr w:type="gramEnd"/>
+      <w:r>
+        <w:rPr>
+          <w:rFonts w:ascii="Times New Roman" w:hAnsi="Times New Roman" w:cs="Times New Roman"/>
+          <w:sz w:val="24"/>
+          <w:szCs w:val="24"/>
+        </w:rPr>
+        <w:t xml:space="preserve"> cause gain drop-off after 10 Hz.</w:t>
+      </w:r>
+    </w:p>
+    <w:p>
+      <w:pPr>
+        <w:jc w:val="center"/>
+        <w:rPr>
+          <w:rFonts w:ascii="Times New Roman" w:hAnsi="Times New Roman" w:cs="Times New Roman"/>
+          <w:sz w:val="24"/>
+          <w:szCs w:val="24"/>
+        </w:rPr>
+      </w:pPr>
+      <w:r>
+        <w:rPr>
+          <w:noProof/>
+        </w:rPr>
+        <w:lastRenderedPageBreak/>
+        <w:drawing>
+          <wp:inline distT="0" distB="0" distL="0" distR="0" wp14:anchorId="7A0212BC" wp14:editId="2CCB3C68">
+            <wp:extent cx="5943600" cy="5685155"/>
+            <wp:effectExtent l="0" t="0" r="0" b="0"/>
+            <wp:docPr id="17" name="Picture 17"/>
+            <wp:cNvGraphicFramePr>
+              <a:graphicFrameLocks xmlns:a="http://schemas.openxmlformats.org/drawingml/2006/main" noChangeAspect="1"/>
+            </wp:cNvGraphicFramePr>
+            <a:graphic xmlns:a="http://schemas.openxmlformats.org/drawingml/2006/main">
+              <a:graphicData uri="http://schemas.openxmlformats.org/drawingml/2006/picture">
+                <pic:pic xmlns:pic="http://schemas.openxmlformats.org/drawingml/2006/picture">
+                  <pic:nvPicPr>
+                    <pic:cNvPr id="1" name=""/>
+                    <pic:cNvPicPr/>
+                  </pic:nvPicPr>
+                  <pic:blipFill>
+                    <a:blip r:embed="rId20"/>
+                    <a:stretch>
+                      <a:fillRect/>
+                    </a:stretch>
+                  </pic:blipFill>
+                  <pic:spPr>
+                    <a:xfrm>
+                      <a:off x="0" y="0"/>
+                      <a:ext cx="5943600" cy="5685155"/>
+                    </a:xfrm>
+                    <a:prstGeom prst="rect">
+                      <a:avLst/>
+                    </a:prstGeom>
+                  </pic:spPr>
+                </pic:pic>
+              </a:graphicData>
+            </a:graphic>
+          </wp:inline>
+        </w:drawing>
+      </w:r>
+    </w:p>
+    <w:p>
+      <w:pPr>
+        <w:rPr>
+          <w:rFonts w:ascii="Times New Roman" w:hAnsi="Times New Roman" w:cs="Times New Roman"/>
+          <w:sz w:val="24"/>
+          <w:szCs w:val="24"/>
+        </w:rPr>
+      </w:pPr>
       <w:bookmarkStart w:id="0" w:name="_GoBack"/>
       <w:bookmarkEnd w:id="0"/>
-    </w:p>
-    <w:p>
-      <w:pPr>
-        <w:rPr>
-          <w:rFonts w:ascii="Times New Roman" w:hAnsi="Times New Roman" w:cs="Times New Roman"/>
-          <w:b/>
-          <w:sz w:val="24"/>
-          <w:szCs w:val="24"/>
-        </w:rPr>
-      </w:pPr>
-      <w:proofErr w:type="spellStart"/>
-      <w:r>
-        <w:rPr>
-          <w:rFonts w:ascii="Times New Roman" w:hAnsi="Times New Roman" w:cs="Times New Roman"/>
-          <w:b/>
-          <w:sz w:val="24"/>
-          <w:szCs w:val="24"/>
-        </w:rPr>
-        <w:t>ADC.c</w:t>
-      </w:r>
-      <w:proofErr w:type="spellEnd"/>
-      <w:r>
-        <w:rPr>
-          <w:rFonts w:ascii="Times New Roman" w:hAnsi="Times New Roman" w:cs="Times New Roman"/>
-          <w:b/>
-          <w:sz w:val="24"/>
-          <w:szCs w:val="24"/>
-        </w:rPr>
-        <w:t xml:space="preserve"> and </w:t>
-      </w:r>
-      <w:proofErr w:type="spellStart"/>
-      <w:r>
-        <w:rPr>
-          <w:rFonts w:ascii="Times New Roman" w:hAnsi="Times New Roman" w:cs="Times New Roman"/>
-          <w:b/>
-          <w:sz w:val="24"/>
-          <w:szCs w:val="24"/>
-        </w:rPr>
-        <w:t>ADC.h</w:t>
-      </w:r>
-      <w:proofErr w:type="spellEnd"/>
-    </w:p>
-    <w:p>
-      <w:pPr>
-        <w:rPr>
-          <w:rFonts w:ascii="Times New Roman" w:hAnsi="Times New Roman" w:cs="Times New Roman"/>
-          <w:b/>
-          <w:sz w:val="24"/>
-          <w:szCs w:val="24"/>
-        </w:rPr>
-      </w:pPr>
-      <w:proofErr w:type="spellStart"/>
-      <w:r>
-        <w:rPr>
-          <w:rFonts w:ascii="Times New Roman" w:hAnsi="Times New Roman" w:cs="Times New Roman"/>
-          <w:b/>
-          <w:sz w:val="24"/>
-          <w:szCs w:val="24"/>
-        </w:rPr>
-        <w:t>Main.c</w:t>
-      </w:r>
-      <w:proofErr w:type="spellEnd"/>
     </w:p>
     <w:p>
       <w:pPr>
@@ -6492,6 +6711,29 @@
       </w:tblBorders>
     </w:tblPr>
   </w:style>
+  <w:style w:type="character" w:styleId="Hyperlink">
+    <w:name w:val="Hyperlink"/>
+    <w:basedOn w:val="DefaultParagraphFont"/>
+    <w:uiPriority w:val="99"/>
+    <w:unhideWhenUsed/>
+    <w:rsid w:val="00A674AC"/>
+    <w:rPr>
+      <w:color w:val="0563C1" w:themeColor="hyperlink"/>
+      <w:u w:val="single"/>
+    </w:rPr>
+  </w:style>
+  <w:style w:type="character" w:styleId="UnresolvedMention">
+    <w:name w:val="Unresolved Mention"/>
+    <w:basedOn w:val="DefaultParagraphFont"/>
+    <w:uiPriority w:val="99"/>
+    <w:semiHidden/>
+    <w:unhideWhenUsed/>
+    <w:rsid w:val="00A674AC"/>
+    <w:rPr>
+      <w:color w:val="808080"/>
+      <w:shd w:val="clear" w:color="auto" w:fill="E6E6E6"/>
+    </w:rPr>
+  </w:style>
 </w:styles>
 </file>
 
@@ -6788,4 +7030,16 @@
     </a:ext>
   </a:extLst>
 </a:theme>
+</file>
+
+<file path=customXml/item1.xml><?xml version="1.0" encoding="utf-8"?>
+<b:Sources xmlns:b="http://schemas.openxmlformats.org/officeDocument/2006/bibliography" xmlns="http://schemas.openxmlformats.org/officeDocument/2006/bibliography" SelectedStyle="\IEEE2006OfficeOnline.xsl" StyleName="IEEE" Version="2006"/>
+</file>
+
+<file path=customXml/itemProps1.xml><?xml version="1.0" encoding="utf-8"?>
+<ds:datastoreItem xmlns:ds="http://schemas.openxmlformats.org/officeDocument/2006/customXml" ds:itemID="{AAAB98BE-5A10-44CD-9211-72E6B507C400}">
+  <ds:schemaRefs>
+    <ds:schemaRef ds:uri="http://schemas.openxmlformats.org/officeDocument/2006/bibliography"/>
+  </ds:schemaRefs>
+</ds:datastoreItem>
 </file>
</xml_diff>

<commit_message>
added static analog circuit test to report
</commit_message>
<xml_diff>
--- a/Lab9/Lab9Report.docx
+++ b/Lab9/Lab9Report.docx
@@ -1776,25 +1776,7 @@
           <w:sz w:val="24"/>
           <w:szCs w:val="24"/>
         </w:rPr>
-        <w:t>, the r</w:t>
-      </w:r>
-      <w:proofErr w:type="spellStart"/>
-      <w:r>
-        <w:rPr>
-          <w:rFonts w:ascii="Times New Roman" w:eastAsiaTheme="minorEastAsia" w:hAnsi="Times New Roman" w:cs="Times New Roman"/>
-          <w:sz w:val="24"/>
-          <w:szCs w:val="24"/>
-        </w:rPr>
-        <w:t>esistance</w:t>
-      </w:r>
-      <w:proofErr w:type="spellEnd"/>
-      <w:r>
-        <w:rPr>
-          <w:rFonts w:ascii="Times New Roman" w:eastAsiaTheme="minorEastAsia" w:hAnsi="Times New Roman" w:cs="Times New Roman"/>
-          <w:sz w:val="24"/>
-          <w:szCs w:val="24"/>
-        </w:rPr>
-        <w:t xml:space="preserve"> of our thermistor approaches ~ 60 kΩ, and at the beginning of our region of interest (</w:t>
+        <w:t>, the resistance of our thermistor approaches ~ 60 kΩ, and at the beginning of our region of interest (</w:t>
       </w:r>
       <m:oMath>
         <m:sSup>
@@ -1844,25 +1826,7 @@
           <w:sz w:val="24"/>
           <w:szCs w:val="24"/>
         </w:rPr>
-        <w:t>) it appr</w:t>
-      </w:r>
-      <w:proofErr w:type="spellStart"/>
-      <w:r>
-        <w:rPr>
-          <w:rFonts w:ascii="Times New Roman" w:eastAsiaTheme="minorEastAsia" w:hAnsi="Times New Roman" w:cs="Times New Roman"/>
-          <w:sz w:val="24"/>
-          <w:szCs w:val="24"/>
-        </w:rPr>
-        <w:t>oaches</w:t>
-      </w:r>
-      <w:proofErr w:type="spellEnd"/>
-      <w:r>
-        <w:rPr>
-          <w:rFonts w:ascii="Times New Roman" w:eastAsiaTheme="minorEastAsia" w:hAnsi="Times New Roman" w:cs="Times New Roman"/>
-          <w:sz w:val="24"/>
-          <w:szCs w:val="24"/>
-        </w:rPr>
-        <w:t xml:space="preserve"> ~ 125 kΩ.</w:t>
+        <w:t>) it approaches ~ 125 kΩ.</w:t>
       </w:r>
       <w:r>
         <w:rPr>
@@ -5845,8 +5809,6 @@
           <w:szCs w:val="24"/>
         </w:rPr>
       </w:pPr>
-      <w:bookmarkStart w:id="0" w:name="_GoBack"/>
-      <w:bookmarkEnd w:id="0"/>
     </w:p>
     <w:p>
       <w:pPr>
@@ -5905,6 +5867,24 @@
       <w:pPr>
         <w:rPr>
           <w:rFonts w:ascii="Times New Roman" w:hAnsi="Times New Roman" w:cs="Times New Roman"/>
+          <w:sz w:val="24"/>
+          <w:szCs w:val="24"/>
+        </w:rPr>
+      </w:pPr>
+      <w:r>
+        <w:rPr>
+          <w:rFonts w:ascii="Times New Roman" w:hAnsi="Times New Roman" w:cs="Times New Roman"/>
+          <w:sz w:val="24"/>
+          <w:szCs w:val="24"/>
+        </w:rPr>
+        <w:t>All waveforms below were sampled at 1kHz</w:t>
+      </w:r>
+    </w:p>
+    <w:p>
+      <w:pPr>
+        <w:jc w:val="center"/>
+        <w:rPr>
+          <w:rFonts w:ascii="Times New Roman" w:hAnsi="Times New Roman" w:cs="Times New Roman"/>
           <w:b/>
           <w:sz w:val="24"/>
           <w:szCs w:val="24"/>
@@ -5912,16 +5892,226 @@
       </w:pPr>
       <w:r>
         <w:rPr>
+          <w:noProof/>
+        </w:rPr>
+        <w:lastRenderedPageBreak/>
+        <w:drawing>
+          <wp:inline distT="0" distB="0" distL="0" distR="0" wp14:anchorId="747AA0D8" wp14:editId="05C874F9">
+            <wp:extent cx="4826000" cy="2539837"/>
+            <wp:effectExtent l="0" t="0" r="0" b="0"/>
+            <wp:docPr id="18" name="Picture 18"/>
+            <wp:cNvGraphicFramePr>
+              <a:graphicFrameLocks xmlns:a="http://schemas.openxmlformats.org/drawingml/2006/main" noChangeAspect="1"/>
+            </wp:cNvGraphicFramePr>
+            <a:graphic xmlns:a="http://schemas.openxmlformats.org/drawingml/2006/main">
+              <a:graphicData uri="http://schemas.openxmlformats.org/drawingml/2006/picture">
+                <pic:pic xmlns:pic="http://schemas.openxmlformats.org/drawingml/2006/picture">
+                  <pic:nvPicPr>
+                    <pic:cNvPr id="1" name=""/>
+                    <pic:cNvPicPr/>
+                  </pic:nvPicPr>
+                  <pic:blipFill>
+                    <a:blip r:embed="rId21"/>
+                    <a:stretch>
+                      <a:fillRect/>
+                    </a:stretch>
+                  </pic:blipFill>
+                  <pic:spPr>
+                    <a:xfrm>
+                      <a:off x="0" y="0"/>
+                      <a:ext cx="4832515" cy="2543266"/>
+                    </a:xfrm>
+                    <a:prstGeom prst="rect">
+                      <a:avLst/>
+                    </a:prstGeom>
+                  </pic:spPr>
+                </pic:pic>
+              </a:graphicData>
+            </a:graphic>
+          </wp:inline>
+        </w:drawing>
+      </w:r>
+    </w:p>
+    <w:p>
+      <w:pPr>
+        <w:rPr>
+          <w:rFonts w:ascii="Times New Roman" w:hAnsi="Times New Roman" w:cs="Times New Roman"/>
+          <w:sz w:val="24"/>
+          <w:szCs w:val="24"/>
+        </w:rPr>
+      </w:pPr>
+      <w:r>
+        <w:rPr>
+          <w:rFonts w:ascii="Times New Roman" w:hAnsi="Times New Roman" w:cs="Times New Roman"/>
+          <w:sz w:val="24"/>
+          <w:szCs w:val="24"/>
+        </w:rPr>
+        <w:t>A 100 Hz frequency can be accurately reproduced when sampled at a rate 10 times faster.</w:t>
+      </w:r>
+    </w:p>
+    <w:p>
+      <w:pPr>
+        <w:rPr>
+          <w:rFonts w:ascii="Times New Roman" w:hAnsi="Times New Roman" w:cs="Times New Roman"/>
+          <w:sz w:val="24"/>
+          <w:szCs w:val="24"/>
+        </w:rPr>
+      </w:pPr>
+      <w:r>
+        <w:rPr>
+          <w:noProof/>
+        </w:rPr>
+        <w:drawing>
+          <wp:inline distT="0" distB="0" distL="0" distR="0" wp14:anchorId="3938C149" wp14:editId="3FD9A37E">
+            <wp:extent cx="5403850" cy="2822588"/>
+            <wp:effectExtent l="0" t="0" r="6350" b="0"/>
+            <wp:docPr id="19" name="Picture 19"/>
+            <wp:cNvGraphicFramePr>
+              <a:graphicFrameLocks xmlns:a="http://schemas.openxmlformats.org/drawingml/2006/main" noChangeAspect="1"/>
+            </wp:cNvGraphicFramePr>
+            <a:graphic xmlns:a="http://schemas.openxmlformats.org/drawingml/2006/main">
+              <a:graphicData uri="http://schemas.openxmlformats.org/drawingml/2006/picture">
+                <pic:pic xmlns:pic="http://schemas.openxmlformats.org/drawingml/2006/picture">
+                  <pic:nvPicPr>
+                    <pic:cNvPr id="1" name=""/>
+                    <pic:cNvPicPr/>
+                  </pic:nvPicPr>
+                  <pic:blipFill>
+                    <a:blip r:embed="rId22"/>
+                    <a:stretch>
+                      <a:fillRect/>
+                    </a:stretch>
+                  </pic:blipFill>
+                  <pic:spPr>
+                    <a:xfrm>
+                      <a:off x="0" y="0"/>
+                      <a:ext cx="5416024" cy="2828947"/>
+                    </a:xfrm>
+                    <a:prstGeom prst="rect">
+                      <a:avLst/>
+                    </a:prstGeom>
+                  </pic:spPr>
+                </pic:pic>
+              </a:graphicData>
+            </a:graphic>
+          </wp:inline>
+        </w:drawing>
+      </w:r>
+    </w:p>
+    <w:p>
+      <w:pPr>
+        <w:rPr>
+          <w:rFonts w:ascii="Times New Roman" w:hAnsi="Times New Roman" w:cs="Times New Roman"/>
+          <w:sz w:val="24"/>
+          <w:szCs w:val="24"/>
+        </w:rPr>
+      </w:pPr>
+      <w:r>
+        <w:rPr>
+          <w:rFonts w:ascii="Times New Roman" w:hAnsi="Times New Roman" w:cs="Times New Roman"/>
+          <w:sz w:val="24"/>
+          <w:szCs w:val="24"/>
+        </w:rPr>
+        <w:t>A 500 Hz frequency cannot be accurately reconstructed when it is at exactly half of the sampling frequency. The signal was slightly out of phase in comparison to the sampling signal and as a result, the ADC picked up the peaks and the troughs of the signal, and in this case preserved the frequency of the signal. However, it would be impossible to reconstruct the original sinusoid without additional information. This violates the Nyquist Theorem.</w:t>
+      </w:r>
+    </w:p>
+    <w:p>
+      <w:pPr>
+        <w:rPr>
+          <w:rFonts w:ascii="Times New Roman" w:hAnsi="Times New Roman" w:cs="Times New Roman"/>
+          <w:sz w:val="24"/>
+          <w:szCs w:val="24"/>
+        </w:rPr>
+      </w:pPr>
+      <w:r>
+        <w:rPr>
+          <w:noProof/>
+        </w:rPr>
+        <w:lastRenderedPageBreak/>
+        <w:drawing>
+          <wp:inline distT="0" distB="0" distL="0" distR="0" wp14:anchorId="3E15293E" wp14:editId="4B7E1CE1">
+            <wp:extent cx="5619750" cy="2730500"/>
+            <wp:effectExtent l="0" t="0" r="0" b="0"/>
+            <wp:docPr id="20" name="Picture 20"/>
+            <wp:cNvGraphicFramePr>
+              <a:graphicFrameLocks xmlns:a="http://schemas.openxmlformats.org/drawingml/2006/main" noChangeAspect="1"/>
+            </wp:cNvGraphicFramePr>
+            <a:graphic xmlns:a="http://schemas.openxmlformats.org/drawingml/2006/main">
+              <a:graphicData uri="http://schemas.openxmlformats.org/drawingml/2006/picture">
+                <pic:pic xmlns:pic="http://schemas.openxmlformats.org/drawingml/2006/picture">
+                  <pic:nvPicPr>
+                    <pic:cNvPr id="1" name=""/>
+                    <pic:cNvPicPr/>
+                  </pic:nvPicPr>
+                  <pic:blipFill rotWithShape="1">
+                    <a:blip r:embed="rId23"/>
+                    <a:srcRect l="2884" t="5813" r="2564" b="4901"/>
+                    <a:stretch/>
+                  </pic:blipFill>
+                  <pic:spPr bwMode="auto">
+                    <a:xfrm>
+                      <a:off x="0" y="0"/>
+                      <a:ext cx="5619750" cy="2730500"/>
+                    </a:xfrm>
+                    <a:prstGeom prst="rect">
+                      <a:avLst/>
+                    </a:prstGeom>
+                    <a:ln>
+                      <a:noFill/>
+                    </a:ln>
+                    <a:extLst>
+                      <a:ext uri="{53640926-AAD7-44D8-BBD7-CCE9431645EC}">
+                        <a14:shadowObscured xmlns:a14="http://schemas.microsoft.com/office/drawing/2010/main"/>
+                      </a:ext>
+                    </a:extLst>
+                  </pic:spPr>
+                </pic:pic>
+              </a:graphicData>
+            </a:graphic>
+          </wp:inline>
+        </w:drawing>
+      </w:r>
+    </w:p>
+    <w:p>
+      <w:pPr>
+        <w:rPr>
           <w:rFonts w:ascii="Times New Roman" w:hAnsi="Times New Roman" w:cs="Times New Roman"/>
           <w:b/>
           <w:sz w:val="24"/>
           <w:szCs w:val="24"/>
         </w:rPr>
+      </w:pPr>
+      <w:r>
+        <w:rPr>
+          <w:rFonts w:ascii="Times New Roman" w:hAnsi="Times New Roman" w:cs="Times New Roman"/>
+          <w:sz w:val="24"/>
+          <w:szCs w:val="24"/>
+        </w:rPr>
+        <w:t>This completely violates the Nyquist Theorem, as the frequency of the input signal is twice the sampling frequency. The input signal shows up aliased as a DC offset, therefore it cannot be reconstructed under any conditions.</w:t>
+      </w:r>
+    </w:p>
+    <w:p>
+      <w:pPr>
+        <w:rPr>
+          <w:rFonts w:ascii="Times New Roman" w:hAnsi="Times New Roman" w:cs="Times New Roman"/>
+          <w:b/>
+          <w:sz w:val="24"/>
+          <w:szCs w:val="24"/>
+        </w:rPr>
+      </w:pPr>
+      <w:r>
+        <w:rPr>
+          <w:rFonts w:ascii="Times New Roman" w:hAnsi="Times New Roman" w:cs="Times New Roman"/>
+          <w:b/>
+          <w:sz w:val="24"/>
+          <w:szCs w:val="24"/>
+        </w:rPr>
         <w:t>Static Circuit Performance</w:t>
       </w:r>
     </w:p>
     <w:p>
       <w:pPr>
+        <w:jc w:val="center"/>
         <w:rPr>
           <w:rFonts w:ascii="Times New Roman" w:hAnsi="Times New Roman" w:cs="Times New Roman"/>
           <w:b/>
@@ -5931,13 +6121,185 @@
       </w:pPr>
       <w:r>
         <w:rPr>
+          <w:noProof/>
+        </w:rPr>
+        <w:drawing>
+          <wp:inline distT="0" distB="0" distL="0" distR="0" wp14:anchorId="1BE932B8" wp14:editId="6029CF89">
+            <wp:extent cx="5943600" cy="3489960"/>
+            <wp:effectExtent l="0" t="0" r="0" b="0"/>
+            <wp:docPr id="22" name="Picture 22"/>
+            <wp:cNvGraphicFramePr>
+              <a:graphicFrameLocks xmlns:a="http://schemas.openxmlformats.org/drawingml/2006/main" noChangeAspect="1"/>
+            </wp:cNvGraphicFramePr>
+            <a:graphic xmlns:a="http://schemas.openxmlformats.org/drawingml/2006/main">
+              <a:graphicData uri="http://schemas.openxmlformats.org/drawingml/2006/picture">
+                <pic:pic xmlns:pic="http://schemas.openxmlformats.org/drawingml/2006/picture">
+                  <pic:nvPicPr>
+                    <pic:cNvPr id="1" name=""/>
+                    <pic:cNvPicPr/>
+                  </pic:nvPicPr>
+                  <pic:blipFill>
+                    <a:blip r:embed="rId24"/>
+                    <a:stretch>
+                      <a:fillRect/>
+                    </a:stretch>
+                  </pic:blipFill>
+                  <pic:spPr>
+                    <a:xfrm>
+                      <a:off x="0" y="0"/>
+                      <a:ext cx="5943600" cy="3489960"/>
+                    </a:xfrm>
+                    <a:prstGeom prst="rect">
+                      <a:avLst/>
+                    </a:prstGeom>
+                  </pic:spPr>
+                </pic:pic>
+              </a:graphicData>
+            </a:graphic>
+          </wp:inline>
+        </w:drawing>
+      </w:r>
+    </w:p>
+    <w:p>
+      <w:pPr>
+        <w:rPr>
+          <w:rFonts w:ascii="Times New Roman" w:hAnsi="Times New Roman" w:cs="Times New Roman"/>
+          <w:sz w:val="24"/>
+          <w:szCs w:val="24"/>
+        </w:rPr>
+      </w:pPr>
+      <w:r>
+        <w:rPr>
+          <w:rFonts w:ascii="Times New Roman" w:hAnsi="Times New Roman" w:cs="Times New Roman"/>
+          <w:sz w:val="24"/>
+          <w:szCs w:val="24"/>
+        </w:rPr>
+        <w:t xml:space="preserve">As evidenced by the voltage vs. thermistor curve above, the relationship between the two quantities is relatively linear, which justifies the mapping we achieved earlier from </w:t>
+      </w:r>
+      <m:oMath>
+        <m:sSub>
+          <m:sSubPr>
+            <m:ctrlPr>
+              <w:rPr>
+                <w:rFonts w:ascii="Cambria Math" w:hAnsi="Cambria Math" w:cs="Times New Roman"/>
+                <w:i/>
+                <w:sz w:val="24"/>
+                <w:szCs w:val="24"/>
+              </w:rPr>
+            </m:ctrlPr>
+          </m:sSubPr>
+          <m:e>
+            <m:r>
+              <w:rPr>
+                <w:rFonts w:ascii="Cambria Math" w:hAnsi="Cambria Math" w:cs="Times New Roman"/>
+                <w:sz w:val="24"/>
+                <w:szCs w:val="24"/>
+              </w:rPr>
+              <m:t>R</m:t>
+            </m:r>
+          </m:e>
+          <m:sub>
+            <m:r>
+              <w:rPr>
+                <w:rFonts w:ascii="Cambria Math" w:hAnsi="Cambria Math" w:cs="Times New Roman"/>
+                <w:sz w:val="24"/>
+                <w:szCs w:val="24"/>
+              </w:rPr>
+              <m:t>thermistor</m:t>
+            </m:r>
+          </m:sub>
+        </m:sSub>
+      </m:oMath>
+      <w:r>
+        <w:rPr>
+          <w:rFonts w:ascii="Times New Roman" w:eastAsiaTheme="minorEastAsia" w:hAnsi="Times New Roman" w:cs="Times New Roman"/>
+          <w:sz w:val="24"/>
+          <w:szCs w:val="24"/>
+        </w:rPr>
+        <w:t xml:space="preserve"> </w:t>
+      </w:r>
+      <w:r>
+        <w:rPr>
+          <w:rFonts w:ascii="Times New Roman" w:hAnsi="Times New Roman" w:cs="Times New Roman"/>
+          <w:sz w:val="24"/>
+          <w:szCs w:val="24"/>
+        </w:rPr>
+        <w:t xml:space="preserve">values to those of </w:t>
+      </w:r>
+      <m:oMath>
+        <m:sSub>
+          <m:sSubPr>
+            <m:ctrlPr>
+              <w:rPr>
+                <w:rFonts w:ascii="Cambria Math" w:hAnsi="Cambria Math" w:cs="Times New Roman"/>
+                <w:i/>
+                <w:sz w:val="24"/>
+                <w:szCs w:val="24"/>
+              </w:rPr>
+            </m:ctrlPr>
+          </m:sSubPr>
+          <m:e>
+            <m:r>
+              <w:rPr>
+                <w:rFonts w:ascii="Cambria Math" w:hAnsi="Cambria Math" w:cs="Times New Roman"/>
+                <w:sz w:val="24"/>
+                <w:szCs w:val="24"/>
+              </w:rPr>
+              <m:t>V</m:t>
+            </m:r>
+          </m:e>
+          <m:sub>
+            <m:r>
+              <w:rPr>
+                <w:rFonts w:ascii="Cambria Math" w:hAnsi="Cambria Math" w:cs="Times New Roman"/>
+                <w:sz w:val="24"/>
+                <w:szCs w:val="24"/>
+              </w:rPr>
+              <m:t>bridge</m:t>
+            </m:r>
+          </m:sub>
+        </m:sSub>
+      </m:oMath>
+      <w:r>
+        <w:rPr>
+          <w:rFonts w:ascii="Times New Roman" w:eastAsiaTheme="minorEastAsia" w:hAnsi="Times New Roman" w:cs="Times New Roman"/>
+          <w:sz w:val="24"/>
+          <w:szCs w:val="24"/>
+        </w:rPr>
+        <w:t>.</w:t>
+      </w:r>
+    </w:p>
+    <w:p>
+      <w:pPr>
+        <w:rPr>
           <w:rFonts w:ascii="Times New Roman" w:hAnsi="Times New Roman" w:cs="Times New Roman"/>
           <w:b/>
           <w:sz w:val="24"/>
           <w:szCs w:val="24"/>
         </w:rPr>
+      </w:pPr>
+      <w:r>
+        <w:rPr>
+          <w:rFonts w:ascii="Times New Roman" w:hAnsi="Times New Roman" w:cs="Times New Roman"/>
+          <w:b/>
+          <w:sz w:val="24"/>
+          <w:szCs w:val="24"/>
+        </w:rPr>
+        <w:lastRenderedPageBreak/>
         <w:t>Dynamic Circuit Performance</w:t>
       </w:r>
+    </w:p>
+    <w:p>
+      <w:pPr>
+        <w:rPr>
+          <w:rFonts w:ascii="Times New Roman" w:hAnsi="Times New Roman" w:cs="Times New Roman"/>
+          <w:b/>
+          <w:sz w:val="24"/>
+          <w:szCs w:val="24"/>
+        </w:rPr>
+      </w:pPr>
+      <w:bookmarkStart w:id="0" w:name="_GoBack"/>
+      <w:bookmarkEnd w:id="0"/>
     </w:p>
     <w:p>
       <w:pPr>
@@ -7037,7 +7399,7 @@
 </file>
 
 <file path=customXml/itemProps1.xml><?xml version="1.0" encoding="utf-8"?>
-<ds:datastoreItem xmlns:ds="http://schemas.openxmlformats.org/officeDocument/2006/customXml" ds:itemID="{AAAB98BE-5A10-44CD-9211-72E6B507C400}">
+<ds:datastoreItem xmlns:ds="http://schemas.openxmlformats.org/officeDocument/2006/customXml" ds:itemID="{88A47528-03ED-4F8E-B102-6610B0FD86C2}">
   <ds:schemaRefs>
     <ds:schemaRef ds:uri="http://schemas.openxmlformats.org/officeDocument/2006/bibliography"/>
   </ds:schemaRefs>

</xml_diff>

<commit_message>
added accuracy and reproducibility segments to lab report
</commit_message>
<xml_diff>
--- a/Lab9/Lab9Report.docx
+++ b/Lab9/Lab9Report.docx
@@ -6298,46 +6298,399 @@
           <w:szCs w:val="24"/>
         </w:rPr>
       </w:pPr>
+      <w:r>
+        <w:rPr>
+          <w:b/>
+          <w:noProof/>
+        </w:rPr>
+        <w:drawing>
+          <wp:inline distT="0" distB="0" distL="0" distR="0" wp14:anchorId="224BD792" wp14:editId="51FCBF98">
+            <wp:extent cx="5943600" cy="3169920"/>
+            <wp:effectExtent l="0" t="0" r="0" b="0"/>
+            <wp:docPr id="23" name="Picture 23"/>
+            <wp:cNvGraphicFramePr>
+              <a:graphicFrameLocks xmlns:a="http://schemas.openxmlformats.org/drawingml/2006/main" noChangeAspect="1"/>
+            </wp:cNvGraphicFramePr>
+            <a:graphic xmlns:a="http://schemas.openxmlformats.org/drawingml/2006/main">
+              <a:graphicData uri="http://schemas.openxmlformats.org/drawingml/2006/picture">
+                <pic:pic xmlns:pic="http://schemas.openxmlformats.org/drawingml/2006/picture">
+                  <pic:nvPicPr>
+                    <pic:cNvPr id="1" name=""/>
+                    <pic:cNvPicPr/>
+                  </pic:nvPicPr>
+                  <pic:blipFill>
+                    <a:blip r:embed="rId25"/>
+                    <a:stretch>
+                      <a:fillRect/>
+                    </a:stretch>
+                  </pic:blipFill>
+                  <pic:spPr>
+                    <a:xfrm>
+                      <a:off x="0" y="0"/>
+                      <a:ext cx="5943600" cy="3169920"/>
+                    </a:xfrm>
+                    <a:prstGeom prst="rect">
+                      <a:avLst/>
+                    </a:prstGeom>
+                  </pic:spPr>
+                </pic:pic>
+              </a:graphicData>
+            </a:graphic>
+          </wp:inline>
+        </w:drawing>
+      </w:r>
+    </w:p>
+    <w:p>
+      <w:pPr>
+        <w:rPr>
+          <w:rFonts w:ascii="Times New Roman" w:hAnsi="Times New Roman" w:cs="Times New Roman"/>
+          <w:sz w:val="24"/>
+          <w:szCs w:val="24"/>
+        </w:rPr>
+      </w:pPr>
+      <w:r>
+        <w:rPr>
+          <w:rFonts w:ascii="Times New Roman" w:hAnsi="Times New Roman" w:cs="Times New Roman"/>
+          <w:sz w:val="24"/>
+          <w:szCs w:val="24"/>
+        </w:rPr>
+        <w:t>From the plot above, we can conclude that our instrumentation amplifier will stifle any signals past 10 kHz. This gain roll-off is not relevant to our immediate application, as our signal of interest (temperature) is expected to be 10 Hz or less. However, in high-frequency applications like audio, it is important to choose instrumentation that will not inherently interfere with the magnitude or phase of our signal of interest.</w:t>
+      </w:r>
+    </w:p>
+    <w:p>
+      <w:pPr>
+        <w:rPr>
+          <w:rFonts w:ascii="Times New Roman" w:hAnsi="Times New Roman" w:cs="Times New Roman"/>
+          <w:b/>
+          <w:sz w:val="24"/>
+          <w:szCs w:val="24"/>
+        </w:rPr>
+      </w:pPr>
+      <w:r>
+        <w:rPr>
+          <w:rFonts w:ascii="Times New Roman" w:hAnsi="Times New Roman" w:cs="Times New Roman"/>
+          <w:b/>
+          <w:sz w:val="24"/>
+          <w:szCs w:val="24"/>
+        </w:rPr>
+        <w:t>Accuracy</w:t>
+      </w:r>
+    </w:p>
+    <w:p>
+      <w:pPr>
+        <w:jc w:val="center"/>
+        <w:rPr>
+          <w:rFonts w:ascii="Times New Roman" w:hAnsi="Times New Roman" w:cs="Times New Roman"/>
+          <w:b/>
+          <w:sz w:val="24"/>
+          <w:szCs w:val="24"/>
+        </w:rPr>
+      </w:pPr>
+      <w:r>
+        <w:rPr>
+          <w:noProof/>
+        </w:rPr>
+        <w:lastRenderedPageBreak/>
+        <w:drawing>
+          <wp:inline distT="0" distB="0" distL="0" distR="0" wp14:anchorId="54AABB74" wp14:editId="242E67A9">
+            <wp:extent cx="4654550" cy="3714689"/>
+            <wp:effectExtent l="0" t="0" r="0" b="635"/>
+            <wp:docPr id="25" name="Picture 25"/>
+            <wp:cNvGraphicFramePr>
+              <a:graphicFrameLocks xmlns:a="http://schemas.openxmlformats.org/drawingml/2006/main" noChangeAspect="1"/>
+            </wp:cNvGraphicFramePr>
+            <a:graphic xmlns:a="http://schemas.openxmlformats.org/drawingml/2006/main">
+              <a:graphicData uri="http://schemas.openxmlformats.org/drawingml/2006/picture">
+                <pic:pic xmlns:pic="http://schemas.openxmlformats.org/drawingml/2006/picture">
+                  <pic:nvPicPr>
+                    <pic:cNvPr id="1" name=""/>
+                    <pic:cNvPicPr/>
+                  </pic:nvPicPr>
+                  <pic:blipFill>
+                    <a:blip r:embed="rId26"/>
+                    <a:stretch>
+                      <a:fillRect/>
+                    </a:stretch>
+                  </pic:blipFill>
+                  <pic:spPr>
+                    <a:xfrm>
+                      <a:off x="0" y="0"/>
+                      <a:ext cx="4665851" cy="3723708"/>
+                    </a:xfrm>
+                    <a:prstGeom prst="rect">
+                      <a:avLst/>
+                    </a:prstGeom>
+                  </pic:spPr>
+                </pic:pic>
+              </a:graphicData>
+            </a:graphic>
+          </wp:inline>
+        </w:drawing>
+      </w:r>
+    </w:p>
+    <w:p>
+      <w:pPr>
+        <w:rPr>
+          <w:rFonts w:ascii="Times New Roman" w:hAnsi="Times New Roman" w:cs="Times New Roman"/>
+          <w:sz w:val="24"/>
+          <w:szCs w:val="24"/>
+        </w:rPr>
+      </w:pPr>
+      <w:r>
+        <w:rPr>
+          <w:rFonts w:ascii="Times New Roman" w:hAnsi="Times New Roman" w:cs="Times New Roman"/>
+          <w:sz w:val="24"/>
+          <w:szCs w:val="24"/>
+        </w:rPr>
+        <w:t>Once again using the thermometer</w:t>
+      </w:r>
+      <w:r>
+        <w:rPr>
+          <w:rFonts w:ascii="Times New Roman" w:hAnsi="Times New Roman" w:cs="Times New Roman"/>
+          <w:sz w:val="24"/>
+          <w:szCs w:val="24"/>
+        </w:rPr>
+        <w:t xml:space="preserve"> used for calibration, I managed to obtain an average accuracy of </w:t>
+      </w:r>
+      <m:oMath>
+        <m:sSup>
+          <m:sSupPr>
+            <m:ctrlPr>
+              <w:rPr>
+                <w:rFonts w:ascii="Cambria Math" w:hAnsi="Cambria Math" w:cs="Times New Roman"/>
+                <w:i/>
+                <w:sz w:val="24"/>
+                <w:szCs w:val="24"/>
+              </w:rPr>
+            </m:ctrlPr>
+          </m:sSupPr>
+          <m:e>
+            <m:r>
+              <w:rPr>
+                <w:rFonts w:ascii="Cambria Math" w:hAnsi="Cambria Math" w:cs="Times New Roman"/>
+                <w:sz w:val="24"/>
+                <w:szCs w:val="24"/>
+              </w:rPr>
+              <m:t>0.016</m:t>
+            </m:r>
+          </m:e>
+          <m:sup>
+            <m:r>
+              <w:rPr>
+                <w:rFonts w:ascii="Cambria Math" w:hAnsi="Cambria Math" w:cs="Times New Roman"/>
+                <w:sz w:val="24"/>
+                <w:szCs w:val="24"/>
+              </w:rPr>
+              <m:t>o</m:t>
+            </m:r>
+          </m:sup>
+        </m:sSup>
+        <m:r>
+          <w:rPr>
+            <w:rFonts w:ascii="Cambria Math" w:hAnsi="Cambria Math" w:cs="Times New Roman"/>
+            <w:sz w:val="24"/>
+            <w:szCs w:val="24"/>
+          </w:rPr>
+          <m:t>C</m:t>
+        </m:r>
+      </m:oMath>
+      <w:r>
+        <w:rPr>
+          <w:rFonts w:ascii="Times New Roman" w:eastAsiaTheme="minorEastAsia" w:hAnsi="Times New Roman" w:cs="Times New Roman"/>
+          <w:sz w:val="24"/>
+          <w:szCs w:val="24"/>
+        </w:rPr>
+        <w:t>.</w:t>
+      </w:r>
+    </w:p>
+    <w:p>
+      <w:pPr>
+        <w:rPr>
+          <w:rFonts w:ascii="Times New Roman" w:hAnsi="Times New Roman" w:cs="Times New Roman"/>
+          <w:b/>
+          <w:sz w:val="24"/>
+          <w:szCs w:val="24"/>
+        </w:rPr>
+      </w:pPr>
+      <w:r>
+        <w:rPr>
+          <w:rFonts w:ascii="Times New Roman" w:hAnsi="Times New Roman" w:cs="Times New Roman"/>
+          <w:b/>
+          <w:sz w:val="24"/>
+          <w:szCs w:val="24"/>
+        </w:rPr>
+        <w:t>Reproducibility</w:t>
+      </w:r>
+    </w:p>
+    <w:p>
+      <w:pPr>
+        <w:jc w:val="center"/>
+        <w:rPr>
+          <w:rFonts w:ascii="Times New Roman" w:hAnsi="Times New Roman" w:cs="Times New Roman"/>
+          <w:sz w:val="24"/>
+          <w:szCs w:val="24"/>
+        </w:rPr>
+      </w:pPr>
+      <w:r>
+        <w:rPr>
+          <w:noProof/>
+        </w:rPr>
+        <w:drawing>
+          <wp:inline distT="0" distB="0" distL="0" distR="0" wp14:anchorId="5E2FB10C" wp14:editId="6BB333C6">
+            <wp:extent cx="3302000" cy="3021490"/>
+            <wp:effectExtent l="0" t="0" r="0" b="7620"/>
+            <wp:docPr id="26" name="Picture 26"/>
+            <wp:cNvGraphicFramePr>
+              <a:graphicFrameLocks xmlns:a="http://schemas.openxmlformats.org/drawingml/2006/main" noChangeAspect="1"/>
+            </wp:cNvGraphicFramePr>
+            <a:graphic xmlns:a="http://schemas.openxmlformats.org/drawingml/2006/main">
+              <a:graphicData uri="http://schemas.openxmlformats.org/drawingml/2006/picture">
+                <pic:pic xmlns:pic="http://schemas.openxmlformats.org/drawingml/2006/picture">
+                  <pic:nvPicPr>
+                    <pic:cNvPr id="1" name=""/>
+                    <pic:cNvPicPr/>
+                  </pic:nvPicPr>
+                  <pic:blipFill>
+                    <a:blip r:embed="rId27"/>
+                    <a:stretch>
+                      <a:fillRect/>
+                    </a:stretch>
+                  </pic:blipFill>
+                  <pic:spPr>
+                    <a:xfrm>
+                      <a:off x="0" y="0"/>
+                      <a:ext cx="3308560" cy="3027492"/>
+                    </a:xfrm>
+                    <a:prstGeom prst="rect">
+                      <a:avLst/>
+                    </a:prstGeom>
+                  </pic:spPr>
+                </pic:pic>
+              </a:graphicData>
+            </a:graphic>
+          </wp:inline>
+        </w:drawing>
+      </w:r>
+    </w:p>
+    <w:p>
+      <w:pPr>
+        <w:rPr>
+          <w:rFonts w:ascii="Times New Roman" w:hAnsi="Times New Roman" w:cs="Times New Roman"/>
+          <w:sz w:val="24"/>
+          <w:szCs w:val="24"/>
+        </w:rPr>
+      </w:pPr>
+      <w:r>
+        <w:rPr>
+          <w:rFonts w:ascii="Times New Roman" w:hAnsi="Times New Roman" w:cs="Times New Roman"/>
+          <w:sz w:val="24"/>
+          <w:szCs w:val="24"/>
+        </w:rPr>
+        <w:lastRenderedPageBreak/>
+        <w:t xml:space="preserve">Taking a set of measurements under the same conditions, the standard deviation of the distribution of values is </w:t>
+      </w:r>
+      <m:oMath>
+        <m:sSup>
+          <m:sSupPr>
+            <m:ctrlPr>
+              <w:rPr>
+                <w:rFonts w:ascii="Cambria Math" w:hAnsi="Cambria Math" w:cs="Times New Roman"/>
+                <w:i/>
+                <w:sz w:val="24"/>
+                <w:szCs w:val="24"/>
+              </w:rPr>
+            </m:ctrlPr>
+          </m:sSupPr>
+          <m:e>
+            <m:r>
+              <w:rPr>
+                <w:rFonts w:ascii="Cambria Math" w:hAnsi="Cambria Math" w:cs="Times New Roman"/>
+                <w:sz w:val="24"/>
+                <w:szCs w:val="24"/>
+              </w:rPr>
+              <m:t>0.02</m:t>
+            </m:r>
+          </m:e>
+          <m:sup>
+            <m:r>
+              <w:rPr>
+                <w:rFonts w:ascii="Cambria Math" w:hAnsi="Cambria Math" w:cs="Times New Roman"/>
+                <w:sz w:val="24"/>
+                <w:szCs w:val="24"/>
+              </w:rPr>
+              <m:t>o</m:t>
+            </m:r>
+          </m:sup>
+        </m:sSup>
+        <m:r>
+          <w:rPr>
+            <w:rFonts w:ascii="Cambria Math" w:hAnsi="Cambria Math" w:cs="Times New Roman"/>
+            <w:sz w:val="24"/>
+            <w:szCs w:val="24"/>
+          </w:rPr>
+          <m:t>C</m:t>
+        </m:r>
+      </m:oMath>
+      <w:r>
+        <w:rPr>
+          <w:rFonts w:ascii="Times New Roman" w:eastAsiaTheme="minorEastAsia" w:hAnsi="Times New Roman" w:cs="Times New Roman"/>
+          <w:sz w:val="24"/>
+          <w:szCs w:val="24"/>
+        </w:rPr>
+        <w:t xml:space="preserve">. This is well within the </w:t>
+      </w:r>
+      <m:oMath>
+        <m:sSup>
+          <m:sSupPr>
+            <m:ctrlPr>
+              <w:rPr>
+                <w:rFonts w:ascii="Cambria Math" w:eastAsiaTheme="minorEastAsia" w:hAnsi="Cambria Math" w:cs="Times New Roman"/>
+                <w:i/>
+                <w:sz w:val="24"/>
+                <w:szCs w:val="24"/>
+              </w:rPr>
+            </m:ctrlPr>
+          </m:sSupPr>
+          <m:e>
+            <m:r>
+              <w:rPr>
+                <w:rFonts w:ascii="Cambria Math" w:eastAsiaTheme="minorEastAsia" w:hAnsi="Cambria Math" w:cs="Times New Roman"/>
+                <w:sz w:val="24"/>
+                <w:szCs w:val="24"/>
+              </w:rPr>
+              <m:t>0.1</m:t>
+            </m:r>
+          </m:e>
+          <m:sup>
+            <m:r>
+              <w:rPr>
+                <w:rFonts w:ascii="Cambria Math" w:eastAsiaTheme="minorEastAsia" w:hAnsi="Cambria Math" w:cs="Times New Roman"/>
+                <w:sz w:val="24"/>
+                <w:szCs w:val="24"/>
+              </w:rPr>
+              <m:t>o</m:t>
+            </m:r>
+          </m:sup>
+        </m:sSup>
+        <m:r>
+          <w:rPr>
+            <w:rFonts w:ascii="Cambria Math" w:eastAsiaTheme="minorEastAsia" w:hAnsi="Cambria Math" w:cs="Times New Roman"/>
+            <w:sz w:val="24"/>
+            <w:szCs w:val="24"/>
+          </w:rPr>
+          <m:t>C</m:t>
+        </m:r>
+      </m:oMath>
+      <w:r>
+        <w:rPr>
+          <w:rFonts w:ascii="Times New Roman" w:eastAsiaTheme="minorEastAsia" w:hAnsi="Times New Roman" w:cs="Times New Roman"/>
+          <w:sz w:val="24"/>
+          <w:szCs w:val="24"/>
+        </w:rPr>
+        <w:t xml:space="preserve"> benchmark specified as a requirement of the lab.</w:t>
+      </w:r>
       <w:bookmarkStart w:id="0" w:name="_GoBack"/>
       <w:bookmarkEnd w:id="0"/>
-    </w:p>
-    <w:p>
-      <w:pPr>
-        <w:rPr>
-          <w:rFonts w:ascii="Times New Roman" w:hAnsi="Times New Roman" w:cs="Times New Roman"/>
-          <w:b/>
-          <w:sz w:val="24"/>
-          <w:szCs w:val="24"/>
-        </w:rPr>
-      </w:pPr>
-      <w:r>
-        <w:rPr>
-          <w:rFonts w:ascii="Times New Roman" w:hAnsi="Times New Roman" w:cs="Times New Roman"/>
-          <w:b/>
-          <w:sz w:val="24"/>
-          <w:szCs w:val="24"/>
-        </w:rPr>
-        <w:t>Accuracy</w:t>
-      </w:r>
-    </w:p>
-    <w:p>
-      <w:pPr>
-        <w:rPr>
-          <w:rFonts w:ascii="Times New Roman" w:hAnsi="Times New Roman" w:cs="Times New Roman"/>
-          <w:b/>
-          <w:sz w:val="24"/>
-          <w:szCs w:val="24"/>
-        </w:rPr>
-      </w:pPr>
-      <w:r>
-        <w:rPr>
-          <w:rFonts w:ascii="Times New Roman" w:hAnsi="Times New Roman" w:cs="Times New Roman"/>
-          <w:b/>
-          <w:sz w:val="24"/>
-          <w:szCs w:val="24"/>
-        </w:rPr>
-        <w:t>Reproducibility</w:t>
-      </w:r>
     </w:p>
     <w:p>
       <w:pPr>
@@ -7399,7 +7752,7 @@
 </file>
 
 <file path=customXml/itemProps1.xml><?xml version="1.0" encoding="utf-8"?>
-<ds:datastoreItem xmlns:ds="http://schemas.openxmlformats.org/officeDocument/2006/customXml" ds:itemID="{88A47528-03ED-4F8E-B102-6610B0FD86C2}">
+<ds:datastoreItem xmlns:ds="http://schemas.openxmlformats.org/officeDocument/2006/customXml" ds:itemID="{8F16299E-48AF-4C23-90CF-DA2B5106C35F}">
   <ds:schemaRefs>
     <ds:schemaRef ds:uri="http://schemas.openxmlformats.org/officeDocument/2006/bibliography"/>
   </ds:schemaRefs>

</xml_diff>

<commit_message>
added analysis and discussion section to lab report
</commit_message>
<xml_diff>
--- a/Lab9/Lab9Report.docx
+++ b/Lab9/Lab9Report.docx
@@ -6689,8 +6689,6 @@
         </w:rPr>
         <w:t xml:space="preserve"> benchmark specified as a requirement of the lab.</w:t>
       </w:r>
-      <w:bookmarkStart w:id="0" w:name="_GoBack"/>
-      <w:bookmarkEnd w:id="0"/>
     </w:p>
     <w:p>
       <w:pPr>
@@ -6728,15 +6726,455 @@
     </w:p>
     <w:p>
       <w:pPr>
-        <w:pStyle w:val="ListParagraph"/>
-        <w:ind w:left="360"/>
-        <w:rPr>
-          <w:rFonts w:ascii="Times New Roman" w:hAnsi="Times New Roman" w:cs="Times New Roman"/>
+        <w:rPr>
+          <w:i/>
+          <w:sz w:val="24"/>
+        </w:rPr>
+      </w:pPr>
+      <w:r>
+        <w:rPr>
+          <w:i/>
+          <w:sz w:val="24"/>
+        </w:rPr>
+        <w:t>1) What is the Nyquist theorem and how does it apply to this lab?</w:t>
+      </w:r>
+    </w:p>
+    <w:p>
+      <w:pPr>
+        <w:rPr>
+          <w:sz w:val="24"/>
+        </w:rPr>
+      </w:pPr>
+      <w:r>
+        <w:rPr>
+          <w:sz w:val="24"/>
+        </w:rPr>
+        <w:t xml:space="preserve">The Nyquist Theorem states that for a signal to be accurately represented in digital form, the sampling rate must be strictly greater than twice the maximum frequency component of the signal of interest. This applies to our lab in that our signal of interest has an expected frequency of 10 Hz or less. Therefore, </w:t>
+      </w:r>
+      <w:r>
+        <w:rPr>
+          <w:sz w:val="24"/>
+        </w:rPr>
+        <w:t>for</w:t>
+      </w:r>
+      <w:r>
+        <w:rPr>
+          <w:sz w:val="24"/>
+        </w:rPr>
+        <w:t xml:space="preserve"> our system to accurately represent the temperature in digital form, it must sample the analog signal given by the </w:t>
+      </w:r>
+      <w:r>
+        <w:rPr>
+          <w:sz w:val="24"/>
+        </w:rPr>
+        <w:t>thermistor in the bridge circuit at a rate greater than 20 Hz.</w:t>
+      </w:r>
+    </w:p>
+    <w:p>
+      <w:pPr>
+        <w:rPr>
+          <w:i/>
+          <w:sz w:val="24"/>
+        </w:rPr>
+      </w:pPr>
+      <w:r>
+        <w:rPr>
+          <w:i/>
+          <w:sz w:val="24"/>
+        </w:rPr>
+        <w:t>2) Explain the difference between resolution and accuracy?</w:t>
+      </w:r>
+    </w:p>
+    <w:p>
+      <w:pPr>
+        <w:rPr>
+          <w:sz w:val="24"/>
+        </w:rPr>
+      </w:pPr>
+      <w:r>
+        <w:rPr>
+          <w:sz w:val="24"/>
+        </w:rPr>
+        <w:t>Resolution refers to the smallest step change in our signal of interest that our data acquisition system can detect. Accuracy refers to the difference in actual value to the measured value.</w:t>
+      </w:r>
+      <w:r>
+        <w:rPr>
+          <w:sz w:val="24"/>
+        </w:rPr>
+        <w:t xml:space="preserve"> It is </w:t>
+      </w:r>
+      <w:r>
+        <w:rPr>
+          <w:sz w:val="24"/>
+        </w:rPr>
+        <w:t>a</w:t>
+      </w:r>
+      <w:r>
+        <w:rPr>
+          <w:sz w:val="24"/>
+        </w:rPr>
+        <w:t xml:space="preserve"> </w:t>
+      </w:r>
+      <w:r>
+        <w:rPr>
+          <w:sz w:val="24"/>
+        </w:rPr>
+        <w:t>measure of our device’s correctness.</w:t>
+      </w:r>
+    </w:p>
+    <w:p>
+      <w:pPr>
+        <w:rPr>
+          <w:i/>
+          <w:sz w:val="24"/>
+          <w:highlight w:val="yellow"/>
+        </w:rPr>
+      </w:pPr>
+      <w:r>
+        <w:rPr>
+          <w:i/>
+          <w:sz w:val="24"/>
+        </w:rPr>
+        <w:t>3</w:t>
+      </w:r>
+      <w:r>
+        <w:rPr>
+          <w:i/>
+          <w:sz w:val="24"/>
+          <w:highlight w:val="yellow"/>
+        </w:rPr>
+        <w:t>) Derive an equation to relate reproducibility and precision of the thermometer.</w:t>
+      </w:r>
+    </w:p>
+    <w:p>
+      <w:pPr>
+        <w:rPr>
+          <w:sz w:val="24"/>
+          <w:highlight w:val="yellow"/>
+        </w:rPr>
+      </w:pPr>
+      <w:r>
+        <w:rPr>
+          <w:sz w:val="24"/>
+          <w:highlight w:val="yellow"/>
+        </w:rPr>
+        <w:t>In data acquisition systems, precision includes repeatability and reproducibility. Therefore, precision can be portrayed as a function of reproducibility in the following manner.</w:t>
+      </w:r>
+    </w:p>
+    <w:p>
+      <w:pPr>
+        <w:jc w:val="center"/>
+        <w:rPr>
+          <w:sz w:val="24"/>
+        </w:rPr>
+      </w:pPr>
+      <w:r>
+        <w:rPr>
+          <w:rFonts w:ascii="Times" w:eastAsia="Times New Roman" w:hAnsi="Times" w:cs="Times New Roman"/>
+          <w:position w:val="-32"/>
+          <w:sz w:val="20"/>
+          <w:szCs w:val="20"/>
+          <w:highlight w:val="yellow"/>
+        </w:rPr>
+        <w:object w:dxaOrig="2580" w:dyaOrig="700" w14:anchorId="02EB2513">
+          <v:shapetype id="_x0000_t75" coordsize="21600,21600" o:spt="75" o:preferrelative="t" path="m@4@5l@4@11@9@11@9@5xe" filled="f" stroked="f">
+            <v:stroke joinstyle="miter"/>
+            <v:formulas>
+              <v:f eqn="if lineDrawn pixelLineWidth 0"/>
+              <v:f eqn="sum @0 1 0"/>
+              <v:f eqn="sum 0 0 @1"/>
+              <v:f eqn="prod @2 1 2"/>
+              <v:f eqn="prod @3 21600 pixelWidth"/>
+              <v:f eqn="prod @3 21600 pixelHeight"/>
+              <v:f eqn="sum @0 0 1"/>
+              <v:f eqn="prod @6 1 2"/>
+              <v:f eqn="prod @7 21600 pixelWidth"/>
+              <v:f eqn="sum @8 21600 0"/>
+              <v:f eqn="prod @7 21600 pixelHeight"/>
+              <v:f eqn="sum @10 21600 0"/>
+            </v:formulas>
+            <v:path o:extrusionok="f" gradientshapeok="t" o:connecttype="rect"/>
+            <o:lock v:ext="edit" aspectratio="t"/>
+          </v:shapetype>
+          <v:shape id="_x0000_i1027" type="#_x0000_t75" style="width:129pt;height:35pt" o:ole="">
+            <v:imagedata r:id="rId28" o:title=""/>
+          </v:shape>
+          <o:OLEObject Type="Embed" ProgID="Equation.3" ShapeID="_x0000_i1027" DrawAspect="Content" ObjectID="_1585051514" r:id="rId29"/>
+        </w:object>
+      </w:r>
+    </w:p>
+    <w:p>
+      <w:pPr>
+        <w:rPr>
+          <w:i/>
+          <w:sz w:val="24"/>
+        </w:rPr>
+      </w:pPr>
+      <w:r>
+        <w:rPr>
+          <w:i/>
+          <w:sz w:val="24"/>
+        </w:rPr>
+        <w:t>4) What is the purpose of the LPF?</w:t>
+      </w:r>
+    </w:p>
+    <w:p>
+      <w:pPr>
+        <w:rPr>
+          <w:sz w:val="24"/>
+        </w:rPr>
+      </w:pPr>
+      <w:r>
+        <w:rPr>
+          <w:sz w:val="24"/>
+        </w:rPr>
+        <w:t>The purpose of the LPF is to increase the signal-to-noise ration of our sampled data by preventing the propagation of high frequency noise when sampling the signal.</w:t>
+      </w:r>
+    </w:p>
+    <w:p>
+      <w:pPr>
+        <w:rPr>
+          <w:i/>
+          <w:sz w:val="24"/>
+        </w:rPr>
+      </w:pPr>
+      <w:r>
+        <w:rPr>
+          <w:i/>
+          <w:sz w:val="24"/>
+        </w:rPr>
+        <w:t>5) If the R versus T curve of the thermistor is so nonlinear, why does the voltage versus temperature curve look so linear?</w:t>
+      </w:r>
+    </w:p>
+    <w:p>
+      <w:pPr>
+        <w:rPr>
+          <w:sz w:val="24"/>
+        </w:rPr>
+      </w:pPr>
+      <w:r>
+        <w:rPr>
+          <w:noProof/>
+        </w:rPr>
+        <w:drawing>
+          <wp:inline distT="0" distB="0" distL="0" distR="0" wp14:anchorId="622465EF" wp14:editId="1AE0BF3E">
+            <wp:extent cx="1935341" cy="1525905"/>
+            <wp:effectExtent l="0" t="0" r="8255" b="0"/>
+            <wp:docPr id="27" name="Picture 27"/>
+            <wp:cNvGraphicFramePr>
+              <a:graphicFrameLocks xmlns:a="http://schemas.openxmlformats.org/drawingml/2006/main" noChangeAspect="1"/>
+            </wp:cNvGraphicFramePr>
+            <a:graphic xmlns:a="http://schemas.openxmlformats.org/drawingml/2006/main">
+              <a:graphicData uri="http://schemas.openxmlformats.org/drawingml/2006/picture">
+                <pic:pic xmlns:pic="http://schemas.openxmlformats.org/drawingml/2006/picture">
+                  <pic:nvPicPr>
+                    <pic:cNvPr id="1" name=""/>
+                    <pic:cNvPicPr/>
+                  </pic:nvPicPr>
+                  <pic:blipFill>
+                    <a:blip r:embed="rId7"/>
+                    <a:stretch>
+                      <a:fillRect/>
+                    </a:stretch>
+                  </pic:blipFill>
+                  <pic:spPr>
+                    <a:xfrm>
+                      <a:off x="0" y="0"/>
+                      <a:ext cx="1987690" cy="1567180"/>
+                    </a:xfrm>
+                    <a:prstGeom prst="rect">
+                      <a:avLst/>
+                    </a:prstGeom>
+                  </pic:spPr>
+                </pic:pic>
+              </a:graphicData>
+            </a:graphic>
+          </wp:inline>
+        </w:drawing>
+      </w:r>
+      <w:r>
+        <w:rPr>
+          <w:noProof/>
+        </w:rPr>
+        <w:drawing>
+          <wp:inline distT="0" distB="0" distL="0" distR="0" wp14:anchorId="22396A09" wp14:editId="4960CD0E">
+            <wp:extent cx="2018079" cy="1536700"/>
+            <wp:effectExtent l="0" t="0" r="1270" b="6350"/>
+            <wp:docPr id="28" name="Picture 28"/>
+            <wp:cNvGraphicFramePr>
+              <a:graphicFrameLocks xmlns:a="http://schemas.openxmlformats.org/drawingml/2006/main" noChangeAspect="1"/>
+            </wp:cNvGraphicFramePr>
+            <a:graphic xmlns:a="http://schemas.openxmlformats.org/drawingml/2006/main">
+              <a:graphicData uri="http://schemas.openxmlformats.org/drawingml/2006/picture">
+                <pic:pic xmlns:pic="http://schemas.openxmlformats.org/drawingml/2006/picture">
+                  <pic:nvPicPr>
+                    <pic:cNvPr id="1" name=""/>
+                    <pic:cNvPicPr/>
+                  </pic:nvPicPr>
+                  <pic:blipFill>
+                    <a:blip r:embed="rId11"/>
+                    <a:stretch>
+                      <a:fillRect/>
+                    </a:stretch>
+                  </pic:blipFill>
+                  <pic:spPr>
+                    <a:xfrm>
+                      <a:off x="0" y="0"/>
+                      <a:ext cx="2098530" cy="1597961"/>
+                    </a:xfrm>
+                    <a:prstGeom prst="rect">
+                      <a:avLst/>
+                    </a:prstGeom>
+                  </pic:spPr>
+                </pic:pic>
+              </a:graphicData>
+            </a:graphic>
+          </wp:inline>
+        </w:drawing>
+      </w:r>
+      <w:r>
+        <w:rPr>
+          <w:noProof/>
+        </w:rPr>
+        <w:drawing>
+          <wp:inline distT="0" distB="0" distL="0" distR="0" wp14:anchorId="24E294A3" wp14:editId="2E8B7D3A">
+            <wp:extent cx="1966546" cy="1534160"/>
+            <wp:effectExtent l="0" t="0" r="0" b="8890"/>
+            <wp:docPr id="29" name="Picture 29"/>
+            <wp:cNvGraphicFramePr>
+              <a:graphicFrameLocks xmlns:a="http://schemas.openxmlformats.org/drawingml/2006/main" noChangeAspect="1"/>
+            </wp:cNvGraphicFramePr>
+            <a:graphic xmlns:a="http://schemas.openxmlformats.org/drawingml/2006/main">
+              <a:graphicData uri="http://schemas.openxmlformats.org/drawingml/2006/picture">
+                <pic:pic xmlns:pic="http://schemas.openxmlformats.org/drawingml/2006/picture">
+                  <pic:nvPicPr>
+                    <pic:cNvPr id="1" name=""/>
+                    <pic:cNvPicPr/>
+                  </pic:nvPicPr>
+                  <pic:blipFill rotWithShape="1">
+                    <a:blip r:embed="rId24"/>
+                    <a:srcRect l="7372" t="19652" r="12393" b="654"/>
+                    <a:stretch/>
+                  </pic:blipFill>
+                  <pic:spPr bwMode="auto">
+                    <a:xfrm>
+                      <a:off x="0" y="0"/>
+                      <a:ext cx="2053358" cy="1601884"/>
+                    </a:xfrm>
+                    <a:prstGeom prst="rect">
+                      <a:avLst/>
+                    </a:prstGeom>
+                    <a:ln>
+                      <a:noFill/>
+                    </a:ln>
+                    <a:extLst>
+                      <a:ext uri="{53640926-AAD7-44D8-BBD7-CCE9431645EC}">
+                        <a14:shadowObscured xmlns:a14="http://schemas.microsoft.com/office/drawing/2010/main"/>
+                      </a:ext>
+                    </a:extLst>
+                  </pic:spPr>
+                </pic:pic>
+              </a:graphicData>
+            </a:graphic>
+          </wp:inline>
+        </w:drawing>
+      </w:r>
+    </w:p>
+    <w:p>
+      <w:pPr>
+        <w:rPr>
+          <w:sz w:val="24"/>
+        </w:rPr>
+      </w:pPr>
+      <w:r>
+        <w:rPr>
+          <w:sz w:val="24"/>
+        </w:rPr>
+        <w:lastRenderedPageBreak/>
+        <w:t>Performing a side-by-side comparison, we can see that the temperature vs. voltage curve, when calculated directly from the NTC thermistor model, is in fact also non-linear. This makes sense because there is a linear relationship between the voltage difference across the Wheatstone bridge and the thermistor’s resistance.</w:t>
+      </w:r>
+    </w:p>
+    <w:p>
+      <w:pPr>
+        <w:rPr>
+          <w:i/>
+          <w:sz w:val="24"/>
+        </w:rPr>
+      </w:pPr>
+      <w:r>
+        <w:rPr>
+          <w:i/>
+          <w:sz w:val="24"/>
+        </w:rPr>
+        <w:t>6) There are four methods (</w:t>
+      </w:r>
+      <w:proofErr w:type="spellStart"/>
+      <w:proofErr w:type="gramStart"/>
+      <w:r>
+        <w:rPr>
+          <w:i/>
+          <w:sz w:val="24"/>
+        </w:rPr>
+        <w:t>a,b</w:t>
+      </w:r>
+      <w:proofErr w:type="gramEnd"/>
+      <w:r>
+        <w:rPr>
+          <w:i/>
+          <w:sz w:val="24"/>
+        </w:rPr>
+        <w:t>,c,d</w:t>
+      </w:r>
+      <w:proofErr w:type="spellEnd"/>
+      <w:r>
+        <w:rPr>
+          <w:i/>
+          <w:sz w:val="24"/>
+        </w:rPr>
+        <w:t xml:space="preserve">) listed in the </w:t>
+      </w:r>
+      <w:r>
+        <w:rPr>
           <w:b/>
-          <w:sz w:val="24"/>
-          <w:szCs w:val="24"/>
-        </w:rPr>
-      </w:pPr>
+          <w:i/>
+          <w:sz w:val="24"/>
+        </w:rPr>
+        <w:t>4) Software Conversion</w:t>
+      </w:r>
+      <w:r>
+        <w:rPr>
+          <w:i/>
+          <w:sz w:val="24"/>
+        </w:rPr>
+        <w:t xml:space="preserve"> section of methods and constraints. For one of the methods you did not implement, give reasons why your method is better, and give reasons why this alternative method would have been better.</w:t>
+      </w:r>
+    </w:p>
+    <w:p>
+      <w:pPr>
+        <w:rPr>
+          <w:sz w:val="24"/>
+        </w:rPr>
+      </w:pPr>
+      <w:r>
+        <w:rPr>
+          <w:sz w:val="24"/>
+        </w:rPr>
+        <w:t xml:space="preserve">In comparison </w:t>
+      </w:r>
+      <w:r>
+        <w:rPr>
+          <w:sz w:val="24"/>
+        </w:rPr>
+        <w:t>to the method of small look-up table with linear interpolation, my method is better in that it was developed directly from the transfer functions of the thermistor and the Wheatstone bridge, thus the large LUT is more accurate for every measurement that a small look-up table. The disadvantage of my method is that it takes 8,192 bytes of memory to store the table (4096 entries of 2 bytes each), and a small LUT of 50 entries would only take 100 bytes of memory</w:t>
+      </w:r>
+      <w:r>
+        <w:rPr>
+          <w:sz w:val="24"/>
+        </w:rPr>
+        <w:t>. In an application where the processor is pressed for memory, a trade-off would have to be made between accuracy and space complexity of the conversion algorithm.</w:t>
+      </w:r>
+      <w:bookmarkStart w:id="0" w:name="_GoBack"/>
+      <w:bookmarkEnd w:id="0"/>
     </w:p>
     <w:sectPr>
       <w:pgSz w:w="12240" w:h="15840"/>
@@ -7752,7 +8190,7 @@
 </file>
 
 <file path=customXml/itemProps1.xml><?xml version="1.0" encoding="utf-8"?>
-<ds:datastoreItem xmlns:ds="http://schemas.openxmlformats.org/officeDocument/2006/customXml" ds:itemID="{8F16299E-48AF-4C23-90CF-DA2B5106C35F}">
+<ds:datastoreItem xmlns:ds="http://schemas.openxmlformats.org/officeDocument/2006/customXml" ds:itemID="{0808DA90-98F4-4B4C-8085-0F9756C113CF}">
   <ds:schemaRefs>
     <ds:schemaRef ds:uri="http://schemas.openxmlformats.org/officeDocument/2006/bibliography"/>
   </ds:schemaRefs>

</xml_diff>